<commit_message>
Update README.md and Readme.docx with revised text, reorder images and GIFs, and add spaces between them
</commit_message>
<xml_diff>
--- a/Readme.docx
+++ b/Readme.docx
@@ -83,7 +83,25 @@
           <w:kern w:val="0"/>
           <w14:ligatures w14:val="none"/>
         </w:rPr>
-        <w:t xml:space="preserve"> 13 parts providing a comprehensive model of the cat's forelimb neuromechanics.</w:t>
+        <w:t xml:space="preserve"> 13 parts providing a comprehensive model of the cat's forelimb </w:t>
+      </w:r>
+      <w:proofErr w:type="spellStart"/>
+      <w:r>
+        <w:rPr>
+          <w:rFonts w:ascii="Times New Roman" w:eastAsia="Times New Roman" w:hAnsi="Times New Roman" w:cs="Times New Roman"/>
+          <w:kern w:val="0"/>
+          <w14:ligatures w14:val="none"/>
+        </w:rPr>
+        <w:t>neuromechanics</w:t>
+      </w:r>
+      <w:proofErr w:type="spellEnd"/>
+      <w:r>
+        <w:rPr>
+          <w:rFonts w:ascii="Times New Roman" w:eastAsia="Times New Roman" w:hAnsi="Times New Roman" w:cs="Times New Roman"/>
+          <w:kern w:val="0"/>
+          <w14:ligatures w14:val="none"/>
+        </w:rPr>
+        <w:t>.</w:t>
       </w:r>
     </w:p>
     <w:p>
@@ -293,6 +311,7 @@
           <w14:ligatures w14:val="none"/>
         </w:rPr>
       </w:pPr>
+      <w:proofErr w:type="spellStart"/>
       <w:r>
         <w:rPr>
           <w:rFonts w:ascii="Courier New" w:eastAsia="Times New Roman" w:hAnsi="Courier New" w:cs="Courier New"/>
@@ -303,6 +322,7 @@
         </w:rPr>
         <w:t>A_MusculoskeletalSystem_SagittalPlane</w:t>
       </w:r>
+      <w:proofErr w:type="spellEnd"/>
       <w:r>
         <w:rPr>
           <w:rFonts w:ascii="Times New Roman" w:eastAsia="Times New Roman" w:hAnsi="Times New Roman" w:cs="Times New Roman"/>
@@ -473,7 +493,25 @@
           <w:kern w:val="0"/>
           <w14:ligatures w14:val="none"/>
         </w:rPr>
-        <w:t>Creates a structure named 'MusculoskeletalData' for further analysis.</w:t>
+        <w:t>Creates a structure named '</w:t>
+      </w:r>
+      <w:proofErr w:type="spellStart"/>
+      <w:r>
+        <w:rPr>
+          <w:rFonts w:ascii="Times New Roman" w:eastAsia="Times New Roman" w:hAnsi="Times New Roman" w:cs="Times New Roman"/>
+          <w:kern w:val="0"/>
+          <w14:ligatures w14:val="none"/>
+        </w:rPr>
+        <w:t>MusculoskeletalData</w:t>
+      </w:r>
+      <w:proofErr w:type="spellEnd"/>
+      <w:r>
+        <w:rPr>
+          <w:rFonts w:ascii="Times New Roman" w:eastAsia="Times New Roman" w:hAnsi="Times New Roman" w:cs="Times New Roman"/>
+          <w:kern w:val="0"/>
+          <w14:ligatures w14:val="none"/>
+        </w:rPr>
+        <w:t>' for further analysis.</w:t>
       </w:r>
     </w:p>
     <w:p>
@@ -521,6 +559,7 @@
         </w:rPr>
         <w:t xml:space="preserve">Script: </w:t>
       </w:r>
+      <w:proofErr w:type="spellStart"/>
       <w:r>
         <w:rPr>
           <w:rFonts w:ascii="Courier New" w:eastAsia="Times New Roman" w:hAnsi="Courier New" w:cs="Courier New"/>
@@ -531,6 +570,7 @@
         </w:rPr>
         <w:t>A_RunAll</w:t>
       </w:r>
+      <w:proofErr w:type="spellEnd"/>
       <w:r>
         <w:rPr>
           <w:rFonts w:ascii="Times New Roman" w:eastAsia="Times New Roman" w:hAnsi="Times New Roman" w:cs="Times New Roman"/>
@@ -603,7 +643,43 @@
           <w:kern w:val="0"/>
           <w14:ligatures w14:val="none"/>
         </w:rPr>
-        <w:t>Generates two structures: 'MuscleLengthVelocityMomentArm' and 'ScaledMuscleMorphologicalParameters' for further analysis.</w:t>
+        <w:t>Generates two structures: '</w:t>
+      </w:r>
+      <w:proofErr w:type="spellStart"/>
+      <w:r>
+        <w:rPr>
+          <w:rFonts w:ascii="Times New Roman" w:eastAsia="Times New Roman" w:hAnsi="Times New Roman" w:cs="Times New Roman"/>
+          <w:kern w:val="0"/>
+          <w14:ligatures w14:val="none"/>
+        </w:rPr>
+        <w:t>MuscleLengthVelocityMomentArm</w:t>
+      </w:r>
+      <w:proofErr w:type="spellEnd"/>
+      <w:r>
+        <w:rPr>
+          <w:rFonts w:ascii="Times New Roman" w:eastAsia="Times New Roman" w:hAnsi="Times New Roman" w:cs="Times New Roman"/>
+          <w:kern w:val="0"/>
+          <w14:ligatures w14:val="none"/>
+        </w:rPr>
+        <w:t>' and '</w:t>
+      </w:r>
+      <w:proofErr w:type="spellStart"/>
+      <w:r>
+        <w:rPr>
+          <w:rFonts w:ascii="Times New Roman" w:eastAsia="Times New Roman" w:hAnsi="Times New Roman" w:cs="Times New Roman"/>
+          <w:kern w:val="0"/>
+          <w14:ligatures w14:val="none"/>
+        </w:rPr>
+        <w:t>ScaledMuscleMorphologicalParameters</w:t>
+      </w:r>
+      <w:proofErr w:type="spellEnd"/>
+      <w:r>
+        <w:rPr>
+          <w:rFonts w:ascii="Times New Roman" w:eastAsia="Times New Roman" w:hAnsi="Times New Roman" w:cs="Times New Roman"/>
+          <w:kern w:val="0"/>
+          <w14:ligatures w14:val="none"/>
+        </w:rPr>
+        <w:t>' for further analysis.</w:t>
       </w:r>
     </w:p>
     <w:p>
@@ -648,6 +724,7 @@
         <w:lastRenderedPageBreak/>
         <w:t xml:space="preserve">Script: </w:t>
       </w:r>
+      <w:proofErr w:type="spellStart"/>
       <w:r>
         <w:rPr>
           <w:rFonts w:ascii="Courier New" w:eastAsia="Times New Roman" w:hAnsi="Courier New" w:cs="Courier New"/>
@@ -658,13 +735,32 @@
         </w:rPr>
         <w:t>A_Muscle_Mechanical_Properties</w:t>
       </w:r>
-      <w:r>
-        <w:rPr>
-          <w:rFonts w:ascii="Times New Roman" w:eastAsia="Times New Roman" w:hAnsi="Times New Roman" w:cs="Times New Roman"/>
-          <w:kern w:val="0"/>
-          <w14:ligatures w14:val="none"/>
-        </w:rPr>
-        <w:t xml:space="preserve"> creates a table named 'MuscleMP' containing muscle mechanical properties derived from </w:t>
+      <w:proofErr w:type="spellEnd"/>
+      <w:r>
+        <w:rPr>
+          <w:rFonts w:ascii="Times New Roman" w:eastAsia="Times New Roman" w:hAnsi="Times New Roman" w:cs="Times New Roman"/>
+          <w:kern w:val="0"/>
+          <w14:ligatures w14:val="none"/>
+        </w:rPr>
+        <w:t xml:space="preserve"> creates a table named '</w:t>
+      </w:r>
+      <w:proofErr w:type="spellStart"/>
+      <w:r>
+        <w:rPr>
+          <w:rFonts w:ascii="Times New Roman" w:eastAsia="Times New Roman" w:hAnsi="Times New Roman" w:cs="Times New Roman"/>
+          <w:kern w:val="0"/>
+          <w14:ligatures w14:val="none"/>
+        </w:rPr>
+        <w:t>MuscleMP</w:t>
+      </w:r>
+      <w:proofErr w:type="spellEnd"/>
+      <w:r>
+        <w:rPr>
+          <w:rFonts w:ascii="Times New Roman" w:eastAsia="Times New Roman" w:hAnsi="Times New Roman" w:cs="Times New Roman"/>
+          <w:kern w:val="0"/>
+          <w14:ligatures w14:val="none"/>
+        </w:rPr>
+        <w:t xml:space="preserve">' containing muscle mechanical properties derived from </w:t>
       </w:r>
       <w:r>
         <w:rPr>
@@ -680,7 +776,25 @@
           <w:kern w:val="0"/>
           <w14:ligatures w14:val="none"/>
         </w:rPr>
-        <w:t xml:space="preserve"> experimental data in the Excel sheet titled 'ForelimbArchitecture'. This table will be used for further analysis.</w:t>
+        <w:t xml:space="preserve"> experimental data in the Excel sheet titled '</w:t>
+      </w:r>
+      <w:proofErr w:type="spellStart"/>
+      <w:r>
+        <w:rPr>
+          <w:rFonts w:ascii="Times New Roman" w:eastAsia="Times New Roman" w:hAnsi="Times New Roman" w:cs="Times New Roman"/>
+          <w:kern w:val="0"/>
+          <w14:ligatures w14:val="none"/>
+        </w:rPr>
+        <w:t>ForelimbArchitecture</w:t>
+      </w:r>
+      <w:proofErr w:type="spellEnd"/>
+      <w:r>
+        <w:rPr>
+          <w:rFonts w:ascii="Times New Roman" w:eastAsia="Times New Roman" w:hAnsi="Times New Roman" w:cs="Times New Roman"/>
+          <w:kern w:val="0"/>
+          <w14:ligatures w14:val="none"/>
+        </w:rPr>
+        <w:t>'. This table will be used for further analysis.</w:t>
       </w:r>
     </w:p>
     <w:p>
@@ -724,6 +838,7 @@
         </w:rPr>
         <w:t xml:space="preserve">Script: </w:t>
       </w:r>
+      <w:proofErr w:type="spellStart"/>
       <w:r>
         <w:rPr>
           <w:rFonts w:ascii="Courier New" w:eastAsia="Times New Roman" w:hAnsi="Courier New" w:cs="Courier New"/>
@@ -734,13 +849,32 @@
         </w:rPr>
         <w:t>A_Maximum_Muscle_Force_Moment_Computation</w:t>
       </w:r>
-      <w:r>
-        <w:rPr>
-          <w:rFonts w:ascii="Times New Roman" w:eastAsia="Times New Roman" w:hAnsi="Times New Roman" w:cs="Times New Roman"/>
-          <w:kern w:val="0"/>
-          <w14:ligatures w14:val="none"/>
-        </w:rPr>
-        <w:t xml:space="preserve"> computes the maximum musculotendon forces and moments resulting from maximum activation during locomotion. The results are saved in a structure array 'MaxMuscleForceMoment'. It uses input data including:</w:t>
+      <w:proofErr w:type="spellEnd"/>
+      <w:r>
+        <w:rPr>
+          <w:rFonts w:ascii="Times New Roman" w:eastAsia="Times New Roman" w:hAnsi="Times New Roman" w:cs="Times New Roman"/>
+          <w:kern w:val="0"/>
+          <w14:ligatures w14:val="none"/>
+        </w:rPr>
+        <w:t xml:space="preserve"> computes the maximum musculotendon forces and moments resulting from maximum activation during locomotion. The results are saved in a structure array '</w:t>
+      </w:r>
+      <w:proofErr w:type="spellStart"/>
+      <w:r>
+        <w:rPr>
+          <w:rFonts w:ascii="Times New Roman" w:eastAsia="Times New Roman" w:hAnsi="Times New Roman" w:cs="Times New Roman"/>
+          <w:kern w:val="0"/>
+          <w14:ligatures w14:val="none"/>
+        </w:rPr>
+        <w:t>MaxMuscleForceMoment</w:t>
+      </w:r>
+      <w:proofErr w:type="spellEnd"/>
+      <w:r>
+        <w:rPr>
+          <w:rFonts w:ascii="Times New Roman" w:eastAsia="Times New Roman" w:hAnsi="Times New Roman" w:cs="Times New Roman"/>
+          <w:kern w:val="0"/>
+          <w14:ligatures w14:val="none"/>
+        </w:rPr>
+        <w:t>'. It uses input data including:</w:t>
       </w:r>
     </w:p>
     <w:p>
@@ -762,7 +896,25 @@
           <w:kern w:val="0"/>
           <w14:ligatures w14:val="none"/>
         </w:rPr>
-        <w:t>Cycle time from 'MotionData'</w:t>
+        <w:t>Cycle time from '</w:t>
+      </w:r>
+      <w:proofErr w:type="spellStart"/>
+      <w:r>
+        <w:rPr>
+          <w:rFonts w:ascii="Times New Roman" w:eastAsia="Times New Roman" w:hAnsi="Times New Roman" w:cs="Times New Roman"/>
+          <w:kern w:val="0"/>
+          <w14:ligatures w14:val="none"/>
+        </w:rPr>
+        <w:t>MotionData</w:t>
+      </w:r>
+      <w:proofErr w:type="spellEnd"/>
+      <w:r>
+        <w:rPr>
+          <w:rFonts w:ascii="Times New Roman" w:eastAsia="Times New Roman" w:hAnsi="Times New Roman" w:cs="Times New Roman"/>
+          <w:kern w:val="0"/>
+          <w14:ligatures w14:val="none"/>
+        </w:rPr>
+        <w:t>'</w:t>
       </w:r>
     </w:p>
     <w:p>
@@ -784,7 +936,25 @@
           <w:kern w:val="0"/>
           <w14:ligatures w14:val="none"/>
         </w:rPr>
-        <w:t>MT length, velocity, and moment arm data from 'MuscleLengthVelocityMomentArm'</w:t>
+        <w:t>MT length, velocity, and moment arm data from '</w:t>
+      </w:r>
+      <w:proofErr w:type="spellStart"/>
+      <w:r>
+        <w:rPr>
+          <w:rFonts w:ascii="Times New Roman" w:eastAsia="Times New Roman" w:hAnsi="Times New Roman" w:cs="Times New Roman"/>
+          <w:kern w:val="0"/>
+          <w14:ligatures w14:val="none"/>
+        </w:rPr>
+        <w:t>MuscleLengthVelocityMomentArm</w:t>
+      </w:r>
+      <w:proofErr w:type="spellEnd"/>
+      <w:r>
+        <w:rPr>
+          <w:rFonts w:ascii="Times New Roman" w:eastAsia="Times New Roman" w:hAnsi="Times New Roman" w:cs="Times New Roman"/>
+          <w:kern w:val="0"/>
+          <w14:ligatures w14:val="none"/>
+        </w:rPr>
+        <w:t>'</w:t>
       </w:r>
     </w:p>
     <w:p>
@@ -806,7 +976,25 @@
           <w:kern w:val="0"/>
           <w14:ligatures w14:val="none"/>
         </w:rPr>
-        <w:t>Muscle mechanical parameters from 'MuscleMP'</w:t>
+        <w:t>Muscle mechanical parameters from '</w:t>
+      </w:r>
+      <w:proofErr w:type="spellStart"/>
+      <w:r>
+        <w:rPr>
+          <w:rFonts w:ascii="Times New Roman" w:eastAsia="Times New Roman" w:hAnsi="Times New Roman" w:cs="Times New Roman"/>
+          <w:kern w:val="0"/>
+          <w14:ligatures w14:val="none"/>
+        </w:rPr>
+        <w:t>MuscleMP</w:t>
+      </w:r>
+      <w:proofErr w:type="spellEnd"/>
+      <w:r>
+        <w:rPr>
+          <w:rFonts w:ascii="Times New Roman" w:eastAsia="Times New Roman" w:hAnsi="Times New Roman" w:cs="Times New Roman"/>
+          <w:kern w:val="0"/>
+          <w14:ligatures w14:val="none"/>
+        </w:rPr>
+        <w:t>'</w:t>
       </w:r>
     </w:p>
     <w:p>
@@ -868,7 +1056,25 @@
           <w:kern w:val="0"/>
           <w14:ligatures w14:val="none"/>
         </w:rPr>
-        <w:t>Cycle time from 'MotionData'</w:t>
+        <w:t>Cycle time from '</w:t>
+      </w:r>
+      <w:proofErr w:type="spellStart"/>
+      <w:r>
+        <w:rPr>
+          <w:rFonts w:ascii="Times New Roman" w:eastAsia="Times New Roman" w:hAnsi="Times New Roman" w:cs="Times New Roman"/>
+          <w:kern w:val="0"/>
+          <w14:ligatures w14:val="none"/>
+        </w:rPr>
+        <w:t>MotionData</w:t>
+      </w:r>
+      <w:proofErr w:type="spellEnd"/>
+      <w:r>
+        <w:rPr>
+          <w:rFonts w:ascii="Times New Roman" w:eastAsia="Times New Roman" w:hAnsi="Times New Roman" w:cs="Times New Roman"/>
+          <w:kern w:val="0"/>
+          <w14:ligatures w14:val="none"/>
+        </w:rPr>
+        <w:t>'</w:t>
       </w:r>
     </w:p>
     <w:p>
@@ -890,7 +1096,25 @@
           <w:kern w:val="0"/>
           <w14:ligatures w14:val="none"/>
         </w:rPr>
-        <w:t>MT length, velocity, moment arms from 'MuscleLengthVelocityMomentArm'</w:t>
+        <w:t>MT length, velocity, moment arms from '</w:t>
+      </w:r>
+      <w:proofErr w:type="spellStart"/>
+      <w:r>
+        <w:rPr>
+          <w:rFonts w:ascii="Times New Roman" w:eastAsia="Times New Roman" w:hAnsi="Times New Roman" w:cs="Times New Roman"/>
+          <w:kern w:val="0"/>
+          <w14:ligatures w14:val="none"/>
+        </w:rPr>
+        <w:t>MuscleLengthVelocityMomentArm</w:t>
+      </w:r>
+      <w:proofErr w:type="spellEnd"/>
+      <w:r>
+        <w:rPr>
+          <w:rFonts w:ascii="Times New Roman" w:eastAsia="Times New Roman" w:hAnsi="Times New Roman" w:cs="Times New Roman"/>
+          <w:kern w:val="0"/>
+          <w14:ligatures w14:val="none"/>
+        </w:rPr>
+        <w:t>'</w:t>
       </w:r>
     </w:p>
     <w:p>
@@ -912,7 +1136,25 @@
           <w:kern w:val="0"/>
           <w14:ligatures w14:val="none"/>
         </w:rPr>
-        <w:t>Muscle mechanical parameters from 'MuscleMP'</w:t>
+        <w:t>Muscle mechanical parameters from '</w:t>
+      </w:r>
+      <w:proofErr w:type="spellStart"/>
+      <w:r>
+        <w:rPr>
+          <w:rFonts w:ascii="Times New Roman" w:eastAsia="Times New Roman" w:hAnsi="Times New Roman" w:cs="Times New Roman"/>
+          <w:kern w:val="0"/>
+          <w14:ligatures w14:val="none"/>
+        </w:rPr>
+        <w:t>MuscleMP</w:t>
+      </w:r>
+      <w:proofErr w:type="spellEnd"/>
+      <w:r>
+        <w:rPr>
+          <w:rFonts w:ascii="Times New Roman" w:eastAsia="Times New Roman" w:hAnsi="Times New Roman" w:cs="Times New Roman"/>
+          <w:kern w:val="0"/>
+          <w14:ligatures w14:val="none"/>
+        </w:rPr>
+        <w:t>'</w:t>
       </w:r>
     </w:p>
     <w:p>
@@ -979,6 +1221,7 @@
         </w:rPr>
         <w:t xml:space="preserve">Script: </w:t>
       </w:r>
+      <w:proofErr w:type="spellStart"/>
       <w:r>
         <w:rPr>
           <w:rFonts w:ascii="Courier New" w:eastAsia="Times New Roman" w:hAnsi="Courier New" w:cs="Courier New"/>
@@ -989,13 +1232,32 @@
         </w:rPr>
         <w:t>A_Muscle_Clustering</w:t>
       </w:r>
-      <w:r>
-        <w:rPr>
-          <w:rFonts w:ascii="Times New Roman" w:eastAsia="Times New Roman" w:hAnsi="Times New Roman" w:cs="Times New Roman"/>
-          <w:kern w:val="0"/>
-          <w14:ligatures w14:val="none"/>
-        </w:rPr>
-        <w:t xml:space="preserve"> performs k-means clustering on maximum muscle moments and compares it with function-based grouping. It generates the 'MuscleCluster' cell array, which shows the cluster of muscles in each cell.</w:t>
+      <w:proofErr w:type="spellEnd"/>
+      <w:r>
+        <w:rPr>
+          <w:rFonts w:ascii="Times New Roman" w:eastAsia="Times New Roman" w:hAnsi="Times New Roman" w:cs="Times New Roman"/>
+          <w:kern w:val="0"/>
+          <w14:ligatures w14:val="none"/>
+        </w:rPr>
+        <w:t xml:space="preserve"> performs k-means clustering on maximum muscle moments and compares it with function-based grouping. It generates the '</w:t>
+      </w:r>
+      <w:proofErr w:type="spellStart"/>
+      <w:r>
+        <w:rPr>
+          <w:rFonts w:ascii="Times New Roman" w:eastAsia="Times New Roman" w:hAnsi="Times New Roman" w:cs="Times New Roman"/>
+          <w:kern w:val="0"/>
+          <w14:ligatures w14:val="none"/>
+        </w:rPr>
+        <w:t>MuscleCluster</w:t>
+      </w:r>
+      <w:proofErr w:type="spellEnd"/>
+      <w:r>
+        <w:rPr>
+          <w:rFonts w:ascii="Times New Roman" w:eastAsia="Times New Roman" w:hAnsi="Times New Roman" w:cs="Times New Roman"/>
+          <w:kern w:val="0"/>
+          <w14:ligatures w14:val="none"/>
+        </w:rPr>
+        <w:t>' cell array, which shows the cluster of muscles in each cell.</w:t>
       </w:r>
     </w:p>
     <w:p>
@@ -1241,7 +1503,25 @@
           <w:kern w:val="0"/>
           <w14:ligatures w14:val="none"/>
         </w:rPr>
-        <w:t>Saves generated data in 'NineMuscleMorphParaInitial' for further analysis.</w:t>
+        <w:t>Saves generated data in '</w:t>
+      </w:r>
+      <w:proofErr w:type="spellStart"/>
+      <w:r>
+        <w:rPr>
+          <w:rFonts w:ascii="Times New Roman" w:eastAsia="Times New Roman" w:hAnsi="Times New Roman" w:cs="Times New Roman"/>
+          <w:kern w:val="0"/>
+          <w14:ligatures w14:val="none"/>
+        </w:rPr>
+        <w:t>NineMuscleMorphParaInitial</w:t>
+      </w:r>
+      <w:proofErr w:type="spellEnd"/>
+      <w:r>
+        <w:rPr>
+          <w:rFonts w:ascii="Times New Roman" w:eastAsia="Times New Roman" w:hAnsi="Times New Roman" w:cs="Times New Roman"/>
+          <w:kern w:val="0"/>
+          <w14:ligatures w14:val="none"/>
+        </w:rPr>
+        <w:t>' for further analysis.</w:t>
       </w:r>
     </w:p>
     <w:p>
@@ -1394,6 +1674,7 @@
         </w:rPr>
         <w:t xml:space="preserve">Script: </w:t>
       </w:r>
+      <w:proofErr w:type="spellStart"/>
       <w:r>
         <w:rPr>
           <w:rFonts w:ascii="Courier New" w:eastAsia="Times New Roman" w:hAnsi="Courier New" w:cs="Courier New"/>
@@ -1404,6 +1685,7 @@
         </w:rPr>
         <w:t>A_RunAll</w:t>
       </w:r>
+      <w:proofErr w:type="spellEnd"/>
       <w:r>
         <w:rPr>
           <w:rFonts w:ascii="Times New Roman" w:eastAsia="Times New Roman" w:hAnsi="Times New Roman" w:cs="Times New Roman"/>
@@ -1722,6 +2004,7 @@
         </w:rPr>
         <w:t xml:space="preserve">Script: </w:t>
       </w:r>
+      <w:proofErr w:type="spellStart"/>
       <w:r>
         <w:rPr>
           <w:rFonts w:ascii="Courier New" w:eastAsia="Times New Roman" w:hAnsi="Courier New" w:cs="Courier New"/>
@@ -1732,6 +2015,7 @@
         </w:rPr>
         <w:t>A_Optimization</w:t>
       </w:r>
+      <w:proofErr w:type="spellEnd"/>
     </w:p>
     <w:p>
       <w:pPr>
@@ -1820,6 +2104,7 @@
         </w:rPr>
         <w:t xml:space="preserve">Constrained by </w:t>
       </w:r>
+      <w:proofErr w:type="spellStart"/>
       <w:r>
         <w:rPr>
           <w:rFonts w:ascii="Courier New" w:eastAsia="Times New Roman" w:hAnsi="Courier New" w:cs="Courier New"/>
@@ -1830,6 +2115,7 @@
         </w:rPr>
         <w:t>Constraint_Function</w:t>
       </w:r>
+      <w:proofErr w:type="spellEnd"/>
       <w:r>
         <w:rPr>
           <w:rFonts w:ascii="Times New Roman" w:eastAsia="Times New Roman" w:hAnsi="Times New Roman" w:cs="Times New Roman"/>
@@ -1860,6 +2146,7 @@
         </w:rPr>
         <w:t xml:space="preserve">Script: </w:t>
       </w:r>
+      <w:proofErr w:type="spellStart"/>
       <w:r>
         <w:rPr>
           <w:rFonts w:ascii="Courier New" w:eastAsia="Times New Roman" w:hAnsi="Courier New" w:cs="Courier New"/>
@@ -1870,6 +2157,7 @@
         </w:rPr>
         <w:t>B_Results</w:t>
       </w:r>
+      <w:proofErr w:type="spellEnd"/>
     </w:p>
     <w:p>
       <w:pPr>
@@ -1890,7 +2178,43 @@
           <w:kern w:val="0"/>
           <w14:ligatures w14:val="none"/>
         </w:rPr>
-        <w:t>Loads optimal muscle activations from 'Activations.mat' (created by A_Optimization).</w:t>
+        <w:t>Loads optimal muscle activations from '</w:t>
+      </w:r>
+      <w:proofErr w:type="spellStart"/>
+      <w:r>
+        <w:rPr>
+          <w:rFonts w:ascii="Times New Roman" w:eastAsia="Times New Roman" w:hAnsi="Times New Roman" w:cs="Times New Roman"/>
+          <w:kern w:val="0"/>
+          <w14:ligatures w14:val="none"/>
+        </w:rPr>
+        <w:t>Activations.mat</w:t>
+      </w:r>
+      <w:proofErr w:type="spellEnd"/>
+      <w:r>
+        <w:rPr>
+          <w:rFonts w:ascii="Times New Roman" w:eastAsia="Times New Roman" w:hAnsi="Times New Roman" w:cs="Times New Roman"/>
+          <w:kern w:val="0"/>
+          <w14:ligatures w14:val="none"/>
+        </w:rPr>
+        <w:t xml:space="preserve">' (created by </w:t>
+      </w:r>
+      <w:proofErr w:type="spellStart"/>
+      <w:r>
+        <w:rPr>
+          <w:rFonts w:ascii="Times New Roman" w:eastAsia="Times New Roman" w:hAnsi="Times New Roman" w:cs="Times New Roman"/>
+          <w:kern w:val="0"/>
+          <w14:ligatures w14:val="none"/>
+        </w:rPr>
+        <w:t>A_Optimization</w:t>
+      </w:r>
+      <w:proofErr w:type="spellEnd"/>
+      <w:r>
+        <w:rPr>
+          <w:rFonts w:ascii="Times New Roman" w:eastAsia="Times New Roman" w:hAnsi="Times New Roman" w:cs="Times New Roman"/>
+          <w:kern w:val="0"/>
+          <w14:ligatures w14:val="none"/>
+        </w:rPr>
+        <w:t>).</w:t>
       </w:r>
     </w:p>
     <w:p>
@@ -1914,6 +2238,7 @@
         </w:rPr>
         <w:t xml:space="preserve">Computes muscle forces and moments, calculates the sum of muscle moments at each joint using </w:t>
       </w:r>
+      <w:proofErr w:type="spellStart"/>
       <w:r>
         <w:rPr>
           <w:rFonts w:ascii="Courier New" w:eastAsia="Times New Roman" w:hAnsi="Courier New" w:cs="Courier New"/>
@@ -1924,6 +2249,7 @@
         </w:rPr>
         <w:t>Results_Function</w:t>
       </w:r>
+      <w:proofErr w:type="spellEnd"/>
       <w:r>
         <w:rPr>
           <w:rFonts w:ascii="Times New Roman" w:eastAsia="Times New Roman" w:hAnsi="Times New Roman" w:cs="Times New Roman"/>
@@ -2030,6 +2356,7 @@
         </w:rPr>
         <w:t xml:space="preserve">Script: </w:t>
       </w:r>
+      <w:proofErr w:type="spellStart"/>
       <w:r>
         <w:rPr>
           <w:rFonts w:ascii="Courier New" w:eastAsia="Times New Roman" w:hAnsi="Courier New" w:cs="Courier New"/>
@@ -2040,6 +2367,7 @@
         </w:rPr>
         <w:t>A_Optimization</w:t>
       </w:r>
+      <w:proofErr w:type="spellEnd"/>
       <w:r>
         <w:rPr>
           <w:rFonts w:ascii="Times New Roman" w:eastAsia="Times New Roman" w:hAnsi="Times New Roman" w:cs="Times New Roman"/>
@@ -2070,6 +2398,7 @@
         </w:rPr>
         <w:t xml:space="preserve">Script: </w:t>
       </w:r>
+      <w:proofErr w:type="spellStart"/>
       <w:r>
         <w:rPr>
           <w:rFonts w:ascii="Courier New" w:eastAsia="Times New Roman" w:hAnsi="Courier New" w:cs="Courier New"/>
@@ -2080,6 +2409,7 @@
         </w:rPr>
         <w:t>B_Results</w:t>
       </w:r>
+      <w:proofErr w:type="spellEnd"/>
       <w:r>
         <w:rPr>
           <w:rFonts w:ascii="Times New Roman" w:eastAsia="Times New Roman" w:hAnsi="Times New Roman" w:cs="Times New Roman"/>
@@ -2130,6 +2460,7 @@
         </w:rPr>
         <w:t xml:space="preserve">Script: </w:t>
       </w:r>
+      <w:proofErr w:type="spellStart"/>
       <w:r>
         <w:rPr>
           <w:rFonts w:ascii="Courier New" w:eastAsia="Times New Roman" w:hAnsi="Courier New" w:cs="Courier New"/>
@@ -2140,6 +2471,7 @@
         </w:rPr>
         <w:t>A_EMGs_Individual_Combined_Muscles_WithSecondAxis</w:t>
       </w:r>
+      <w:proofErr w:type="spellEnd"/>
     </w:p>
     <w:p>
       <w:pPr>
@@ -2205,6 +2537,7 @@
         </w:rPr>
         <w:t xml:space="preserve">Script: </w:t>
       </w:r>
+      <w:proofErr w:type="spellStart"/>
       <w:r>
         <w:rPr>
           <w:rFonts w:ascii="Courier New" w:eastAsia="Times New Roman" w:hAnsi="Courier New" w:cs="Courier New"/>
@@ -2215,6 +2548,7 @@
         </w:rPr>
         <w:t>A_Sensory_Feedbacks</w:t>
       </w:r>
+      <w:proofErr w:type="spellEnd"/>
     </w:p>
     <w:p>
       <w:pPr>
@@ -2235,7 +2569,43 @@
           <w:kern w:val="0"/>
           <w14:ligatures w14:val="none"/>
         </w:rPr>
-        <w:t>Processes and analyzes sensory feedback in cat locomotion (Ia, II, and Ib afferent activities).</w:t>
+        <w:t>Processes and analyzes sensory feedback in cat locomotion (</w:t>
+      </w:r>
+      <w:proofErr w:type="spellStart"/>
+      <w:r>
+        <w:rPr>
+          <w:rFonts w:ascii="Times New Roman" w:eastAsia="Times New Roman" w:hAnsi="Times New Roman" w:cs="Times New Roman"/>
+          <w:kern w:val="0"/>
+          <w14:ligatures w14:val="none"/>
+        </w:rPr>
+        <w:t>Ia</w:t>
+      </w:r>
+      <w:proofErr w:type="spellEnd"/>
+      <w:r>
+        <w:rPr>
+          <w:rFonts w:ascii="Times New Roman" w:eastAsia="Times New Roman" w:hAnsi="Times New Roman" w:cs="Times New Roman"/>
+          <w:kern w:val="0"/>
+          <w14:ligatures w14:val="none"/>
+        </w:rPr>
+        <w:t xml:space="preserve">, II, and </w:t>
+      </w:r>
+      <w:proofErr w:type="spellStart"/>
+      <w:r>
+        <w:rPr>
+          <w:rFonts w:ascii="Times New Roman" w:eastAsia="Times New Roman" w:hAnsi="Times New Roman" w:cs="Times New Roman"/>
+          <w:kern w:val="0"/>
+          <w14:ligatures w14:val="none"/>
+        </w:rPr>
+        <w:t>Ib</w:t>
+      </w:r>
+      <w:proofErr w:type="spellEnd"/>
+      <w:r>
+        <w:rPr>
+          <w:rFonts w:ascii="Times New Roman" w:eastAsia="Times New Roman" w:hAnsi="Times New Roman" w:cs="Times New Roman"/>
+          <w:kern w:val="0"/>
+          <w14:ligatures w14:val="none"/>
+        </w:rPr>
+        <w:t xml:space="preserve"> afferent activities).</w:t>
       </w:r>
     </w:p>
     <w:p>
@@ -2303,6 +2673,7 @@
         </w:rPr>
         <w:t xml:space="preserve">Script: </w:t>
       </w:r>
+      <w:proofErr w:type="spellStart"/>
       <w:r>
         <w:rPr>
           <w:rFonts w:ascii="Courier New" w:eastAsia="Times New Roman" w:hAnsi="Courier New" w:cs="Courier New"/>
@@ -2313,6 +2684,7 @@
         </w:rPr>
         <w:t>B_Spinal_Map_Sensory_Feedbacks</w:t>
       </w:r>
+      <w:proofErr w:type="spellEnd"/>
     </w:p>
     <w:p>
       <w:pPr>
@@ -2515,6 +2887,7 @@
         </w:rPr>
         <w:t xml:space="preserve">Each subfolder includes a script: </w:t>
       </w:r>
+      <w:proofErr w:type="spellStart"/>
       <w:r>
         <w:rPr>
           <w:rFonts w:ascii="Courier New" w:eastAsia="Times New Roman" w:hAnsi="Courier New" w:cs="Courier New"/>
@@ -2525,6 +2898,7 @@
         </w:rPr>
         <w:t>A_MT_Sobol_Sensitivity_Analysis</w:t>
       </w:r>
+      <w:proofErr w:type="spellEnd"/>
     </w:p>
     <w:p>
       <w:pPr>
@@ -2567,7 +2941,25 @@
           <w:kern w:val="0"/>
           <w14:ligatures w14:val="none"/>
         </w:rPr>
-        <w:t>Uses Sobol method implemented in SobolGSA software (Kucherenko &amp; Zaccheus, 2016).</w:t>
+        <w:t xml:space="preserve">Uses Sobol method implemented in </w:t>
+      </w:r>
+      <w:proofErr w:type="spellStart"/>
+      <w:r>
+        <w:rPr>
+          <w:rFonts w:ascii="Times New Roman" w:eastAsia="Times New Roman" w:hAnsi="Times New Roman" w:cs="Times New Roman"/>
+          <w:kern w:val="0"/>
+          <w14:ligatures w14:val="none"/>
+        </w:rPr>
+        <w:t>SobolGSA</w:t>
+      </w:r>
+      <w:proofErr w:type="spellEnd"/>
+      <w:r>
+        <w:rPr>
+          <w:rFonts w:ascii="Times New Roman" w:eastAsia="Times New Roman" w:hAnsi="Times New Roman" w:cs="Times New Roman"/>
+          <w:kern w:val="0"/>
+          <w14:ligatures w14:val="none"/>
+        </w:rPr>
+        <w:t xml:space="preserve"> software (Kucherenko &amp; Zaccheus, 2016).</w:t>
       </w:r>
     </w:p>
     <w:p>
@@ -2589,18 +2981,16 @@
           <w:kern w:val="0"/>
           <w14:ligatures w14:val="none"/>
         </w:rPr>
-        <w:t>Requires downloading and installing the Flax Global Sensitivity Analysis Toolbox (</w:t>
-      </w:r>
-      <w:hyperlink r:id="rId5" w:tgtFrame="_blank" w:history="1">
+        <w:t>Requires downloading and installing the Global Sensitivity Analysis Toolbox (</w:t>
+      </w:r>
+      <w:hyperlink r:id="rId5" w:tgtFrame="_new" w:history="1">
         <w:r>
           <w:rPr>
-            <w:rFonts w:ascii="Times New Roman" w:eastAsia="Times New Roman" w:hAnsi="Times New Roman" w:cs="Times New Roman"/>
-            <w:color w:val="0000FF"/>
+            <w:rStyle w:val="Hyperlink"/>
             <w:kern w:val="0"/>
-            <w:u w:val="single"/>
             <w14:ligatures w14:val="none"/>
           </w:rPr>
-          <w:t>https://www.mathworks.com/help/sldo/sensitivity-analysis.html</w:t>
+          <w:t>https://www.mathworks.com/matlabcentral/fileexchange/40759-global-sensitivity-analysis-toolbox</w:t>
         </w:r>
       </w:hyperlink>
       <w:r>
@@ -2631,7 +3021,25 @@
           <w:kern w:val="0"/>
           <w14:ligatures w14:val="none"/>
         </w:rPr>
-        <w:t>Sensitivity analysis results can be plotted in the corresponding 'GraphSensitivity' subfolder.</w:t>
+        <w:t>Sensitivity analysis results can be plotted in the corresponding '</w:t>
+      </w:r>
+      <w:proofErr w:type="spellStart"/>
+      <w:r>
+        <w:rPr>
+          <w:rFonts w:ascii="Times New Roman" w:eastAsia="Times New Roman" w:hAnsi="Times New Roman" w:cs="Times New Roman"/>
+          <w:kern w:val="0"/>
+          <w14:ligatures w14:val="none"/>
+        </w:rPr>
+        <w:t>GraphSensitivity</w:t>
+      </w:r>
+      <w:proofErr w:type="spellEnd"/>
+      <w:r>
+        <w:rPr>
+          <w:rFonts w:ascii="Times New Roman" w:eastAsia="Times New Roman" w:hAnsi="Times New Roman" w:cs="Times New Roman"/>
+          <w:kern w:val="0"/>
+          <w14:ligatures w14:val="none"/>
+        </w:rPr>
+        <w:t>' subfolder.</w:t>
       </w:r>
     </w:p>
     <w:p>

</xml_diff>

<commit_message>
Initial commit: Uploading project from local machine
</commit_message>
<xml_diff>
--- a/Readme.docx
+++ b/Readme.docx
@@ -311,7 +311,6 @@
           <w14:ligatures w14:val="none"/>
         </w:rPr>
       </w:pPr>
-      <w:proofErr w:type="spellStart"/>
       <w:r>
         <w:rPr>
           <w:rFonts w:ascii="Courier New" w:eastAsia="Times New Roman" w:hAnsi="Courier New" w:cs="Courier New"/>
@@ -320,9 +319,8 @@
           <w:szCs w:val="20"/>
           <w14:ligatures w14:val="none"/>
         </w:rPr>
-        <w:t>A_MusculoskeletalSystem_SagittalPlane</w:t>
-      </w:r>
-      <w:proofErr w:type="spellEnd"/>
+        <w:t>[A_MusculoskeletalSystem_SagittalPlane](https://github.com/smarahmati/CatForelimbNeuromechanics/tree/master/Codes/A%29%20Muscle%20length%20and%20moment%20arm/A1%20-%20Musculoskeletal%20data)</w:t>
+      </w:r>
       <w:r>
         <w:rPr>
           <w:rFonts w:ascii="Times New Roman" w:eastAsia="Times New Roman" w:hAnsi="Times New Roman" w:cs="Times New Roman"/>
@@ -419,7 +417,7 @@
           <w:szCs w:val="20"/>
           <w14:ligatures w14:val="none"/>
         </w:rPr>
-        <w:t>B_Musculoskeletal_Visualization_2D_3D</w:t>
+        <w:t>[B_Musculoskeletal_Visualization_2D_3D](https://github.com/smarahmati/CatForelimbNeuromechanics/tree/master/Codes/A%29%20Muscle%20length%20and%20moment%20arm/A1%20-%20Musculoskeletal%20data)</w:t>
       </w:r>
       <w:r>
         <w:rPr>
@@ -559,7 +557,6 @@
         </w:rPr>
         <w:t xml:space="preserve">Script: </w:t>
       </w:r>
-      <w:proofErr w:type="spellStart"/>
       <w:r>
         <w:rPr>
           <w:rFonts w:ascii="Courier New" w:eastAsia="Times New Roman" w:hAnsi="Courier New" w:cs="Courier New"/>
@@ -568,9 +565,8 @@
           <w:szCs w:val="20"/>
           <w14:ligatures w14:val="none"/>
         </w:rPr>
-        <w:t>A_RunAll</w:t>
-      </w:r>
-      <w:proofErr w:type="spellEnd"/>
+        <w:t>[A_RunAll](https://github.com/smarahmati/CatForelimbNeuromechanics/tree/master/Codes/A%29%20Muscle%20length%20and%20moment%20arm/A2%20-%20Computation%20of%20muscle%20length%20and%20moment%20arm)</w:t>
+      </w:r>
       <w:r>
         <w:rPr>
           <w:rFonts w:ascii="Times New Roman" w:eastAsia="Times New Roman" w:hAnsi="Times New Roman" w:cs="Times New Roman"/>
@@ -599,6 +595,7 @@
           <w:kern w:val="0"/>
           <w14:ligatures w14:val="none"/>
         </w:rPr>
+        <w:lastRenderedPageBreak/>
         <w:t>Scales musculotendon attachment points.</w:t>
       </w:r>
     </w:p>
@@ -721,10 +718,580 @@
           <w:kern w:val="0"/>
           <w14:ligatures w14:val="none"/>
         </w:rPr>
+        <w:t xml:space="preserve">Script: </w:t>
+      </w:r>
+      <w:r>
+        <w:rPr>
+          <w:rFonts w:ascii="Courier New" w:eastAsia="Times New Roman" w:hAnsi="Courier New" w:cs="Courier New"/>
+          <w:kern w:val="0"/>
+          <w:sz w:val="20"/>
+          <w:szCs w:val="20"/>
+          <w14:ligatures w14:val="none"/>
+        </w:rPr>
+        <w:t>[A_Muscle_Mechanical_Properties](https://github.com/smarahmati/CatForelimbNeuromechanics/tree/master/Codes/B%29%20Muscle%20mechanical%20properties)</w:t>
+      </w:r>
+      <w:r>
+        <w:rPr>
+          <w:rFonts w:ascii="Times New Roman" w:eastAsia="Times New Roman" w:hAnsi="Times New Roman" w:cs="Times New Roman"/>
+          <w:kern w:val="0"/>
+          <w14:ligatures w14:val="none"/>
+        </w:rPr>
+        <w:t xml:space="preserve"> creates a table named '</w:t>
+      </w:r>
+      <w:proofErr w:type="spellStart"/>
+      <w:r>
+        <w:rPr>
+          <w:rFonts w:ascii="Times New Roman" w:eastAsia="Times New Roman" w:hAnsi="Times New Roman" w:cs="Times New Roman"/>
+          <w:kern w:val="0"/>
+          <w14:ligatures w14:val="none"/>
+        </w:rPr>
+        <w:t>MuscleMP</w:t>
+      </w:r>
+      <w:proofErr w:type="spellEnd"/>
+      <w:r>
+        <w:rPr>
+          <w:rFonts w:ascii="Times New Roman" w:eastAsia="Times New Roman" w:hAnsi="Times New Roman" w:cs="Times New Roman"/>
+          <w:kern w:val="0"/>
+          <w14:ligatures w14:val="none"/>
+        </w:rPr>
+        <w:t xml:space="preserve">' containing muscle mechanical properties derived from </w:t>
+      </w:r>
+      <w:r>
+        <w:rPr>
+          <w:rFonts w:ascii="Times New Roman" w:eastAsia="Times New Roman" w:hAnsi="Times New Roman" w:cs="Times New Roman"/>
+          <w:kern w:val="0"/>
+          <w14:ligatures w14:val="none"/>
+        </w:rPr>
+        <w:t>our</w:t>
+      </w:r>
+      <w:r>
+        <w:rPr>
+          <w:rFonts w:ascii="Times New Roman" w:eastAsia="Times New Roman" w:hAnsi="Times New Roman" w:cs="Times New Roman"/>
+          <w:kern w:val="0"/>
+          <w14:ligatures w14:val="none"/>
+        </w:rPr>
+        <w:t xml:space="preserve"> experimental data in the Excel sheet titled '</w:t>
+      </w:r>
+      <w:proofErr w:type="spellStart"/>
+      <w:r>
+        <w:rPr>
+          <w:rFonts w:ascii="Times New Roman" w:eastAsia="Times New Roman" w:hAnsi="Times New Roman" w:cs="Times New Roman"/>
+          <w:kern w:val="0"/>
+          <w14:ligatures w14:val="none"/>
+        </w:rPr>
+        <w:t>ForelimbArchitecture</w:t>
+      </w:r>
+      <w:proofErr w:type="spellEnd"/>
+      <w:r>
+        <w:rPr>
+          <w:rFonts w:ascii="Times New Roman" w:eastAsia="Times New Roman" w:hAnsi="Times New Roman" w:cs="Times New Roman"/>
+          <w:kern w:val="0"/>
+          <w14:ligatures w14:val="none"/>
+        </w:rPr>
+        <w:t>'. This table will be used for further analysis.</w:t>
+      </w:r>
+    </w:p>
+    <w:p>
+      <w:pPr>
+        <w:spacing w:before="100" w:beforeAutospacing="1" w:after="100" w:afterAutospacing="1" w:line="240" w:lineRule="auto"/>
+        <w:rPr>
+          <w:rFonts w:ascii="Times New Roman" w:eastAsia="Times New Roman" w:hAnsi="Times New Roman" w:cs="Times New Roman"/>
+          <w:kern w:val="0"/>
+          <w14:ligatures w14:val="none"/>
+        </w:rPr>
+      </w:pPr>
+      <w:r>
+        <w:rPr>
+          <w:rFonts w:ascii="Times New Roman" w:eastAsia="Times New Roman" w:hAnsi="Times New Roman" w:cs="Times New Roman"/>
+          <w:b/>
+          <w:bCs/>
+          <w:kern w:val="0"/>
+          <w14:ligatures w14:val="none"/>
+        </w:rPr>
+        <w:t>C) Muscle dynamics based on fixed tendon length computed at maximum musculotendon length (MTL)</w:t>
+      </w:r>
+    </w:p>
+    <w:p>
+      <w:pPr>
+        <w:numPr>
+          <w:ilvl w:val="0"/>
+          <w:numId w:val="5"/>
+        </w:numPr>
+        <w:spacing w:before="100" w:beforeAutospacing="1" w:after="100" w:afterAutospacing="1" w:line="240" w:lineRule="auto"/>
+        <w:rPr>
+          <w:rFonts w:ascii="Times New Roman" w:eastAsia="Times New Roman" w:hAnsi="Times New Roman" w:cs="Times New Roman"/>
+          <w:kern w:val="0"/>
+          <w14:ligatures w14:val="none"/>
+        </w:rPr>
+      </w:pPr>
+      <w:r>
+        <w:rPr>
+          <w:rFonts w:ascii="Times New Roman" w:eastAsia="Times New Roman" w:hAnsi="Times New Roman" w:cs="Times New Roman"/>
+          <w:kern w:val="0"/>
+          <w14:ligatures w14:val="none"/>
+        </w:rPr>
+        <w:t xml:space="preserve">Script: </w:t>
+      </w:r>
+      <w:r>
+        <w:rPr>
+          <w:rFonts w:ascii="Courier New" w:eastAsia="Times New Roman" w:hAnsi="Courier New" w:cs="Courier New"/>
+          <w:kern w:val="0"/>
+          <w:sz w:val="20"/>
+          <w:szCs w:val="20"/>
+          <w14:ligatures w14:val="none"/>
+        </w:rPr>
+        <w:t>[A_Maximum_Muscle_Force_Moment_Computation](https://github.com/smarahmati/CatForelimbNeuromechanics/tree/master/Codes/C%29%20Muscle%20dynamics%20based%20on%20fixed%20tendon%20length%20computed%20at%20maximum%20MTL)</w:t>
+      </w:r>
+      <w:r>
+        <w:rPr>
+          <w:rFonts w:ascii="Times New Roman" w:eastAsia="Times New Roman" w:hAnsi="Times New Roman" w:cs="Times New Roman"/>
+          <w:kern w:val="0"/>
+          <w14:ligatures w14:val="none"/>
+        </w:rPr>
+        <w:t xml:space="preserve"> computes the maximum musculotendon forces and moments resulting from maximum activation during locomotion. The results are saved in a structure array '</w:t>
+      </w:r>
+      <w:proofErr w:type="spellStart"/>
+      <w:r>
+        <w:rPr>
+          <w:rFonts w:ascii="Times New Roman" w:eastAsia="Times New Roman" w:hAnsi="Times New Roman" w:cs="Times New Roman"/>
+          <w:kern w:val="0"/>
+          <w14:ligatures w14:val="none"/>
+        </w:rPr>
+        <w:t>MaxMuscleForceMoment</w:t>
+      </w:r>
+      <w:proofErr w:type="spellEnd"/>
+      <w:r>
+        <w:rPr>
+          <w:rFonts w:ascii="Times New Roman" w:eastAsia="Times New Roman" w:hAnsi="Times New Roman" w:cs="Times New Roman"/>
+          <w:kern w:val="0"/>
+          <w14:ligatures w14:val="none"/>
+        </w:rPr>
+        <w:t>'. It uses input data including:</w:t>
+      </w:r>
+    </w:p>
+    <w:p>
+      <w:pPr>
+        <w:numPr>
+          <w:ilvl w:val="1"/>
+          <w:numId w:val="5"/>
+        </w:numPr>
+        <w:spacing w:before="100" w:beforeAutospacing="1" w:after="100" w:afterAutospacing="1" w:line="240" w:lineRule="auto"/>
+        <w:rPr>
+          <w:rFonts w:ascii="Times New Roman" w:eastAsia="Times New Roman" w:hAnsi="Times New Roman" w:cs="Times New Roman"/>
+          <w:kern w:val="0"/>
+          <w14:ligatures w14:val="none"/>
+        </w:rPr>
+      </w:pPr>
+      <w:r>
+        <w:rPr>
+          <w:rFonts w:ascii="Times New Roman" w:eastAsia="Times New Roman" w:hAnsi="Times New Roman" w:cs="Times New Roman"/>
+          <w:kern w:val="0"/>
+          <w14:ligatures w14:val="none"/>
+        </w:rPr>
+        <w:t>Cycle time from '</w:t>
+      </w:r>
+      <w:proofErr w:type="spellStart"/>
+      <w:r>
+        <w:rPr>
+          <w:rFonts w:ascii="Times New Roman" w:eastAsia="Times New Roman" w:hAnsi="Times New Roman" w:cs="Times New Roman"/>
+          <w:kern w:val="0"/>
+          <w14:ligatures w14:val="none"/>
+        </w:rPr>
+        <w:t>MotionData</w:t>
+      </w:r>
+      <w:proofErr w:type="spellEnd"/>
+      <w:r>
+        <w:rPr>
+          <w:rFonts w:ascii="Times New Roman" w:eastAsia="Times New Roman" w:hAnsi="Times New Roman" w:cs="Times New Roman"/>
+          <w:kern w:val="0"/>
+          <w14:ligatures w14:val="none"/>
+        </w:rPr>
+        <w:t>'</w:t>
+      </w:r>
+    </w:p>
+    <w:p>
+      <w:pPr>
+        <w:numPr>
+          <w:ilvl w:val="1"/>
+          <w:numId w:val="5"/>
+        </w:numPr>
+        <w:spacing w:before="100" w:beforeAutospacing="1" w:after="100" w:afterAutospacing="1" w:line="240" w:lineRule="auto"/>
+        <w:rPr>
+          <w:rFonts w:ascii="Times New Roman" w:eastAsia="Times New Roman" w:hAnsi="Times New Roman" w:cs="Times New Roman"/>
+          <w:kern w:val="0"/>
+          <w14:ligatures w14:val="none"/>
+        </w:rPr>
+      </w:pPr>
+      <w:r>
+        <w:rPr>
+          <w:rFonts w:ascii="Times New Roman" w:eastAsia="Times New Roman" w:hAnsi="Times New Roman" w:cs="Times New Roman"/>
+          <w:kern w:val="0"/>
+          <w14:ligatures w14:val="none"/>
+        </w:rPr>
+        <w:t>MT length, velocity, and moment arm data from '</w:t>
+      </w:r>
+      <w:proofErr w:type="spellStart"/>
+      <w:r>
+        <w:rPr>
+          <w:rFonts w:ascii="Times New Roman" w:eastAsia="Times New Roman" w:hAnsi="Times New Roman" w:cs="Times New Roman"/>
+          <w:kern w:val="0"/>
+          <w14:ligatures w14:val="none"/>
+        </w:rPr>
+        <w:t>MuscleLengthVelocityMomentArm</w:t>
+      </w:r>
+      <w:proofErr w:type="spellEnd"/>
+      <w:r>
+        <w:rPr>
+          <w:rFonts w:ascii="Times New Roman" w:eastAsia="Times New Roman" w:hAnsi="Times New Roman" w:cs="Times New Roman"/>
+          <w:kern w:val="0"/>
+          <w14:ligatures w14:val="none"/>
+        </w:rPr>
+        <w:t>'</w:t>
+      </w:r>
+    </w:p>
+    <w:p>
+      <w:pPr>
+        <w:numPr>
+          <w:ilvl w:val="1"/>
+          <w:numId w:val="5"/>
+        </w:numPr>
+        <w:spacing w:before="100" w:beforeAutospacing="1" w:after="100" w:afterAutospacing="1" w:line="240" w:lineRule="auto"/>
+        <w:rPr>
+          <w:rFonts w:ascii="Times New Roman" w:eastAsia="Times New Roman" w:hAnsi="Times New Roman" w:cs="Times New Roman"/>
+          <w:kern w:val="0"/>
+          <w14:ligatures w14:val="none"/>
+        </w:rPr>
+      </w:pPr>
+      <w:r>
+        <w:rPr>
+          <w:rFonts w:ascii="Times New Roman" w:eastAsia="Times New Roman" w:hAnsi="Times New Roman" w:cs="Times New Roman"/>
+          <w:kern w:val="0"/>
+          <w14:ligatures w14:val="none"/>
+        </w:rPr>
+        <w:t>Muscle mechanical parameters from '</w:t>
+      </w:r>
+      <w:proofErr w:type="spellStart"/>
+      <w:r>
+        <w:rPr>
+          <w:rFonts w:ascii="Times New Roman" w:eastAsia="Times New Roman" w:hAnsi="Times New Roman" w:cs="Times New Roman"/>
+          <w:kern w:val="0"/>
+          <w14:ligatures w14:val="none"/>
+        </w:rPr>
+        <w:t>MuscleMP</w:t>
+      </w:r>
+      <w:proofErr w:type="spellEnd"/>
+      <w:r>
+        <w:rPr>
+          <w:rFonts w:ascii="Times New Roman" w:eastAsia="Times New Roman" w:hAnsi="Times New Roman" w:cs="Times New Roman"/>
+          <w:kern w:val="0"/>
+          <w14:ligatures w14:val="none"/>
+        </w:rPr>
+        <w:t>'</w:t>
+      </w:r>
+    </w:p>
+    <w:p>
+      <w:pPr>
+        <w:numPr>
+          <w:ilvl w:val="0"/>
+          <w:numId w:val="5"/>
+        </w:numPr>
+        <w:spacing w:before="100" w:beforeAutospacing="1" w:after="100" w:afterAutospacing="1" w:line="240" w:lineRule="auto"/>
+        <w:rPr>
+          <w:rFonts w:ascii="Times New Roman" w:eastAsia="Times New Roman" w:hAnsi="Times New Roman" w:cs="Times New Roman"/>
+          <w:kern w:val="0"/>
+          <w14:ligatures w14:val="none"/>
+        </w:rPr>
+      </w:pPr>
+      <w:r>
+        <w:rPr>
+          <w:rFonts w:ascii="Times New Roman" w:eastAsia="Times New Roman" w:hAnsi="Times New Roman" w:cs="Times New Roman"/>
+          <w:kern w:val="0"/>
+          <w14:ligatures w14:val="none"/>
+        </w:rPr>
+        <w:t xml:space="preserve">Script: </w:t>
+      </w:r>
+      <w:r>
+        <w:rPr>
+          <w:rFonts w:ascii="Courier New" w:eastAsia="Times New Roman" w:hAnsi="Courier New" w:cs="Courier New"/>
+          <w:kern w:val="0"/>
+          <w:sz w:val="20"/>
+          <w:szCs w:val="20"/>
+          <w14:ligatures w14:val="none"/>
+        </w:rPr>
+        <w:t>[B_Plot_3in3_figs](https://github.com/smarahmati/CatForelimbNeuromechanics/tree/master/Codes/C%29%20Muscle%20dynamics%20based%20on%20fixed%20tendon%20length%20computed%20at%20maximum%20MTL)</w:t>
+      </w:r>
+      <w:r>
+        <w:rPr>
+          <w:rFonts w:ascii="Times New Roman" w:eastAsia="Times New Roman" w:hAnsi="Times New Roman" w:cs="Times New Roman"/>
+          <w:kern w:val="0"/>
+          <w14:ligatures w14:val="none"/>
+        </w:rPr>
+        <w:t xml:space="preserve"> calculates the biomechanical variables of a selected MT unit during locomotion based on input data including:</w:t>
+      </w:r>
+    </w:p>
+    <w:p>
+      <w:pPr>
+        <w:numPr>
+          <w:ilvl w:val="1"/>
+          <w:numId w:val="5"/>
+        </w:numPr>
+        <w:spacing w:before="100" w:beforeAutospacing="1" w:after="100" w:afterAutospacing="1" w:line="240" w:lineRule="auto"/>
+        <w:rPr>
+          <w:rFonts w:ascii="Times New Roman" w:eastAsia="Times New Roman" w:hAnsi="Times New Roman" w:cs="Times New Roman"/>
+          <w:kern w:val="0"/>
+          <w14:ligatures w14:val="none"/>
+        </w:rPr>
+      </w:pPr>
+      <w:r>
+        <w:rPr>
+          <w:rFonts w:ascii="Times New Roman" w:eastAsia="Times New Roman" w:hAnsi="Times New Roman" w:cs="Times New Roman"/>
+          <w:kern w:val="0"/>
+          <w14:ligatures w14:val="none"/>
+        </w:rPr>
+        <w:t>Cycle time from '</w:t>
+      </w:r>
+      <w:proofErr w:type="spellStart"/>
+      <w:r>
+        <w:rPr>
+          <w:rFonts w:ascii="Times New Roman" w:eastAsia="Times New Roman" w:hAnsi="Times New Roman" w:cs="Times New Roman"/>
+          <w:kern w:val="0"/>
+          <w14:ligatures w14:val="none"/>
+        </w:rPr>
+        <w:t>MotionData</w:t>
+      </w:r>
+      <w:proofErr w:type="spellEnd"/>
+      <w:r>
+        <w:rPr>
+          <w:rFonts w:ascii="Times New Roman" w:eastAsia="Times New Roman" w:hAnsi="Times New Roman" w:cs="Times New Roman"/>
+          <w:kern w:val="0"/>
+          <w14:ligatures w14:val="none"/>
+        </w:rPr>
+        <w:t>'</w:t>
+      </w:r>
+    </w:p>
+    <w:p>
+      <w:pPr>
+        <w:numPr>
+          <w:ilvl w:val="1"/>
+          <w:numId w:val="5"/>
+        </w:numPr>
+        <w:spacing w:before="100" w:beforeAutospacing="1" w:after="100" w:afterAutospacing="1" w:line="240" w:lineRule="auto"/>
+        <w:rPr>
+          <w:rFonts w:ascii="Times New Roman" w:eastAsia="Times New Roman" w:hAnsi="Times New Roman" w:cs="Times New Roman"/>
+          <w:kern w:val="0"/>
+          <w14:ligatures w14:val="none"/>
+        </w:rPr>
+      </w:pPr>
+      <w:r>
+        <w:rPr>
+          <w:rFonts w:ascii="Times New Roman" w:eastAsia="Times New Roman" w:hAnsi="Times New Roman" w:cs="Times New Roman"/>
+          <w:kern w:val="0"/>
+          <w14:ligatures w14:val="none"/>
+        </w:rPr>
+        <w:t>MT length, velocity, moment arms from '</w:t>
+      </w:r>
+      <w:proofErr w:type="spellStart"/>
+      <w:r>
+        <w:rPr>
+          <w:rFonts w:ascii="Times New Roman" w:eastAsia="Times New Roman" w:hAnsi="Times New Roman" w:cs="Times New Roman"/>
+          <w:kern w:val="0"/>
+          <w14:ligatures w14:val="none"/>
+        </w:rPr>
+        <w:t>MuscleLengthVelocityMomentArm</w:t>
+      </w:r>
+      <w:proofErr w:type="spellEnd"/>
+      <w:r>
+        <w:rPr>
+          <w:rFonts w:ascii="Times New Roman" w:eastAsia="Times New Roman" w:hAnsi="Times New Roman" w:cs="Times New Roman"/>
+          <w:kern w:val="0"/>
+          <w14:ligatures w14:val="none"/>
+        </w:rPr>
+        <w:t>'</w:t>
+      </w:r>
+    </w:p>
+    <w:p>
+      <w:pPr>
+        <w:numPr>
+          <w:ilvl w:val="1"/>
+          <w:numId w:val="5"/>
+        </w:numPr>
+        <w:spacing w:after="0" w:line="240" w:lineRule="auto"/>
+        <w:rPr>
+          <w:rFonts w:ascii="Times New Roman" w:eastAsia="Times New Roman" w:hAnsi="Times New Roman" w:cs="Times New Roman"/>
+          <w:kern w:val="0"/>
+          <w14:ligatures w14:val="none"/>
+        </w:rPr>
+      </w:pPr>
+      <w:r>
+        <w:rPr>
+          <w:rFonts w:ascii="Times New Roman" w:eastAsia="Times New Roman" w:hAnsi="Times New Roman" w:cs="Times New Roman"/>
+          <w:kern w:val="0"/>
+          <w14:ligatures w14:val="none"/>
+        </w:rPr>
+        <w:t>Muscle mechanical parameters from '</w:t>
+      </w:r>
+      <w:proofErr w:type="spellStart"/>
+      <w:r>
+        <w:rPr>
+          <w:rFonts w:ascii="Times New Roman" w:eastAsia="Times New Roman" w:hAnsi="Times New Roman" w:cs="Times New Roman"/>
+          <w:kern w:val="0"/>
+          <w14:ligatures w14:val="none"/>
+        </w:rPr>
+        <w:t>MuscleMP</w:t>
+      </w:r>
+      <w:proofErr w:type="spellEnd"/>
+      <w:r>
+        <w:rPr>
+          <w:rFonts w:ascii="Times New Roman" w:eastAsia="Times New Roman" w:hAnsi="Times New Roman" w:cs="Times New Roman"/>
+          <w:kern w:val="0"/>
+          <w14:ligatures w14:val="none"/>
+        </w:rPr>
+        <w:t>'</w:t>
+      </w:r>
+    </w:p>
+    <w:p>
+      <w:pPr>
+        <w:pStyle w:val="ListParagraph"/>
+        <w:numPr>
+          <w:ilvl w:val="0"/>
+          <w:numId w:val="14"/>
+        </w:numPr>
+        <w:spacing w:after="0" w:line="240" w:lineRule="auto"/>
+        <w:rPr>
+          <w:rFonts w:ascii="Times New Roman" w:eastAsia="Times New Roman" w:hAnsi="Times New Roman" w:cs="Times New Roman"/>
+          <w:kern w:val="0"/>
+          <w14:ligatures w14:val="none"/>
+        </w:rPr>
+      </w:pPr>
+      <w:r>
+        <w:rPr>
+          <w:rFonts w:ascii="Times New Roman" w:eastAsia="Times New Roman" w:hAnsi="Times New Roman" w:cs="Times New Roman"/>
+          <w:kern w:val="0"/>
+          <w14:ligatures w14:val="none"/>
+        </w:rPr>
+        <w:t>Generates plots to visualize these variables over a locomotion cycle.</w:t>
+      </w:r>
+    </w:p>
+    <w:p>
+      <w:pPr>
+        <w:spacing w:before="100" w:beforeAutospacing="1" w:after="100" w:afterAutospacing="1" w:line="240" w:lineRule="auto"/>
+        <w:rPr>
+          <w:rFonts w:ascii="Times New Roman" w:eastAsia="Times New Roman" w:hAnsi="Times New Roman" w:cs="Times New Roman"/>
+          <w:kern w:val="0"/>
+          <w14:ligatures w14:val="none"/>
+        </w:rPr>
+      </w:pPr>
+      <w:r>
+        <w:rPr>
+          <w:rFonts w:ascii="Times New Roman" w:eastAsia="Times New Roman" w:hAnsi="Times New Roman" w:cs="Times New Roman"/>
+          <w:b/>
+          <w:bCs/>
+          <w:kern w:val="0"/>
+          <w14:ligatures w14:val="none"/>
+        </w:rPr>
+        <w:t>D) Muscle clustering based on constant tendon length computed at maximum MTL</w:t>
+      </w:r>
+    </w:p>
+    <w:p>
+      <w:pPr>
+        <w:numPr>
+          <w:ilvl w:val="0"/>
+          <w:numId w:val="6"/>
+        </w:numPr>
+        <w:spacing w:before="100" w:beforeAutospacing="1" w:after="100" w:afterAutospacing="1" w:line="240" w:lineRule="auto"/>
+        <w:rPr>
+          <w:rFonts w:ascii="Times New Roman" w:eastAsia="Times New Roman" w:hAnsi="Times New Roman" w:cs="Times New Roman"/>
+          <w:kern w:val="0"/>
+          <w14:ligatures w14:val="none"/>
+        </w:rPr>
+      </w:pPr>
+      <w:r>
+        <w:rPr>
+          <w:rFonts w:ascii="Times New Roman" w:eastAsia="Times New Roman" w:hAnsi="Times New Roman" w:cs="Times New Roman"/>
+          <w:kern w:val="0"/>
+          <w14:ligatures w14:val="none"/>
+        </w:rPr>
+        <w:t xml:space="preserve">Script: </w:t>
+      </w:r>
+      <w:r>
+        <w:rPr>
+          <w:rFonts w:ascii="Courier New" w:eastAsia="Times New Roman" w:hAnsi="Courier New" w:cs="Courier New"/>
+          <w:kern w:val="0"/>
+          <w:sz w:val="20"/>
+          <w:szCs w:val="20"/>
+          <w14:ligatures w14:val="none"/>
+        </w:rPr>
+        <w:t>[A_Muscle_Clustering](https://github.com/smarahmati/CatForelimbNeuromechanics/tree/master/Codes/D%29%20Muscle%20clustering%20based%20on%20constant%20tendon%20length%20computed%20at%20maximum%20MTL)</w:t>
+      </w:r>
+      <w:r>
+        <w:rPr>
+          <w:rFonts w:ascii="Times New Roman" w:eastAsia="Times New Roman" w:hAnsi="Times New Roman" w:cs="Times New Roman"/>
+          <w:kern w:val="0"/>
+          <w14:ligatures w14:val="none"/>
+        </w:rPr>
+        <w:t xml:space="preserve"> performs k-means clustering on maximum muscle moments and compares it with function-based grouping. It generates the '</w:t>
+      </w:r>
+      <w:proofErr w:type="spellStart"/>
+      <w:r>
+        <w:rPr>
+          <w:rFonts w:ascii="Times New Roman" w:eastAsia="Times New Roman" w:hAnsi="Times New Roman" w:cs="Times New Roman"/>
+          <w:kern w:val="0"/>
+          <w14:ligatures w14:val="none"/>
+        </w:rPr>
+        <w:t>MuscleCluster</w:t>
+      </w:r>
+      <w:proofErr w:type="spellEnd"/>
+      <w:r>
+        <w:rPr>
+          <w:rFonts w:ascii="Times New Roman" w:eastAsia="Times New Roman" w:hAnsi="Times New Roman" w:cs="Times New Roman"/>
+          <w:kern w:val="0"/>
+          <w14:ligatures w14:val="none"/>
+        </w:rPr>
+        <w:t>' cell array, which shows the cluster of muscles in each cell.</w:t>
+      </w:r>
+    </w:p>
+    <w:p>
+      <w:pPr>
+        <w:spacing w:before="100" w:beforeAutospacing="1" w:after="100" w:afterAutospacing="1" w:line="240" w:lineRule="auto"/>
+        <w:rPr>
+          <w:rFonts w:ascii="Times New Roman" w:eastAsia="Times New Roman" w:hAnsi="Times New Roman" w:cs="Times New Roman"/>
+          <w:kern w:val="0"/>
+          <w14:ligatures w14:val="none"/>
+        </w:rPr>
+      </w:pPr>
+      <w:r>
+        <w:rPr>
+          <w:rFonts w:ascii="Times New Roman" w:eastAsia="Times New Roman" w:hAnsi="Times New Roman" w:cs="Times New Roman"/>
+          <w:b/>
+          <w:bCs/>
+          <w:kern w:val="0"/>
+          <w14:ligatures w14:val="none"/>
+        </w:rPr>
+        <w:t>E) Mechanical properties of 9 muscle groups</w:t>
+      </w:r>
+    </w:p>
+    <w:p>
+      <w:pPr>
+        <w:numPr>
+          <w:ilvl w:val="0"/>
+          <w:numId w:val="7"/>
+        </w:numPr>
+        <w:spacing w:before="100" w:beforeAutospacing="1" w:after="100" w:afterAutospacing="1" w:line="240" w:lineRule="auto"/>
+        <w:rPr>
+          <w:rFonts w:ascii="Times New Roman" w:eastAsia="Times New Roman" w:hAnsi="Times New Roman" w:cs="Times New Roman"/>
+          <w:kern w:val="0"/>
+          <w14:ligatures w14:val="none"/>
+        </w:rPr>
+      </w:pPr>
+      <w:r>
+        <w:rPr>
+          <w:rFonts w:ascii="Times New Roman" w:eastAsia="Times New Roman" w:hAnsi="Times New Roman" w:cs="Times New Roman"/>
+          <w:kern w:val="0"/>
+          <w14:ligatures w14:val="none"/>
+        </w:rPr>
         <w:lastRenderedPageBreak/>
         <w:t xml:space="preserve">Script: </w:t>
       </w:r>
-      <w:proofErr w:type="spellStart"/>
       <w:r>
         <w:rPr>
           <w:rFonts w:ascii="Courier New" w:eastAsia="Times New Roman" w:hAnsi="Courier New" w:cs="Courier New"/>
@@ -733,68 +1300,37 @@
           <w:szCs w:val="20"/>
           <w14:ligatures w14:val="none"/>
         </w:rPr>
-        <w:t>A_Muscle_Mechanical_Properties</w:t>
-      </w:r>
-      <w:proofErr w:type="spellEnd"/>
-      <w:r>
-        <w:rPr>
-          <w:rFonts w:ascii="Times New Roman" w:eastAsia="Times New Roman" w:hAnsi="Times New Roman" w:cs="Times New Roman"/>
-          <w:kern w:val="0"/>
-          <w14:ligatures w14:val="none"/>
-        </w:rPr>
-        <w:t xml:space="preserve"> creates a table named '</w:t>
-      </w:r>
-      <w:proofErr w:type="spellStart"/>
-      <w:r>
-        <w:rPr>
-          <w:rFonts w:ascii="Times New Roman" w:eastAsia="Times New Roman" w:hAnsi="Times New Roman" w:cs="Times New Roman"/>
-          <w:kern w:val="0"/>
-          <w14:ligatures w14:val="none"/>
-        </w:rPr>
-        <w:t>MuscleMP</w:t>
-      </w:r>
-      <w:proofErr w:type="spellEnd"/>
-      <w:r>
-        <w:rPr>
-          <w:rFonts w:ascii="Times New Roman" w:eastAsia="Times New Roman" w:hAnsi="Times New Roman" w:cs="Times New Roman"/>
-          <w:kern w:val="0"/>
-          <w14:ligatures w14:val="none"/>
-        </w:rPr>
-        <w:t xml:space="preserve">' containing muscle mechanical properties derived from </w:t>
-      </w:r>
-      <w:r>
-        <w:rPr>
-          <w:rFonts w:ascii="Times New Roman" w:eastAsia="Times New Roman" w:hAnsi="Times New Roman" w:cs="Times New Roman"/>
-          <w:kern w:val="0"/>
-          <w14:ligatures w14:val="none"/>
-        </w:rPr>
-        <w:t>our</w:t>
-      </w:r>
-      <w:r>
-        <w:rPr>
-          <w:rFonts w:ascii="Times New Roman" w:eastAsia="Times New Roman" w:hAnsi="Times New Roman" w:cs="Times New Roman"/>
-          <w:kern w:val="0"/>
-          <w14:ligatures w14:val="none"/>
-        </w:rPr>
-        <w:t xml:space="preserve"> experimental data in the Excel sheet titled '</w:t>
-      </w:r>
-      <w:proofErr w:type="spellStart"/>
-      <w:r>
-        <w:rPr>
-          <w:rFonts w:ascii="Times New Roman" w:eastAsia="Times New Roman" w:hAnsi="Times New Roman" w:cs="Times New Roman"/>
-          <w:kern w:val="0"/>
-          <w14:ligatures w14:val="none"/>
-        </w:rPr>
-        <w:t>ForelimbArchitecture</w:t>
-      </w:r>
-      <w:proofErr w:type="spellEnd"/>
-      <w:r>
-        <w:rPr>
-          <w:rFonts w:ascii="Times New Roman" w:eastAsia="Times New Roman" w:hAnsi="Times New Roman" w:cs="Times New Roman"/>
-          <w:kern w:val="0"/>
-          <w14:ligatures w14:val="none"/>
-        </w:rPr>
-        <w:t>'. This table will be used for further analysis.</w:t>
+        <w:t>[A_Muscle_Mechanical_Properties_9_Groups](https://github.com/smarahmati/CatForelimbNeuromechanics/tree/master/Codes/E%29%20Mechanical%20properties%20of%209%20muscle%20groups)</w:t>
+      </w:r>
+      <w:r>
+        <w:rPr>
+          <w:rFonts w:ascii="Times New Roman" w:eastAsia="Times New Roman" w:hAnsi="Times New Roman" w:cs="Times New Roman"/>
+          <w:kern w:val="0"/>
+          <w14:ligatures w14:val="none"/>
+        </w:rPr>
+        <w:t xml:space="preserve"> calculates and summarizes the mechanical properties of 9 muscle groups based on the clustering results and mechanical properties of 40 muscles. It computes:</w:t>
+      </w:r>
+    </w:p>
+    <w:p>
+      <w:pPr>
+        <w:numPr>
+          <w:ilvl w:val="1"/>
+          <w:numId w:val="7"/>
+        </w:numPr>
+        <w:spacing w:before="100" w:beforeAutospacing="1" w:after="100" w:afterAutospacing="1" w:line="240" w:lineRule="auto"/>
+        <w:rPr>
+          <w:rFonts w:ascii="Times New Roman" w:eastAsia="Times New Roman" w:hAnsi="Times New Roman" w:cs="Times New Roman"/>
+          <w:kern w:val="0"/>
+          <w14:ligatures w14:val="none"/>
+        </w:rPr>
+      </w:pPr>
+      <w:r>
+        <w:rPr>
+          <w:rFonts w:ascii="Times New Roman" w:eastAsia="Times New Roman" w:hAnsi="Times New Roman" w:cs="Times New Roman"/>
+          <w:kern w:val="0"/>
+          <w14:ligatures w14:val="none"/>
+        </w:rPr>
+        <w:t>Mean for each equivalent muscle related to each group (except mass and PCSA parameters, which are summed).</w:t>
       </w:r>
     </w:p>
     <w:p>
@@ -814,14 +1350,38 @@
           <w:kern w:val="0"/>
           <w14:ligatures w14:val="none"/>
         </w:rPr>
-        <w:t>C) Muscle dynamics based on fixed tendon length computed at maximum musculotendon length (MTL)</w:t>
+        <w:t>F) Muscle Morphology Optimization (9 Muscle Groups)</w:t>
       </w:r>
     </w:p>
     <w:p>
       <w:pPr>
         <w:numPr>
           <w:ilvl w:val="0"/>
-          <w:numId w:val="5"/>
+          <w:numId w:val="8"/>
+        </w:numPr>
+        <w:spacing w:before="100" w:beforeAutospacing="1" w:after="100" w:afterAutospacing="1" w:line="240" w:lineRule="auto"/>
+        <w:rPr>
+          <w:rFonts w:ascii="Times New Roman" w:eastAsia="Times New Roman" w:hAnsi="Times New Roman" w:cs="Times New Roman"/>
+          <w:kern w:val="0"/>
+          <w14:ligatures w14:val="none"/>
+        </w:rPr>
+      </w:pPr>
+      <w:r>
+        <w:rPr>
+          <w:rFonts w:ascii="Times New Roman" w:eastAsia="Times New Roman" w:hAnsi="Times New Roman" w:cs="Times New Roman"/>
+          <w:b/>
+          <w:bCs/>
+          <w:kern w:val="0"/>
+          <w14:ligatures w14:val="none"/>
+        </w:rPr>
+        <w:t>F1) Initial Morphologic Parameters of 9 Muscle Groups</w:t>
+      </w:r>
+    </w:p>
+    <w:p>
+      <w:pPr>
+        <w:numPr>
+          <w:ilvl w:val="1"/>
+          <w:numId w:val="8"/>
         </w:numPr>
         <w:spacing w:before="100" w:beforeAutospacing="1" w:after="100" w:afterAutospacing="1" w:line="240" w:lineRule="auto"/>
         <w:rPr>
@@ -838,7 +1398,6 @@
         </w:rPr>
         <w:t xml:space="preserve">Script: </w:t>
       </w:r>
-      <w:proofErr w:type="spellStart"/>
       <w:r>
         <w:rPr>
           <w:rFonts w:ascii="Courier New" w:eastAsia="Times New Roman" w:hAnsi="Courier New" w:cs="Courier New"/>
@@ -847,7 +1406,104 @@
           <w:szCs w:val="20"/>
           <w14:ligatures w14:val="none"/>
         </w:rPr>
-        <w:t>A_Maximum_Muscle_Force_Moment_Computation</w:t>
+        <w:t>[A_InitialMusculoskeletalData_9_Groups](https://github.com/smarahmati/CatForelimbNeuromechanics/tree/master/Codes/F1%29%20Initial%20Morphologic%20parameters%20of%209%20muscle%20groups)</w:t>
+      </w:r>
+    </w:p>
+    <w:p>
+      <w:pPr>
+        <w:numPr>
+          <w:ilvl w:val="2"/>
+          <w:numId w:val="8"/>
+        </w:numPr>
+        <w:spacing w:before="100" w:beforeAutospacing="1" w:after="100" w:afterAutospacing="1" w:line="240" w:lineRule="auto"/>
+        <w:rPr>
+          <w:rFonts w:ascii="Times New Roman" w:eastAsia="Times New Roman" w:hAnsi="Times New Roman" w:cs="Times New Roman"/>
+          <w:kern w:val="0"/>
+          <w14:ligatures w14:val="none"/>
+        </w:rPr>
+      </w:pPr>
+      <w:r>
+        <w:rPr>
+          <w:rFonts w:ascii="Times New Roman" w:eastAsia="Times New Roman" w:hAnsi="Times New Roman" w:cs="Times New Roman"/>
+          <w:kern w:val="0"/>
+          <w14:ligatures w14:val="none"/>
+        </w:rPr>
+        <w:t>Generates initial morphological parameters ('a' and 'phi') for 9 muscle groups.</w:t>
+      </w:r>
+    </w:p>
+    <w:p>
+      <w:pPr>
+        <w:numPr>
+          <w:ilvl w:val="2"/>
+          <w:numId w:val="8"/>
+        </w:numPr>
+        <w:spacing w:before="100" w:beforeAutospacing="1" w:after="100" w:afterAutospacing="1" w:line="240" w:lineRule="auto"/>
+        <w:rPr>
+          <w:rFonts w:ascii="Times New Roman" w:eastAsia="Times New Roman" w:hAnsi="Times New Roman" w:cs="Times New Roman"/>
+          <w:kern w:val="0"/>
+          <w14:ligatures w14:val="none"/>
+        </w:rPr>
+      </w:pPr>
+      <w:r>
+        <w:rPr>
+          <w:rFonts w:ascii="Times New Roman" w:eastAsia="Times New Roman" w:hAnsi="Times New Roman" w:cs="Times New Roman"/>
+          <w:kern w:val="0"/>
+          <w14:ligatures w14:val="none"/>
+        </w:rPr>
+        <w:t>Includes joint radius ranges based on individual muscles in each group.</w:t>
+      </w:r>
+    </w:p>
+    <w:p>
+      <w:pPr>
+        <w:numPr>
+          <w:ilvl w:val="2"/>
+          <w:numId w:val="8"/>
+        </w:numPr>
+        <w:spacing w:before="100" w:beforeAutospacing="1" w:after="100" w:afterAutospacing="1" w:line="240" w:lineRule="auto"/>
+        <w:rPr>
+          <w:rFonts w:ascii="Times New Roman" w:eastAsia="Times New Roman" w:hAnsi="Times New Roman" w:cs="Times New Roman"/>
+          <w:kern w:val="0"/>
+          <w14:ligatures w14:val="none"/>
+        </w:rPr>
+      </w:pPr>
+      <w:r>
+        <w:rPr>
+          <w:rFonts w:ascii="Times New Roman" w:eastAsia="Times New Roman" w:hAnsi="Times New Roman" w:cs="Times New Roman"/>
+          <w:kern w:val="0"/>
+          <w14:ligatures w14:val="none"/>
+        </w:rPr>
+        <w:t>Computes ranges for other morphological parameters (including 'a' and 'phi') from SolidWorks drawings.</w:t>
+      </w:r>
+    </w:p>
+    <w:p>
+      <w:pPr>
+        <w:numPr>
+          <w:ilvl w:val="2"/>
+          <w:numId w:val="8"/>
+        </w:numPr>
+        <w:spacing w:before="100" w:beforeAutospacing="1" w:after="100" w:afterAutospacing="1" w:line="240" w:lineRule="auto"/>
+        <w:rPr>
+          <w:rFonts w:ascii="Times New Roman" w:eastAsia="Times New Roman" w:hAnsi="Times New Roman" w:cs="Times New Roman"/>
+          <w:kern w:val="0"/>
+          <w14:ligatures w14:val="none"/>
+        </w:rPr>
+      </w:pPr>
+      <w:r>
+        <w:rPr>
+          <w:rFonts w:ascii="Times New Roman" w:eastAsia="Times New Roman" w:hAnsi="Times New Roman" w:cs="Times New Roman"/>
+          <w:kern w:val="0"/>
+          <w14:ligatures w14:val="none"/>
+        </w:rPr>
+        <w:t>Saves generated data in '</w:t>
+      </w:r>
+      <w:proofErr w:type="spellStart"/>
+      <w:r>
+        <w:rPr>
+          <w:rFonts w:ascii="Times New Roman" w:eastAsia="Times New Roman" w:hAnsi="Times New Roman" w:cs="Times New Roman"/>
+          <w:kern w:val="0"/>
+          <w14:ligatures w14:val="none"/>
+        </w:rPr>
+        <w:t>NineMuscleMorphParaInitial</w:t>
       </w:r>
       <w:proofErr w:type="spellEnd"/>
       <w:r>
@@ -856,152 +1512,142 @@
           <w:kern w:val="0"/>
           <w14:ligatures w14:val="none"/>
         </w:rPr>
-        <w:t xml:space="preserve"> computes the maximum musculotendon forces and moments resulting from maximum activation during locomotion. The results are saved in a structure array '</w:t>
-      </w:r>
-      <w:proofErr w:type="spellStart"/>
-      <w:r>
-        <w:rPr>
-          <w:rFonts w:ascii="Times New Roman" w:eastAsia="Times New Roman" w:hAnsi="Times New Roman" w:cs="Times New Roman"/>
-          <w:kern w:val="0"/>
-          <w14:ligatures w14:val="none"/>
-        </w:rPr>
-        <w:t>MaxMuscleForceMoment</w:t>
-      </w:r>
-      <w:proofErr w:type="spellEnd"/>
-      <w:r>
-        <w:rPr>
-          <w:rFonts w:ascii="Times New Roman" w:eastAsia="Times New Roman" w:hAnsi="Times New Roman" w:cs="Times New Roman"/>
-          <w:kern w:val="0"/>
-          <w14:ligatures w14:val="none"/>
-        </w:rPr>
-        <w:t>'. It uses input data including:</w:t>
+        <w:t>' for further analysis.</w:t>
+      </w:r>
+    </w:p>
+    <w:p>
+      <w:pPr>
+        <w:numPr>
+          <w:ilvl w:val="0"/>
+          <w:numId w:val="8"/>
+        </w:numPr>
+        <w:spacing w:before="100" w:beforeAutospacing="1" w:after="100" w:afterAutospacing="1" w:line="240" w:lineRule="auto"/>
+        <w:rPr>
+          <w:rFonts w:ascii="Times New Roman" w:eastAsia="Times New Roman" w:hAnsi="Times New Roman" w:cs="Times New Roman"/>
+          <w:kern w:val="0"/>
+          <w14:ligatures w14:val="none"/>
+        </w:rPr>
+      </w:pPr>
+      <w:r>
+        <w:rPr>
+          <w:rFonts w:ascii="Times New Roman" w:eastAsia="Times New Roman" w:hAnsi="Times New Roman" w:cs="Times New Roman"/>
+          <w:b/>
+          <w:bCs/>
+          <w:kern w:val="0"/>
+          <w14:ligatures w14:val="none"/>
+        </w:rPr>
+        <w:t>F2) Optimization to Tune 9 Muscle Groups Morphological Parameters</w:t>
       </w:r>
     </w:p>
     <w:p>
       <w:pPr>
         <w:numPr>
           <w:ilvl w:val="1"/>
-          <w:numId w:val="5"/>
-        </w:numPr>
-        <w:spacing w:before="100" w:beforeAutospacing="1" w:after="100" w:afterAutospacing="1" w:line="240" w:lineRule="auto"/>
-        <w:rPr>
-          <w:rFonts w:ascii="Times New Roman" w:eastAsia="Times New Roman" w:hAnsi="Times New Roman" w:cs="Times New Roman"/>
-          <w:kern w:val="0"/>
-          <w14:ligatures w14:val="none"/>
-        </w:rPr>
-      </w:pPr>
-      <w:r>
-        <w:rPr>
-          <w:rFonts w:ascii="Times New Roman" w:eastAsia="Times New Roman" w:hAnsi="Times New Roman" w:cs="Times New Roman"/>
-          <w:kern w:val="0"/>
-          <w14:ligatures w14:val="none"/>
-        </w:rPr>
-        <w:t>Cycle time from '</w:t>
-      </w:r>
-      <w:proofErr w:type="spellStart"/>
-      <w:r>
-        <w:rPr>
-          <w:rFonts w:ascii="Times New Roman" w:eastAsia="Times New Roman" w:hAnsi="Times New Roman" w:cs="Times New Roman"/>
-          <w:kern w:val="0"/>
-          <w14:ligatures w14:val="none"/>
-        </w:rPr>
-        <w:t>MotionData</w:t>
-      </w:r>
-      <w:proofErr w:type="spellEnd"/>
-      <w:r>
-        <w:rPr>
-          <w:rFonts w:ascii="Times New Roman" w:eastAsia="Times New Roman" w:hAnsi="Times New Roman" w:cs="Times New Roman"/>
-          <w:kern w:val="0"/>
-          <w14:ligatures w14:val="none"/>
-        </w:rPr>
-        <w:t>'</w:t>
+          <w:numId w:val="8"/>
+        </w:numPr>
+        <w:spacing w:before="100" w:beforeAutospacing="1" w:after="100" w:afterAutospacing="1" w:line="240" w:lineRule="auto"/>
+        <w:rPr>
+          <w:rFonts w:ascii="Times New Roman" w:eastAsia="Times New Roman" w:hAnsi="Times New Roman" w:cs="Times New Roman"/>
+          <w:kern w:val="0"/>
+          <w14:ligatures w14:val="none"/>
+        </w:rPr>
+      </w:pPr>
+      <w:r>
+        <w:rPr>
+          <w:rFonts w:ascii="Times New Roman" w:eastAsia="Times New Roman" w:hAnsi="Times New Roman" w:cs="Times New Roman"/>
+          <w:kern w:val="0"/>
+          <w14:ligatures w14:val="none"/>
+        </w:rPr>
+        <w:t xml:space="preserve">This folder </w:t>
+      </w:r>
+      <w:r>
+        <w:rPr>
+          <w:rFonts w:ascii="Times New Roman" w:eastAsia="Times New Roman" w:hAnsi="Times New Roman" w:cs="Times New Roman"/>
+          <w:kern w:val="0"/>
+          <w14:ligatures w14:val="none"/>
+        </w:rPr>
+        <w:t>tunes</w:t>
+      </w:r>
+      <w:r>
+        <w:rPr>
+          <w:rFonts w:ascii="Times New Roman" w:eastAsia="Times New Roman" w:hAnsi="Times New Roman" w:cs="Times New Roman"/>
+          <w:kern w:val="0"/>
+          <w14:ligatures w14:val="none"/>
+        </w:rPr>
+        <w:t xml:space="preserve"> the geometric parameters to match the maximum moment of the original muscle groups.</w:t>
       </w:r>
     </w:p>
     <w:p>
       <w:pPr>
         <w:numPr>
           <w:ilvl w:val="1"/>
-          <w:numId w:val="5"/>
-        </w:numPr>
-        <w:spacing w:before="100" w:beforeAutospacing="1" w:after="100" w:afterAutospacing="1" w:line="240" w:lineRule="auto"/>
-        <w:rPr>
-          <w:rFonts w:ascii="Times New Roman" w:eastAsia="Times New Roman" w:hAnsi="Times New Roman" w:cs="Times New Roman"/>
-          <w:kern w:val="0"/>
-          <w14:ligatures w14:val="none"/>
-        </w:rPr>
-      </w:pPr>
-      <w:r>
-        <w:rPr>
-          <w:rFonts w:ascii="Times New Roman" w:eastAsia="Times New Roman" w:hAnsi="Times New Roman" w:cs="Times New Roman"/>
-          <w:kern w:val="0"/>
-          <w14:ligatures w14:val="none"/>
-        </w:rPr>
-        <w:t>MT length, velocity, and moment arm data from '</w:t>
-      </w:r>
-      <w:proofErr w:type="spellStart"/>
-      <w:r>
-        <w:rPr>
-          <w:rFonts w:ascii="Times New Roman" w:eastAsia="Times New Roman" w:hAnsi="Times New Roman" w:cs="Times New Roman"/>
-          <w:kern w:val="0"/>
-          <w14:ligatures w14:val="none"/>
-        </w:rPr>
-        <w:t>MuscleLengthVelocityMomentArm</w:t>
-      </w:r>
-      <w:proofErr w:type="spellEnd"/>
-      <w:r>
-        <w:rPr>
-          <w:rFonts w:ascii="Times New Roman" w:eastAsia="Times New Roman" w:hAnsi="Times New Roman" w:cs="Times New Roman"/>
-          <w:kern w:val="0"/>
-          <w14:ligatures w14:val="none"/>
-        </w:rPr>
-        <w:t>'</w:t>
+          <w:numId w:val="8"/>
+        </w:numPr>
+        <w:spacing w:before="100" w:beforeAutospacing="1" w:after="100" w:afterAutospacing="1" w:line="240" w:lineRule="auto"/>
+        <w:rPr>
+          <w:rFonts w:ascii="Times New Roman" w:eastAsia="Times New Roman" w:hAnsi="Times New Roman" w:cs="Times New Roman"/>
+          <w:kern w:val="0"/>
+          <w14:ligatures w14:val="none"/>
+        </w:rPr>
+      </w:pPr>
+      <w:r>
+        <w:rPr>
+          <w:rFonts w:ascii="Times New Roman" w:eastAsia="Times New Roman" w:hAnsi="Times New Roman" w:cs="Times New Roman"/>
+          <w:kern w:val="0"/>
+          <w14:ligatures w14:val="none"/>
+        </w:rPr>
+        <w:t>It uses an interior point optimization algorithm and includes 10 subfolders:</w:t>
+      </w:r>
+    </w:p>
+    <w:p>
+      <w:pPr>
+        <w:numPr>
+          <w:ilvl w:val="2"/>
+          <w:numId w:val="8"/>
+        </w:numPr>
+        <w:spacing w:before="100" w:beforeAutospacing="1" w:after="100" w:afterAutospacing="1" w:line="240" w:lineRule="auto"/>
+        <w:rPr>
+          <w:rFonts w:ascii="Times New Roman" w:eastAsia="Times New Roman" w:hAnsi="Times New Roman" w:cs="Times New Roman"/>
+          <w:kern w:val="0"/>
+          <w14:ligatures w14:val="none"/>
+        </w:rPr>
+      </w:pPr>
+      <w:r>
+        <w:rPr>
+          <w:rFonts w:ascii="Times New Roman" w:eastAsia="Times New Roman" w:hAnsi="Times New Roman" w:cs="Times New Roman"/>
+          <w:kern w:val="0"/>
+          <w14:ligatures w14:val="none"/>
+        </w:rPr>
+        <w:t>Folders 1-9: Each optimizes a specific muscle group.</w:t>
+      </w:r>
+    </w:p>
+    <w:p>
+      <w:pPr>
+        <w:numPr>
+          <w:ilvl w:val="2"/>
+          <w:numId w:val="8"/>
+        </w:numPr>
+        <w:spacing w:before="100" w:beforeAutospacing="1" w:after="100" w:afterAutospacing="1" w:line="240" w:lineRule="auto"/>
+        <w:rPr>
+          <w:rFonts w:ascii="Times New Roman" w:eastAsia="Times New Roman" w:hAnsi="Times New Roman" w:cs="Times New Roman"/>
+          <w:kern w:val="0"/>
+          <w14:ligatures w14:val="none"/>
+        </w:rPr>
+      </w:pPr>
+      <w:r>
+        <w:rPr>
+          <w:rFonts w:ascii="Times New Roman" w:eastAsia="Times New Roman" w:hAnsi="Times New Roman" w:cs="Times New Roman"/>
+          <w:kern w:val="0"/>
+          <w14:ligatures w14:val="none"/>
+        </w:rPr>
+        <w:t>Consolidated folder: Combines the results of all groups.</w:t>
       </w:r>
     </w:p>
     <w:p>
       <w:pPr>
         <w:numPr>
           <w:ilvl w:val="1"/>
-          <w:numId w:val="5"/>
-        </w:numPr>
-        <w:spacing w:before="100" w:beforeAutospacing="1" w:after="100" w:afterAutospacing="1" w:line="240" w:lineRule="auto"/>
-        <w:rPr>
-          <w:rFonts w:ascii="Times New Roman" w:eastAsia="Times New Roman" w:hAnsi="Times New Roman" w:cs="Times New Roman"/>
-          <w:kern w:val="0"/>
-          <w14:ligatures w14:val="none"/>
-        </w:rPr>
-      </w:pPr>
-      <w:r>
-        <w:rPr>
-          <w:rFonts w:ascii="Times New Roman" w:eastAsia="Times New Roman" w:hAnsi="Times New Roman" w:cs="Times New Roman"/>
-          <w:kern w:val="0"/>
-          <w14:ligatures w14:val="none"/>
-        </w:rPr>
-        <w:t>Muscle mechanical parameters from '</w:t>
-      </w:r>
-      <w:proofErr w:type="spellStart"/>
-      <w:r>
-        <w:rPr>
-          <w:rFonts w:ascii="Times New Roman" w:eastAsia="Times New Roman" w:hAnsi="Times New Roman" w:cs="Times New Roman"/>
-          <w:kern w:val="0"/>
-          <w14:ligatures w14:val="none"/>
-        </w:rPr>
-        <w:t>MuscleMP</w:t>
-      </w:r>
-      <w:proofErr w:type="spellEnd"/>
-      <w:r>
-        <w:rPr>
-          <w:rFonts w:ascii="Times New Roman" w:eastAsia="Times New Roman" w:hAnsi="Times New Roman" w:cs="Times New Roman"/>
-          <w:kern w:val="0"/>
-          <w14:ligatures w14:val="none"/>
-        </w:rPr>
-        <w:t>'</w:t>
-      </w:r>
-    </w:p>
-    <w:p>
-      <w:pPr>
-        <w:numPr>
-          <w:ilvl w:val="0"/>
-          <w:numId w:val="5"/>
+          <w:numId w:val="8"/>
         </w:numPr>
         <w:spacing w:before="100" w:beforeAutospacing="1" w:after="100" w:afterAutospacing="1" w:line="240" w:lineRule="auto"/>
         <w:rPr>
@@ -1026,158 +1672,133 @@
           <w:szCs w:val="20"/>
           <w14:ligatures w14:val="none"/>
         </w:rPr>
-        <w:t>B_Plot_3in3_figs</w:t>
-      </w:r>
-      <w:r>
-        <w:rPr>
-          <w:rFonts w:ascii="Times New Roman" w:eastAsia="Times New Roman" w:hAnsi="Times New Roman" w:cs="Times New Roman"/>
-          <w:kern w:val="0"/>
-          <w14:ligatures w14:val="none"/>
-        </w:rPr>
-        <w:t xml:space="preserve"> calculates the biomechanical variables of a selected MT unit during locomotion based on input data including:</w:t>
-      </w:r>
-    </w:p>
-    <w:p>
-      <w:pPr>
-        <w:numPr>
-          <w:ilvl w:val="1"/>
-          <w:numId w:val="5"/>
-        </w:numPr>
-        <w:spacing w:before="100" w:beforeAutospacing="1" w:after="100" w:afterAutospacing="1" w:line="240" w:lineRule="auto"/>
-        <w:rPr>
-          <w:rFonts w:ascii="Times New Roman" w:eastAsia="Times New Roman" w:hAnsi="Times New Roman" w:cs="Times New Roman"/>
-          <w:kern w:val="0"/>
-          <w14:ligatures w14:val="none"/>
-        </w:rPr>
-      </w:pPr>
-      <w:r>
-        <w:rPr>
-          <w:rFonts w:ascii="Times New Roman" w:eastAsia="Times New Roman" w:hAnsi="Times New Roman" w:cs="Times New Roman"/>
-          <w:kern w:val="0"/>
-          <w14:ligatures w14:val="none"/>
-        </w:rPr>
-        <w:t>Cycle time from '</w:t>
-      </w:r>
-      <w:proofErr w:type="spellStart"/>
-      <w:r>
-        <w:rPr>
-          <w:rFonts w:ascii="Times New Roman" w:eastAsia="Times New Roman" w:hAnsi="Times New Roman" w:cs="Times New Roman"/>
-          <w:kern w:val="0"/>
-          <w14:ligatures w14:val="none"/>
-        </w:rPr>
-        <w:t>MotionData</w:t>
-      </w:r>
-      <w:proofErr w:type="spellEnd"/>
-      <w:r>
-        <w:rPr>
-          <w:rFonts w:ascii="Times New Roman" w:eastAsia="Times New Roman" w:hAnsi="Times New Roman" w:cs="Times New Roman"/>
-          <w:kern w:val="0"/>
-          <w14:ligatures w14:val="none"/>
-        </w:rPr>
-        <w:t>'</w:t>
-      </w:r>
-    </w:p>
-    <w:p>
-      <w:pPr>
-        <w:numPr>
-          <w:ilvl w:val="1"/>
-          <w:numId w:val="5"/>
-        </w:numPr>
-        <w:spacing w:before="100" w:beforeAutospacing="1" w:after="100" w:afterAutospacing="1" w:line="240" w:lineRule="auto"/>
-        <w:rPr>
-          <w:rFonts w:ascii="Times New Roman" w:eastAsia="Times New Roman" w:hAnsi="Times New Roman" w:cs="Times New Roman"/>
-          <w:kern w:val="0"/>
-          <w14:ligatures w14:val="none"/>
-        </w:rPr>
-      </w:pPr>
-      <w:r>
-        <w:rPr>
-          <w:rFonts w:ascii="Times New Roman" w:eastAsia="Times New Roman" w:hAnsi="Times New Roman" w:cs="Times New Roman"/>
-          <w:kern w:val="0"/>
-          <w14:ligatures w14:val="none"/>
-        </w:rPr>
-        <w:t>MT length, velocity, moment arms from '</w:t>
-      </w:r>
-      <w:proofErr w:type="spellStart"/>
-      <w:r>
-        <w:rPr>
-          <w:rFonts w:ascii="Times New Roman" w:eastAsia="Times New Roman" w:hAnsi="Times New Roman" w:cs="Times New Roman"/>
-          <w:kern w:val="0"/>
-          <w14:ligatures w14:val="none"/>
-        </w:rPr>
-        <w:t>MuscleLengthVelocityMomentArm</w:t>
-      </w:r>
-      <w:proofErr w:type="spellEnd"/>
-      <w:r>
-        <w:rPr>
-          <w:rFonts w:ascii="Times New Roman" w:eastAsia="Times New Roman" w:hAnsi="Times New Roman" w:cs="Times New Roman"/>
-          <w:kern w:val="0"/>
-          <w14:ligatures w14:val="none"/>
-        </w:rPr>
-        <w:t>'</w:t>
-      </w:r>
-    </w:p>
-    <w:p>
-      <w:pPr>
-        <w:numPr>
-          <w:ilvl w:val="1"/>
-          <w:numId w:val="5"/>
-        </w:numPr>
-        <w:spacing w:after="0" w:line="240" w:lineRule="auto"/>
-        <w:rPr>
-          <w:rFonts w:ascii="Times New Roman" w:eastAsia="Times New Roman" w:hAnsi="Times New Roman" w:cs="Times New Roman"/>
-          <w:kern w:val="0"/>
-          <w14:ligatures w14:val="none"/>
-        </w:rPr>
-      </w:pPr>
-      <w:r>
-        <w:rPr>
-          <w:rFonts w:ascii="Times New Roman" w:eastAsia="Times New Roman" w:hAnsi="Times New Roman" w:cs="Times New Roman"/>
-          <w:kern w:val="0"/>
-          <w14:ligatures w14:val="none"/>
-        </w:rPr>
-        <w:t>Muscle mechanical parameters from '</w:t>
-      </w:r>
-      <w:proofErr w:type="spellStart"/>
-      <w:r>
-        <w:rPr>
-          <w:rFonts w:ascii="Times New Roman" w:eastAsia="Times New Roman" w:hAnsi="Times New Roman" w:cs="Times New Roman"/>
-          <w:kern w:val="0"/>
-          <w14:ligatures w14:val="none"/>
-        </w:rPr>
-        <w:t>MuscleMP</w:t>
-      </w:r>
-      <w:proofErr w:type="spellEnd"/>
-      <w:r>
-        <w:rPr>
-          <w:rFonts w:ascii="Times New Roman" w:eastAsia="Times New Roman" w:hAnsi="Times New Roman" w:cs="Times New Roman"/>
-          <w:kern w:val="0"/>
-          <w14:ligatures w14:val="none"/>
-        </w:rPr>
-        <w:t>'</w:t>
-      </w:r>
-    </w:p>
-    <w:p>
-      <w:pPr>
-        <w:pStyle w:val="ListParagraph"/>
-        <w:numPr>
-          <w:ilvl w:val="0"/>
-          <w:numId w:val="14"/>
-        </w:numPr>
-        <w:spacing w:after="0" w:line="240" w:lineRule="auto"/>
-        <w:rPr>
-          <w:rFonts w:ascii="Times New Roman" w:eastAsia="Times New Roman" w:hAnsi="Times New Roman" w:cs="Times New Roman"/>
-          <w:kern w:val="0"/>
-          <w14:ligatures w14:val="none"/>
-        </w:rPr>
-      </w:pPr>
-      <w:r>
-        <w:rPr>
-          <w:rFonts w:ascii="Times New Roman" w:eastAsia="Times New Roman" w:hAnsi="Times New Roman" w:cs="Times New Roman"/>
-          <w:kern w:val="0"/>
-          <w14:ligatures w14:val="none"/>
-        </w:rPr>
-        <w:t>Generates plots to visualize these variables over a locomotion cycle.</w:t>
+        <w:t>[A_RunAll](https://github.com/smarahmati/CatForelimbNeuromechanics/tree/master/Codes/F2%29%20Optimization%20to%20tune%209%20muscle%20groups%20morphological%20parameters/Creating%20MT_LVMA_9Groups%2C%20MaxMTFM_9Groups%20%26%20MTData_9Groups)</w:t>
+      </w:r>
+      <w:r>
+        <w:rPr>
+          <w:rFonts w:ascii="Times New Roman" w:eastAsia="Times New Roman" w:hAnsi="Times New Roman" w:cs="Times New Roman"/>
+          <w:kern w:val="0"/>
+          <w14:ligatures w14:val="none"/>
+        </w:rPr>
+        <w:t xml:space="preserve"> (within the consolidated folder) </w:t>
+      </w:r>
+    </w:p>
+    <w:p>
+      <w:pPr>
+        <w:numPr>
+          <w:ilvl w:val="2"/>
+          <w:numId w:val="8"/>
+        </w:numPr>
+        <w:spacing w:before="100" w:beforeAutospacing="1" w:after="100" w:afterAutospacing="1" w:line="240" w:lineRule="auto"/>
+        <w:rPr>
+          <w:rFonts w:ascii="Times New Roman" w:eastAsia="Times New Roman" w:hAnsi="Times New Roman" w:cs="Times New Roman"/>
+          <w:kern w:val="0"/>
+          <w14:ligatures w14:val="none"/>
+        </w:rPr>
+      </w:pPr>
+      <w:r>
+        <w:rPr>
+          <w:rFonts w:ascii="Times New Roman" w:eastAsia="Times New Roman" w:hAnsi="Times New Roman" w:cs="Times New Roman"/>
+          <w:kern w:val="0"/>
+          <w14:ligatures w14:val="none"/>
+        </w:rPr>
+        <w:t>Creates:</w:t>
+      </w:r>
+    </w:p>
+    <w:p>
+      <w:pPr>
+        <w:numPr>
+          <w:ilvl w:val="3"/>
+          <w:numId w:val="8"/>
+        </w:numPr>
+        <w:spacing w:before="100" w:beforeAutospacing="1" w:after="100" w:afterAutospacing="1" w:line="240" w:lineRule="auto"/>
+        <w:rPr>
+          <w:rFonts w:ascii="Times New Roman" w:eastAsia="Times New Roman" w:hAnsi="Times New Roman" w:cs="Times New Roman"/>
+          <w:kern w:val="0"/>
+          <w14:ligatures w14:val="none"/>
+        </w:rPr>
+      </w:pPr>
+      <w:r>
+        <w:rPr>
+          <w:rFonts w:ascii="Courier New" w:eastAsia="Times New Roman" w:hAnsi="Courier New" w:cs="Courier New"/>
+          <w:kern w:val="0"/>
+          <w:sz w:val="20"/>
+          <w:szCs w:val="20"/>
+          <w14:ligatures w14:val="none"/>
+        </w:rPr>
+        <w:t>MuscleLengthVelocityMomentArm_9Groups</w:t>
+      </w:r>
+      <w:r>
+        <w:rPr>
+          <w:rFonts w:ascii="Times New Roman" w:eastAsia="Times New Roman" w:hAnsi="Times New Roman" w:cs="Times New Roman"/>
+          <w:kern w:val="0"/>
+          <w14:ligatures w14:val="none"/>
+        </w:rPr>
+        <w:t>: Musculotendon length, velocity, and moment arm during locomotion (for 9 groups).</w:t>
+      </w:r>
+    </w:p>
+    <w:p>
+      <w:pPr>
+        <w:numPr>
+          <w:ilvl w:val="3"/>
+          <w:numId w:val="8"/>
+        </w:numPr>
+        <w:spacing w:before="100" w:beforeAutospacing="1" w:after="100" w:afterAutospacing="1" w:line="240" w:lineRule="auto"/>
+        <w:rPr>
+          <w:rFonts w:ascii="Times New Roman" w:eastAsia="Times New Roman" w:hAnsi="Times New Roman" w:cs="Times New Roman"/>
+          <w:kern w:val="0"/>
+          <w14:ligatures w14:val="none"/>
+        </w:rPr>
+      </w:pPr>
+      <w:r>
+        <w:rPr>
+          <w:rFonts w:ascii="Courier New" w:eastAsia="Times New Roman" w:hAnsi="Courier New" w:cs="Courier New"/>
+          <w:kern w:val="0"/>
+          <w:sz w:val="20"/>
+          <w:szCs w:val="20"/>
+          <w14:ligatures w14:val="none"/>
+        </w:rPr>
+        <w:t>MusculoskeletalData_9Groups</w:t>
+      </w:r>
+      <w:r>
+        <w:rPr>
+          <w:rFonts w:ascii="Times New Roman" w:eastAsia="Times New Roman" w:hAnsi="Times New Roman" w:cs="Times New Roman"/>
+          <w:kern w:val="0"/>
+          <w14:ligatures w14:val="none"/>
+        </w:rPr>
+        <w:t>: Joint centers, muscle origins/insertions, and geometric parameters during locomotion (for 9 groups).</w:t>
+      </w:r>
+    </w:p>
+    <w:p>
+      <w:pPr>
+        <w:numPr>
+          <w:ilvl w:val="3"/>
+          <w:numId w:val="8"/>
+        </w:numPr>
+        <w:spacing w:before="100" w:beforeAutospacing="1" w:after="100" w:afterAutospacing="1" w:line="240" w:lineRule="auto"/>
+        <w:rPr>
+          <w:rFonts w:ascii="Times New Roman" w:eastAsia="Times New Roman" w:hAnsi="Times New Roman" w:cs="Times New Roman"/>
+          <w:kern w:val="0"/>
+          <w14:ligatures w14:val="none"/>
+        </w:rPr>
+      </w:pPr>
+      <w:r>
+        <w:rPr>
+          <w:rFonts w:ascii="Courier New" w:eastAsia="Times New Roman" w:hAnsi="Courier New" w:cs="Courier New"/>
+          <w:kern w:val="0"/>
+          <w:sz w:val="20"/>
+          <w:szCs w:val="20"/>
+          <w14:ligatures w14:val="none"/>
+        </w:rPr>
+        <w:t>MaxMuscleForceMoment_9Groups</w:t>
+      </w:r>
+      <w:r>
+        <w:rPr>
+          <w:rFonts w:ascii="Times New Roman" w:eastAsia="Times New Roman" w:hAnsi="Times New Roman" w:cs="Times New Roman"/>
+          <w:kern w:val="0"/>
+          <w14:ligatures w14:val="none"/>
+        </w:rPr>
+        <w:t>: Musculotendon force, moment, fascicle length, tendon length, etc. during locomotion with maximum activation (for 9 groups).</w:t>
       </w:r>
     </w:p>
     <w:p>
@@ -1197,14 +1818,165 @@
           <w:kern w:val="0"/>
           <w14:ligatures w14:val="none"/>
         </w:rPr>
-        <w:t>D) Muscle clustering based on constant tendon length computed at maximum MTL</w:t>
+        <w:t>G) Mus</w:t>
+      </w:r>
+      <w:r>
+        <w:rPr>
+          <w:rFonts w:ascii="Times New Roman" w:eastAsia="Times New Roman" w:hAnsi="Times New Roman" w:cs="Times New Roman"/>
+          <w:b/>
+          <w:bCs/>
+          <w:kern w:val="0"/>
+          <w14:ligatures w14:val="none"/>
+        </w:rPr>
+        <w:t xml:space="preserve">culoskeletal </w:t>
+      </w:r>
+      <w:r>
+        <w:rPr>
+          <w:rFonts w:ascii="Times New Roman" w:eastAsia="Times New Roman" w:hAnsi="Times New Roman" w:cs="Times New Roman"/>
+          <w:b/>
+          <w:bCs/>
+          <w:kern w:val="0"/>
+          <w14:ligatures w14:val="none"/>
+        </w:rPr>
+        <w:t>System Animation</w:t>
       </w:r>
     </w:p>
     <w:p>
       <w:pPr>
         <w:numPr>
           <w:ilvl w:val="0"/>
-          <w:numId w:val="6"/>
+          <w:numId w:val="9"/>
+        </w:numPr>
+        <w:spacing w:before="100" w:beforeAutospacing="1" w:after="100" w:afterAutospacing="1" w:line="240" w:lineRule="auto"/>
+        <w:rPr>
+          <w:rFonts w:ascii="Times New Roman" w:eastAsia="Times New Roman" w:hAnsi="Times New Roman" w:cs="Times New Roman"/>
+          <w:kern w:val="0"/>
+          <w14:ligatures w14:val="none"/>
+        </w:rPr>
+      </w:pPr>
+      <w:r>
+        <w:rPr>
+          <w:rFonts w:ascii="Times New Roman" w:eastAsia="Times New Roman" w:hAnsi="Times New Roman" w:cs="Times New Roman"/>
+          <w:kern w:val="0"/>
+          <w14:ligatures w14:val="none"/>
+        </w:rPr>
+        <w:t>This folder contains two subfolders for animating the cat's forelimb during locomotion:</w:t>
+      </w:r>
+    </w:p>
+    <w:p>
+      <w:pPr>
+        <w:numPr>
+          <w:ilvl w:val="1"/>
+          <w:numId w:val="9"/>
+        </w:numPr>
+        <w:spacing w:before="100" w:beforeAutospacing="1" w:after="100" w:afterAutospacing="1" w:line="240" w:lineRule="auto"/>
+        <w:rPr>
+          <w:rFonts w:ascii="Times New Roman" w:eastAsia="Times New Roman" w:hAnsi="Times New Roman" w:cs="Times New Roman"/>
+          <w:kern w:val="0"/>
+          <w14:ligatures w14:val="none"/>
+        </w:rPr>
+      </w:pPr>
+      <w:r>
+        <w:rPr>
+          <w:rFonts w:ascii="Times New Roman" w:eastAsia="Times New Roman" w:hAnsi="Times New Roman" w:cs="Times New Roman"/>
+          <w:b/>
+          <w:bCs/>
+          <w:kern w:val="0"/>
+          <w14:ligatures w14:val="none"/>
+        </w:rPr>
+        <w:lastRenderedPageBreak/>
+        <w:t>Subfolder 1:</w:t>
+      </w:r>
+      <w:r>
+        <w:rPr>
+          <w:rFonts w:ascii="Times New Roman" w:eastAsia="Times New Roman" w:hAnsi="Times New Roman" w:cs="Times New Roman"/>
+          <w:kern w:val="0"/>
+          <w14:ligatures w14:val="none"/>
+        </w:rPr>
+        <w:t xml:space="preserve"> Animation with joint angular velocities and moments displayed as circular arrows.</w:t>
+      </w:r>
+    </w:p>
+    <w:p>
+      <w:pPr>
+        <w:numPr>
+          <w:ilvl w:val="1"/>
+          <w:numId w:val="9"/>
+        </w:numPr>
+        <w:spacing w:before="100" w:beforeAutospacing="1" w:after="100" w:afterAutospacing="1" w:line="240" w:lineRule="auto"/>
+        <w:rPr>
+          <w:rFonts w:ascii="Times New Roman" w:eastAsia="Times New Roman" w:hAnsi="Times New Roman" w:cs="Times New Roman"/>
+          <w:kern w:val="0"/>
+          <w14:ligatures w14:val="none"/>
+        </w:rPr>
+      </w:pPr>
+      <w:r>
+        <w:rPr>
+          <w:rFonts w:ascii="Times New Roman" w:eastAsia="Times New Roman" w:hAnsi="Times New Roman" w:cs="Times New Roman"/>
+          <w:b/>
+          <w:bCs/>
+          <w:kern w:val="0"/>
+          <w14:ligatures w14:val="none"/>
+        </w:rPr>
+        <w:t>Subfolder 2:</w:t>
+      </w:r>
+      <w:r>
+        <w:rPr>
+          <w:rFonts w:ascii="Times New Roman" w:eastAsia="Times New Roman" w:hAnsi="Times New Roman" w:cs="Times New Roman"/>
+          <w:kern w:val="0"/>
+          <w14:ligatures w14:val="none"/>
+        </w:rPr>
+        <w:t xml:space="preserve"> Animation of the musculoskeletal system without additional details.</w:t>
+      </w:r>
+    </w:p>
+    <w:p>
+      <w:pPr>
+        <w:spacing w:before="100" w:beforeAutospacing="1" w:after="100" w:afterAutospacing="1" w:line="240" w:lineRule="auto"/>
+        <w:rPr>
+          <w:rFonts w:ascii="Times New Roman" w:eastAsia="Times New Roman" w:hAnsi="Times New Roman" w:cs="Times New Roman"/>
+          <w:kern w:val="0"/>
+          <w14:ligatures w14:val="none"/>
+        </w:rPr>
+      </w:pPr>
+      <w:r>
+        <w:rPr>
+          <w:rFonts w:ascii="Times New Roman" w:eastAsia="Times New Roman" w:hAnsi="Times New Roman" w:cs="Times New Roman"/>
+          <w:b/>
+          <w:bCs/>
+          <w:kern w:val="0"/>
+          <w14:ligatures w14:val="none"/>
+        </w:rPr>
+        <w:t>H) Muscle Activation Computation</w:t>
+      </w:r>
+    </w:p>
+    <w:p>
+      <w:pPr>
+        <w:numPr>
+          <w:ilvl w:val="0"/>
+          <w:numId w:val="10"/>
+        </w:numPr>
+        <w:spacing w:before="100" w:beforeAutospacing="1" w:after="100" w:afterAutospacing="1" w:line="240" w:lineRule="auto"/>
+        <w:rPr>
+          <w:rFonts w:ascii="Times New Roman" w:eastAsia="Times New Roman" w:hAnsi="Times New Roman" w:cs="Times New Roman"/>
+          <w:kern w:val="0"/>
+          <w14:ligatures w14:val="none"/>
+        </w:rPr>
+      </w:pPr>
+      <w:r>
+        <w:rPr>
+          <w:rFonts w:ascii="Times New Roman" w:eastAsia="Times New Roman" w:hAnsi="Times New Roman" w:cs="Times New Roman"/>
+          <w:b/>
+          <w:bCs/>
+          <w:kern w:val="0"/>
+          <w14:ligatures w14:val="none"/>
+        </w:rPr>
+        <w:t>H1) Computation of Muscle Activations for 40 Muscles</w:t>
+      </w:r>
+    </w:p>
+    <w:p>
+      <w:pPr>
+        <w:numPr>
+          <w:ilvl w:val="1"/>
+          <w:numId w:val="10"/>
         </w:numPr>
         <w:spacing w:before="100" w:beforeAutospacing="1" w:after="100" w:afterAutospacing="1" w:line="240" w:lineRule="auto"/>
         <w:rPr>
@@ -1221,7 +1993,6 @@
         </w:rPr>
         <w:t xml:space="preserve">Script: </w:t>
       </w:r>
-      <w:proofErr w:type="spellStart"/>
       <w:r>
         <w:rPr>
           <w:rFonts w:ascii="Courier New" w:eastAsia="Times New Roman" w:hAnsi="Courier New" w:cs="Courier New"/>
@@ -1230,7 +2001,106 @@
           <w:szCs w:val="20"/>
           <w14:ligatures w14:val="none"/>
         </w:rPr>
-        <w:t>A_Muscle_Clustering</w:t>
+        <w:t>[A_Optimization](https://github.com/smarahmati/CatForelimbNeuromechanics/tree/master/Codes/H1%29%20Computation%20of%20muscle%20activations%20for%2040%20muscles)</w:t>
+      </w:r>
+    </w:p>
+    <w:p>
+      <w:pPr>
+        <w:numPr>
+          <w:ilvl w:val="2"/>
+          <w:numId w:val="10"/>
+        </w:numPr>
+        <w:spacing w:before="100" w:beforeAutospacing="1" w:after="100" w:afterAutospacing="1" w:line="240" w:lineRule="auto"/>
+        <w:rPr>
+          <w:rFonts w:ascii="Times New Roman" w:eastAsia="Times New Roman" w:hAnsi="Times New Roman" w:cs="Times New Roman"/>
+          <w:kern w:val="0"/>
+          <w14:ligatures w14:val="none"/>
+        </w:rPr>
+      </w:pPr>
+      <w:r>
+        <w:rPr>
+          <w:rFonts w:ascii="Times New Roman" w:eastAsia="Times New Roman" w:hAnsi="Times New Roman" w:cs="Times New Roman"/>
+          <w:kern w:val="0"/>
+          <w14:ligatures w14:val="none"/>
+        </w:rPr>
+        <w:t>Minimizes muscle fatigue for 40 muscles using a cost function.</w:t>
+      </w:r>
+    </w:p>
+    <w:p>
+      <w:pPr>
+        <w:numPr>
+          <w:ilvl w:val="2"/>
+          <w:numId w:val="10"/>
+        </w:numPr>
+        <w:spacing w:before="100" w:beforeAutospacing="1" w:after="100" w:afterAutospacing="1" w:line="240" w:lineRule="auto"/>
+        <w:rPr>
+          <w:rFonts w:ascii="Times New Roman" w:eastAsia="Times New Roman" w:hAnsi="Times New Roman" w:cs="Times New Roman"/>
+          <w:kern w:val="0"/>
+          <w14:ligatures w14:val="none"/>
+        </w:rPr>
+      </w:pPr>
+      <w:r>
+        <w:rPr>
+          <w:rFonts w:ascii="Times New Roman" w:eastAsia="Times New Roman" w:hAnsi="Times New Roman" w:cs="Times New Roman"/>
+          <w:kern w:val="0"/>
+          <w14:ligatures w14:val="none"/>
+        </w:rPr>
+        <w:t>Optimization parameters are muscle activations.</w:t>
+      </w:r>
+    </w:p>
+    <w:p>
+      <w:pPr>
+        <w:numPr>
+          <w:ilvl w:val="2"/>
+          <w:numId w:val="10"/>
+        </w:numPr>
+        <w:spacing w:before="100" w:beforeAutospacing="1" w:after="100" w:afterAutospacing="1" w:line="240" w:lineRule="auto"/>
+        <w:rPr>
+          <w:rFonts w:ascii="Times New Roman" w:eastAsia="Times New Roman" w:hAnsi="Times New Roman" w:cs="Times New Roman"/>
+          <w:kern w:val="0"/>
+          <w14:ligatures w14:val="none"/>
+        </w:rPr>
+      </w:pPr>
+      <w:r>
+        <w:rPr>
+          <w:rFonts w:ascii="Times New Roman" w:eastAsia="Times New Roman" w:hAnsi="Times New Roman" w:cs="Times New Roman"/>
+          <w:kern w:val="0"/>
+          <w14:ligatures w14:val="none"/>
+        </w:rPr>
+        <w:t>Employs static optimization with random initial conditions for stable convergence.</w:t>
+      </w:r>
+    </w:p>
+    <w:p>
+      <w:pPr>
+        <w:numPr>
+          <w:ilvl w:val="2"/>
+          <w:numId w:val="10"/>
+        </w:numPr>
+        <w:spacing w:before="100" w:beforeAutospacing="1" w:after="100" w:afterAutospacing="1" w:line="240" w:lineRule="auto"/>
+        <w:rPr>
+          <w:rFonts w:ascii="Times New Roman" w:eastAsia="Times New Roman" w:hAnsi="Times New Roman" w:cs="Times New Roman"/>
+          <w:kern w:val="0"/>
+          <w14:ligatures w14:val="none"/>
+        </w:rPr>
+      </w:pPr>
+      <w:r>
+        <w:rPr>
+          <w:rFonts w:ascii="Times New Roman" w:eastAsia="Times New Roman" w:hAnsi="Times New Roman" w:cs="Times New Roman"/>
+          <w:kern w:val="0"/>
+          <w14:ligatures w14:val="none"/>
+        </w:rPr>
+        <w:t xml:space="preserve">Constrained by </w:t>
+      </w:r>
+      <w:proofErr w:type="spellStart"/>
+      <w:r>
+        <w:rPr>
+          <w:rFonts w:ascii="Courier New" w:eastAsia="Times New Roman" w:hAnsi="Courier New" w:cs="Courier New"/>
+          <w:kern w:val="0"/>
+          <w:sz w:val="20"/>
+          <w:szCs w:val="20"/>
+          <w14:ligatures w14:val="none"/>
+        </w:rPr>
+        <w:t>Constraint_Function</w:t>
       </w:r>
       <w:proofErr w:type="spellEnd"/>
       <w:r>
@@ -1239,7 +2109,61 @@
           <w:kern w:val="0"/>
           <w14:ligatures w14:val="none"/>
         </w:rPr>
-        <w:t xml:space="preserve"> performs k-means clustering on maximum muscle moments and compares it with function-based grouping. It generates the '</w:t>
+        <w:t xml:space="preserve"> to ensure joint moments equal the sum of corresponding muscle moments.</w:t>
+      </w:r>
+    </w:p>
+    <w:p>
+      <w:pPr>
+        <w:numPr>
+          <w:ilvl w:val="1"/>
+          <w:numId w:val="10"/>
+        </w:numPr>
+        <w:spacing w:before="100" w:beforeAutospacing="1" w:after="100" w:afterAutospacing="1" w:line="240" w:lineRule="auto"/>
+        <w:rPr>
+          <w:rFonts w:ascii="Times New Roman" w:eastAsia="Times New Roman" w:hAnsi="Times New Roman" w:cs="Times New Roman"/>
+          <w:kern w:val="0"/>
+          <w14:ligatures w14:val="none"/>
+        </w:rPr>
+      </w:pPr>
+      <w:r>
+        <w:rPr>
+          <w:rFonts w:ascii="Times New Roman" w:eastAsia="Times New Roman" w:hAnsi="Times New Roman" w:cs="Times New Roman"/>
+          <w:kern w:val="0"/>
+          <w14:ligatures w14:val="none"/>
+        </w:rPr>
+        <w:t xml:space="preserve">Script: </w:t>
+      </w:r>
+      <w:r>
+        <w:rPr>
+          <w:rFonts w:ascii="Courier New" w:eastAsia="Times New Roman" w:hAnsi="Courier New" w:cs="Courier New"/>
+          <w:kern w:val="0"/>
+          <w:sz w:val="20"/>
+          <w:szCs w:val="20"/>
+          <w14:ligatures w14:val="none"/>
+        </w:rPr>
+        <w:t>[B_Results](https://github.com/smarahmati/CatForelimbNeuromechanics/tree/master/Codes/H1%29%20Computation%20of%20muscle%20activations%20for%2040%20muscles)</w:t>
+      </w:r>
+    </w:p>
+    <w:p>
+      <w:pPr>
+        <w:numPr>
+          <w:ilvl w:val="2"/>
+          <w:numId w:val="10"/>
+        </w:numPr>
+        <w:spacing w:before="100" w:beforeAutospacing="1" w:after="100" w:afterAutospacing="1" w:line="240" w:lineRule="auto"/>
+        <w:rPr>
+          <w:rFonts w:ascii="Times New Roman" w:eastAsia="Times New Roman" w:hAnsi="Times New Roman" w:cs="Times New Roman"/>
+          <w:kern w:val="0"/>
+          <w14:ligatures w14:val="none"/>
+        </w:rPr>
+      </w:pPr>
+      <w:r>
+        <w:rPr>
+          <w:rFonts w:ascii="Times New Roman" w:eastAsia="Times New Roman" w:hAnsi="Times New Roman" w:cs="Times New Roman"/>
+          <w:kern w:val="0"/>
+          <w14:ligatures w14:val="none"/>
+        </w:rPr>
+        <w:t>Loads optimal muscle activations from '</w:t>
       </w:r>
       <w:proofErr w:type="spellStart"/>
       <w:r>
@@ -1248,7 +2172,7 @@
           <w:kern w:val="0"/>
           <w14:ligatures w14:val="none"/>
         </w:rPr>
-        <w:t>MuscleCluster</w:t>
+        <w:t>Activations.mat</w:t>
       </w:r>
       <w:proofErr w:type="spellEnd"/>
       <w:r>
@@ -1257,11 +2181,119 @@
           <w:kern w:val="0"/>
           <w14:ligatures w14:val="none"/>
         </w:rPr>
-        <w:t>' cell array, which shows the cluster of muscles in each cell.</w:t>
-      </w:r>
-    </w:p>
-    <w:p>
-      <w:pPr>
+        <w:t xml:space="preserve">' (created by </w:t>
+      </w:r>
+      <w:proofErr w:type="spellStart"/>
+      <w:r>
+        <w:rPr>
+          <w:rFonts w:ascii="Times New Roman" w:eastAsia="Times New Roman" w:hAnsi="Times New Roman" w:cs="Times New Roman"/>
+          <w:kern w:val="0"/>
+          <w14:ligatures w14:val="none"/>
+        </w:rPr>
+        <w:t>A_Optimization</w:t>
+      </w:r>
+      <w:proofErr w:type="spellEnd"/>
+      <w:r>
+        <w:rPr>
+          <w:rFonts w:ascii="Times New Roman" w:eastAsia="Times New Roman" w:hAnsi="Times New Roman" w:cs="Times New Roman"/>
+          <w:kern w:val="0"/>
+          <w14:ligatures w14:val="none"/>
+        </w:rPr>
+        <w:t>).</w:t>
+      </w:r>
+    </w:p>
+    <w:p>
+      <w:pPr>
+        <w:numPr>
+          <w:ilvl w:val="2"/>
+          <w:numId w:val="10"/>
+        </w:numPr>
+        <w:spacing w:before="100" w:beforeAutospacing="1" w:after="100" w:afterAutospacing="1" w:line="240" w:lineRule="auto"/>
+        <w:rPr>
+          <w:rFonts w:ascii="Times New Roman" w:eastAsia="Times New Roman" w:hAnsi="Times New Roman" w:cs="Times New Roman"/>
+          <w:kern w:val="0"/>
+          <w14:ligatures w14:val="none"/>
+        </w:rPr>
+      </w:pPr>
+      <w:r>
+        <w:rPr>
+          <w:rFonts w:ascii="Times New Roman" w:eastAsia="Times New Roman" w:hAnsi="Times New Roman" w:cs="Times New Roman"/>
+          <w:kern w:val="0"/>
+          <w14:ligatures w14:val="none"/>
+        </w:rPr>
+        <w:t xml:space="preserve">Computes muscle forces and moments, calculates the sum of muscle moments at each joint using </w:t>
+      </w:r>
+      <w:proofErr w:type="spellStart"/>
+      <w:r>
+        <w:rPr>
+          <w:rFonts w:ascii="Courier New" w:eastAsia="Times New Roman" w:hAnsi="Courier New" w:cs="Courier New"/>
+          <w:kern w:val="0"/>
+          <w:sz w:val="20"/>
+          <w:szCs w:val="20"/>
+          <w14:ligatures w14:val="none"/>
+        </w:rPr>
+        <w:t>Results_Function</w:t>
+      </w:r>
+      <w:proofErr w:type="spellEnd"/>
+      <w:r>
+        <w:rPr>
+          <w:rFonts w:ascii="Times New Roman" w:eastAsia="Times New Roman" w:hAnsi="Times New Roman" w:cs="Times New Roman"/>
+          <w:kern w:val="0"/>
+          <w14:ligatures w14:val="none"/>
+        </w:rPr>
+        <w:t>.</w:t>
+      </w:r>
+    </w:p>
+    <w:p>
+      <w:pPr>
+        <w:numPr>
+          <w:ilvl w:val="2"/>
+          <w:numId w:val="10"/>
+        </w:numPr>
+        <w:spacing w:before="100" w:beforeAutospacing="1" w:after="100" w:afterAutospacing="1" w:line="240" w:lineRule="auto"/>
+        <w:rPr>
+          <w:rFonts w:ascii="Times New Roman" w:eastAsia="Times New Roman" w:hAnsi="Times New Roman" w:cs="Times New Roman"/>
+          <w:kern w:val="0"/>
+          <w14:ligatures w14:val="none"/>
+        </w:rPr>
+      </w:pPr>
+      <w:r>
+        <w:rPr>
+          <w:rFonts w:ascii="Times New Roman" w:eastAsia="Times New Roman" w:hAnsi="Times New Roman" w:cs="Times New Roman"/>
+          <w:kern w:val="0"/>
+          <w14:ligatures w14:val="none"/>
+        </w:rPr>
+        <w:t>Compares joint moments with the sum of corresponding muscle moments for equality.</w:t>
+      </w:r>
+    </w:p>
+    <w:p>
+      <w:pPr>
+        <w:numPr>
+          <w:ilvl w:val="2"/>
+          <w:numId w:val="10"/>
+        </w:numPr>
+        <w:spacing w:before="100" w:beforeAutospacing="1" w:after="100" w:afterAutospacing="1" w:line="240" w:lineRule="auto"/>
+        <w:rPr>
+          <w:rFonts w:ascii="Times New Roman" w:eastAsia="Times New Roman" w:hAnsi="Times New Roman" w:cs="Times New Roman"/>
+          <w:kern w:val="0"/>
+          <w14:ligatures w14:val="none"/>
+        </w:rPr>
+      </w:pPr>
+      <w:r>
+        <w:rPr>
+          <w:rFonts w:ascii="Times New Roman" w:eastAsia="Times New Roman" w:hAnsi="Times New Roman" w:cs="Times New Roman"/>
+          <w:kern w:val="0"/>
+          <w14:ligatures w14:val="none"/>
+        </w:rPr>
+        <w:t>Generates plots for user-selected muscle activation.</w:t>
+      </w:r>
+    </w:p>
+    <w:p>
+      <w:pPr>
+        <w:numPr>
+          <w:ilvl w:val="0"/>
+          <w:numId w:val="10"/>
+        </w:numPr>
         <w:spacing w:before="100" w:beforeAutospacing="1" w:after="100" w:afterAutospacing="1" w:line="240" w:lineRule="auto"/>
         <w:rPr>
           <w:rFonts w:ascii="Times New Roman" w:eastAsia="Times New Roman" w:hAnsi="Times New Roman" w:cs="Times New Roman"/>
@@ -1277,14 +2309,22 @@
           <w:kern w:val="0"/>
           <w14:ligatures w14:val="none"/>
         </w:rPr>
-        <w:t>E) Mechanical properties of 9 muscle groups</w:t>
-      </w:r>
-    </w:p>
-    <w:p>
-      <w:pPr>
-        <w:numPr>
-          <w:ilvl w:val="0"/>
-          <w:numId w:val="7"/>
+        <w:t>H2) Computation of Muscle Activations for 9 Muscles</w:t>
+      </w:r>
+      <w:r>
+        <w:rPr>
+          <w:rFonts w:ascii="Times New Roman" w:eastAsia="Times New Roman" w:hAnsi="Times New Roman" w:cs="Times New Roman"/>
+          <w:kern w:val="0"/>
+          <w14:ligatures w14:val="none"/>
+        </w:rPr>
+        <w:t xml:space="preserve"> (Similar process to H1) </w:t>
+      </w:r>
+    </w:p>
+    <w:p>
+      <w:pPr>
+        <w:numPr>
+          <w:ilvl w:val="1"/>
+          <w:numId w:val="10"/>
         </w:numPr>
         <w:spacing w:before="100" w:beforeAutospacing="1" w:after="100" w:afterAutospacing="1" w:line="240" w:lineRule="auto"/>
         <w:rPr>
@@ -1309,37 +2349,55 @@
           <w:szCs w:val="20"/>
           <w14:ligatures w14:val="none"/>
         </w:rPr>
-        <w:t>A_Muscle_Mechanical_Properties_9_Groups</w:t>
-      </w:r>
-      <w:r>
-        <w:rPr>
-          <w:rFonts w:ascii="Times New Roman" w:eastAsia="Times New Roman" w:hAnsi="Times New Roman" w:cs="Times New Roman"/>
-          <w:kern w:val="0"/>
-          <w14:ligatures w14:val="none"/>
-        </w:rPr>
-        <w:t xml:space="preserve"> calculates and summarizes the mechanical properties of 9 muscle groups based on the clustering results and mechanical properties of 40 muscles. It computes:</w:t>
+        <w:t>[A_Optimization](https://github.com/smarahmati/CatForelimbNeuromechanics/tree/master/Codes/H2%29%20Computation%20of%20muscle%20activations%20for%209%20muscles)</w:t>
+      </w:r>
+      <w:r>
+        <w:rPr>
+          <w:rFonts w:ascii="Times New Roman" w:eastAsia="Times New Roman" w:hAnsi="Times New Roman" w:cs="Times New Roman"/>
+          <w:kern w:val="0"/>
+          <w14:ligatures w14:val="none"/>
+        </w:rPr>
+        <w:t xml:space="preserve"> (for 9 equivalent muscles)</w:t>
       </w:r>
     </w:p>
     <w:p>
       <w:pPr>
         <w:numPr>
           <w:ilvl w:val="1"/>
-          <w:numId w:val="7"/>
-        </w:numPr>
-        <w:spacing w:before="100" w:beforeAutospacing="1" w:after="100" w:afterAutospacing="1" w:line="240" w:lineRule="auto"/>
-        <w:rPr>
-          <w:rFonts w:ascii="Times New Roman" w:eastAsia="Times New Roman" w:hAnsi="Times New Roman" w:cs="Times New Roman"/>
-          <w:kern w:val="0"/>
-          <w14:ligatures w14:val="none"/>
-        </w:rPr>
-      </w:pPr>
-      <w:r>
-        <w:rPr>
-          <w:rFonts w:ascii="Times New Roman" w:eastAsia="Times New Roman" w:hAnsi="Times New Roman" w:cs="Times New Roman"/>
-          <w:kern w:val="0"/>
-          <w14:ligatures w14:val="none"/>
-        </w:rPr>
-        <w:t>Mean for each equivalent muscle related to each group (except mass and PCSA parameters, which are summed).</w:t>
+          <w:numId w:val="10"/>
+        </w:numPr>
+        <w:spacing w:before="100" w:beforeAutospacing="1" w:after="100" w:afterAutospacing="1" w:line="240" w:lineRule="auto"/>
+        <w:rPr>
+          <w:rFonts w:ascii="Times New Roman" w:eastAsia="Times New Roman" w:hAnsi="Times New Roman" w:cs="Times New Roman"/>
+          <w:kern w:val="0"/>
+          <w14:ligatures w14:val="none"/>
+        </w:rPr>
+      </w:pPr>
+      <w:r>
+        <w:rPr>
+          <w:rFonts w:ascii="Times New Roman" w:eastAsia="Times New Roman" w:hAnsi="Times New Roman" w:cs="Times New Roman"/>
+          <w:kern w:val="0"/>
+          <w14:ligatures w14:val="none"/>
+        </w:rPr>
+        <w:t xml:space="preserve">Script: </w:t>
+      </w:r>
+      <w:r>
+        <w:rPr>
+          <w:rFonts w:ascii="Courier New" w:eastAsia="Times New Roman" w:hAnsi="Courier New" w:cs="Courier New"/>
+          <w:kern w:val="0"/>
+          <w:sz w:val="20"/>
+          <w:szCs w:val="20"/>
+          <w14:ligatures w14:val="none"/>
+        </w:rPr>
+        <w:t>[B_Results](https://github.com/smarahmati/CatForelimbNeuromechanics/tree/master/Codes/H2%29%20Computation%20of%20muscle%20activations%20for%209%20muscles)</w:t>
+      </w:r>
+      <w:r>
+        <w:rPr>
+          <w:rFonts w:ascii="Times New Roman" w:eastAsia="Times New Roman" w:hAnsi="Times New Roman" w:cs="Times New Roman"/>
+          <w:kern w:val="0"/>
+          <w14:ligatures w14:val="none"/>
+        </w:rPr>
+        <w:t xml:space="preserve"> (for 9 equivalent muscles)</w:t>
       </w:r>
     </w:p>
     <w:p>
@@ -1359,15 +2417,65 @@
           <w:kern w:val="0"/>
           <w14:ligatures w14:val="none"/>
         </w:rPr>
-        <w:t>F) Muscle Morphology Optimization (9 Muscle Groups)</w:t>
+        <w:t>I) Comparison of EMG Data and Computed Activations</w:t>
       </w:r>
     </w:p>
     <w:p>
       <w:pPr>
         <w:numPr>
           <w:ilvl w:val="0"/>
-          <w:numId w:val="8"/>
-        </w:numPr>
+          <w:numId w:val="11"/>
+        </w:numPr>
+        <w:spacing w:before="100" w:beforeAutospacing="1" w:after="100" w:afterAutospacing="1" w:line="240" w:lineRule="auto"/>
+        <w:rPr>
+          <w:rFonts w:ascii="Times New Roman" w:eastAsia="Times New Roman" w:hAnsi="Times New Roman" w:cs="Times New Roman"/>
+          <w:kern w:val="0"/>
+          <w14:ligatures w14:val="none"/>
+        </w:rPr>
+      </w:pPr>
+      <w:r>
+        <w:rPr>
+          <w:rFonts w:ascii="Times New Roman" w:eastAsia="Times New Roman" w:hAnsi="Times New Roman" w:cs="Times New Roman"/>
+          <w:kern w:val="0"/>
+          <w14:ligatures w14:val="none"/>
+        </w:rPr>
+        <w:t xml:space="preserve">Script: </w:t>
+      </w:r>
+      <w:r>
+        <w:rPr>
+          <w:rFonts w:ascii="Courier New" w:eastAsia="Times New Roman" w:hAnsi="Courier New" w:cs="Courier New"/>
+          <w:kern w:val="0"/>
+          <w:sz w:val="20"/>
+          <w:szCs w:val="20"/>
+          <w14:ligatures w14:val="none"/>
+        </w:rPr>
+        <w:t>[A_EMGs_Individual_Combined_Muscles_WithSecondAxis](https://github.com/smarahmati/CatForelimbNeuromechanics/tree/master/Codes/I%29%20EMGs%20vs%20computed%20activations)</w:t>
+      </w:r>
+    </w:p>
+    <w:p>
+      <w:pPr>
+        <w:numPr>
+          <w:ilvl w:val="1"/>
+          <w:numId w:val="11"/>
+        </w:numPr>
+        <w:spacing w:before="100" w:beforeAutospacing="1" w:after="100" w:afterAutospacing="1" w:line="240" w:lineRule="auto"/>
+        <w:rPr>
+          <w:rFonts w:ascii="Times New Roman" w:eastAsia="Times New Roman" w:hAnsi="Times New Roman" w:cs="Times New Roman"/>
+          <w:kern w:val="0"/>
+          <w14:ligatures w14:val="none"/>
+        </w:rPr>
+      </w:pPr>
+      <w:r>
+        <w:rPr>
+          <w:rFonts w:ascii="Times New Roman" w:eastAsia="Times New Roman" w:hAnsi="Times New Roman" w:cs="Times New Roman"/>
+          <w:kern w:val="0"/>
+          <w14:ligatures w14:val="none"/>
+        </w:rPr>
+        <w:t>Processes and compares muscle activations from individual muscles and their equivalent muscles with EMG data.</w:t>
+      </w:r>
+    </w:p>
+    <w:p>
+      <w:pPr>
         <w:spacing w:before="100" w:beforeAutospacing="1" w:after="100" w:afterAutospacing="1" w:line="240" w:lineRule="auto"/>
         <w:rPr>
           <w:rFonts w:ascii="Times New Roman" w:eastAsia="Times New Roman" w:hAnsi="Times New Roman" w:cs="Times New Roman"/>
@@ -1383,14 +2491,14 @@
           <w:kern w:val="0"/>
           <w14:ligatures w14:val="none"/>
         </w:rPr>
-        <w:t>F1) Initial Morphologic Parameters of 9 Muscle Groups</w:t>
-      </w:r>
-    </w:p>
-    <w:p>
-      <w:pPr>
-        <w:numPr>
-          <w:ilvl w:val="1"/>
-          <w:numId w:val="8"/>
+        <w:t>J) Sensory Feedback Computation</w:t>
+      </w:r>
+    </w:p>
+    <w:p>
+      <w:pPr>
+        <w:numPr>
+          <w:ilvl w:val="0"/>
+          <w:numId w:val="12"/>
         </w:numPr>
         <w:spacing w:before="100" w:beforeAutospacing="1" w:after="100" w:afterAutospacing="1" w:line="240" w:lineRule="auto"/>
         <w:rPr>
@@ -1415,95 +2523,40 @@
           <w:szCs w:val="20"/>
           <w14:ligatures w14:val="none"/>
         </w:rPr>
-        <w:t>A_InitialMusculoskeletalData_9_Groups</w:t>
-      </w:r>
-    </w:p>
-    <w:p>
-      <w:pPr>
-        <w:numPr>
-          <w:ilvl w:val="2"/>
-          <w:numId w:val="8"/>
-        </w:numPr>
-        <w:spacing w:before="100" w:beforeAutospacing="1" w:after="100" w:afterAutospacing="1" w:line="240" w:lineRule="auto"/>
-        <w:rPr>
-          <w:rFonts w:ascii="Times New Roman" w:eastAsia="Times New Roman" w:hAnsi="Times New Roman" w:cs="Times New Roman"/>
-          <w:kern w:val="0"/>
-          <w14:ligatures w14:val="none"/>
-        </w:rPr>
-      </w:pPr>
-      <w:r>
-        <w:rPr>
-          <w:rFonts w:ascii="Times New Roman" w:eastAsia="Times New Roman" w:hAnsi="Times New Roman" w:cs="Times New Roman"/>
-          <w:kern w:val="0"/>
-          <w14:ligatures w14:val="none"/>
-        </w:rPr>
-        <w:t>Generates initial morphological parameters ('a' and 'phi') for 9 muscle groups.</w:t>
-      </w:r>
-    </w:p>
-    <w:p>
-      <w:pPr>
-        <w:numPr>
-          <w:ilvl w:val="2"/>
-          <w:numId w:val="8"/>
-        </w:numPr>
-        <w:spacing w:before="100" w:beforeAutospacing="1" w:after="100" w:afterAutospacing="1" w:line="240" w:lineRule="auto"/>
-        <w:rPr>
-          <w:rFonts w:ascii="Times New Roman" w:eastAsia="Times New Roman" w:hAnsi="Times New Roman" w:cs="Times New Roman"/>
-          <w:kern w:val="0"/>
-          <w14:ligatures w14:val="none"/>
-        </w:rPr>
-      </w:pPr>
-      <w:r>
-        <w:rPr>
-          <w:rFonts w:ascii="Times New Roman" w:eastAsia="Times New Roman" w:hAnsi="Times New Roman" w:cs="Times New Roman"/>
-          <w:kern w:val="0"/>
-          <w14:ligatures w14:val="none"/>
-        </w:rPr>
-        <w:t>Includes joint radius ranges based on individual muscles in each group.</w:t>
-      </w:r>
-    </w:p>
-    <w:p>
-      <w:pPr>
-        <w:numPr>
-          <w:ilvl w:val="2"/>
-          <w:numId w:val="8"/>
-        </w:numPr>
-        <w:spacing w:before="100" w:beforeAutospacing="1" w:after="100" w:afterAutospacing="1" w:line="240" w:lineRule="auto"/>
-        <w:rPr>
-          <w:rFonts w:ascii="Times New Roman" w:eastAsia="Times New Roman" w:hAnsi="Times New Roman" w:cs="Times New Roman"/>
-          <w:kern w:val="0"/>
-          <w14:ligatures w14:val="none"/>
-        </w:rPr>
-      </w:pPr>
-      <w:r>
-        <w:rPr>
-          <w:rFonts w:ascii="Times New Roman" w:eastAsia="Times New Roman" w:hAnsi="Times New Roman" w:cs="Times New Roman"/>
-          <w:kern w:val="0"/>
-          <w14:ligatures w14:val="none"/>
-        </w:rPr>
-        <w:t>Computes ranges for other morphological parameters (including 'a' and 'phi') from SolidWorks drawings.</w:t>
-      </w:r>
-    </w:p>
-    <w:p>
-      <w:pPr>
-        <w:numPr>
-          <w:ilvl w:val="2"/>
-          <w:numId w:val="8"/>
-        </w:numPr>
-        <w:spacing w:before="100" w:beforeAutospacing="1" w:after="100" w:afterAutospacing="1" w:line="240" w:lineRule="auto"/>
-        <w:rPr>
-          <w:rFonts w:ascii="Times New Roman" w:eastAsia="Times New Roman" w:hAnsi="Times New Roman" w:cs="Times New Roman"/>
-          <w:kern w:val="0"/>
-          <w14:ligatures w14:val="none"/>
-        </w:rPr>
-      </w:pPr>
-      <w:r>
-        <w:rPr>
-          <w:rFonts w:ascii="Times New Roman" w:eastAsia="Times New Roman" w:hAnsi="Times New Roman" w:cs="Times New Roman"/>
-          <w:kern w:val="0"/>
-          <w14:ligatures w14:val="none"/>
-        </w:rPr>
-        <w:t>Saves generated data in '</w:t>
+        <w:t>[A_Sensory_Feedbacks](https://github.com/smarahmati/CatForelimbNeurom</w:t>
+      </w:r>
+      <w:r>
+        <w:rPr>
+          <w:rFonts w:ascii="Courier New" w:eastAsia="Times New Roman" w:hAnsi="Courier New" w:cs="Courier New"/>
+          <w:kern w:val="0"/>
+          <w:sz w:val="20"/>
+          <w:szCs w:val="20"/>
+          <w14:ligatures w14:val="none"/>
+        </w:rPr>
+        <w:lastRenderedPageBreak/>
+        <w:t>echanics/tree/master/Codes/J%29%20Computation%20of%20sensory%20feedback)</w:t>
+      </w:r>
+    </w:p>
+    <w:p>
+      <w:pPr>
+        <w:numPr>
+          <w:ilvl w:val="1"/>
+          <w:numId w:val="12"/>
+        </w:numPr>
+        <w:spacing w:before="100" w:beforeAutospacing="1" w:after="100" w:afterAutospacing="1" w:line="240" w:lineRule="auto"/>
+        <w:rPr>
+          <w:rFonts w:ascii="Times New Roman" w:eastAsia="Times New Roman" w:hAnsi="Times New Roman" w:cs="Times New Roman"/>
+          <w:kern w:val="0"/>
+          <w14:ligatures w14:val="none"/>
+        </w:rPr>
+      </w:pPr>
+      <w:r>
+        <w:rPr>
+          <w:rFonts w:ascii="Times New Roman" w:eastAsia="Times New Roman" w:hAnsi="Times New Roman" w:cs="Times New Roman"/>
+          <w:kern w:val="0"/>
+          <w14:ligatures w14:val="none"/>
+        </w:rPr>
+        <w:t>Processes and analyzes sensory feedback in cat locomotion (</w:t>
       </w:r>
       <w:proofErr w:type="spellStart"/>
       <w:r>
@@ -1512,7 +2565,7 @@
           <w:kern w:val="0"/>
           <w14:ligatures w14:val="none"/>
         </w:rPr>
-        <w:t>NineMuscleMorphParaInitial</w:t>
+        <w:t>Ia</w:t>
       </w:r>
       <w:proofErr w:type="spellEnd"/>
       <w:r>
@@ -1521,15 +2574,149 @@
           <w:kern w:val="0"/>
           <w14:ligatures w14:val="none"/>
         </w:rPr>
-        <w:t>' for further analysis.</w:t>
+        <w:t xml:space="preserve">, II, and </w:t>
+      </w:r>
+      <w:proofErr w:type="spellStart"/>
+      <w:r>
+        <w:rPr>
+          <w:rFonts w:ascii="Times New Roman" w:eastAsia="Times New Roman" w:hAnsi="Times New Roman" w:cs="Times New Roman"/>
+          <w:kern w:val="0"/>
+          <w14:ligatures w14:val="none"/>
+        </w:rPr>
+        <w:t>Ib</w:t>
+      </w:r>
+      <w:proofErr w:type="spellEnd"/>
+      <w:r>
+        <w:rPr>
+          <w:rFonts w:ascii="Times New Roman" w:eastAsia="Times New Roman" w:hAnsi="Times New Roman" w:cs="Times New Roman"/>
+          <w:kern w:val="0"/>
+          <w14:ligatures w14:val="none"/>
+        </w:rPr>
+        <w:t xml:space="preserve"> afferent activities).</w:t>
+      </w:r>
+    </w:p>
+    <w:p>
+      <w:pPr>
+        <w:numPr>
+          <w:ilvl w:val="1"/>
+          <w:numId w:val="12"/>
+        </w:numPr>
+        <w:spacing w:before="100" w:beforeAutospacing="1" w:after="100" w:afterAutospacing="1" w:line="240" w:lineRule="auto"/>
+        <w:rPr>
+          <w:rFonts w:ascii="Times New Roman" w:eastAsia="Times New Roman" w:hAnsi="Times New Roman" w:cs="Times New Roman"/>
+          <w:kern w:val="0"/>
+          <w14:ligatures w14:val="none"/>
+        </w:rPr>
+      </w:pPr>
+      <w:r>
+        <w:rPr>
+          <w:rFonts w:ascii="Times New Roman" w:eastAsia="Times New Roman" w:hAnsi="Times New Roman" w:cs="Times New Roman"/>
+          <w:kern w:val="0"/>
+          <w14:ligatures w14:val="none"/>
+        </w:rPr>
+        <w:t>Uses muscle activations, muscle-tendon lengths/velocities/forces (for individual muscles and equivalent groups).</w:t>
+      </w:r>
+    </w:p>
+    <w:p>
+      <w:pPr>
+        <w:numPr>
+          <w:ilvl w:val="1"/>
+          <w:numId w:val="12"/>
+        </w:numPr>
+        <w:spacing w:before="100" w:beforeAutospacing="1" w:after="100" w:afterAutospacing="1" w:line="240" w:lineRule="auto"/>
+        <w:rPr>
+          <w:rFonts w:ascii="Times New Roman" w:eastAsia="Times New Roman" w:hAnsi="Times New Roman" w:cs="Times New Roman"/>
+          <w:kern w:val="0"/>
+          <w14:ligatures w14:val="none"/>
+        </w:rPr>
+      </w:pPr>
+      <w:r>
+        <w:rPr>
+          <w:rFonts w:ascii="Times New Roman" w:eastAsia="Times New Roman" w:hAnsi="Times New Roman" w:cs="Times New Roman"/>
+          <w:kern w:val="0"/>
+          <w14:ligatures w14:val="none"/>
+        </w:rPr>
+        <w:t>Saves normalized results for further analysis.</w:t>
       </w:r>
     </w:p>
     <w:p>
       <w:pPr>
         <w:numPr>
           <w:ilvl w:val="0"/>
-          <w:numId w:val="8"/>
-        </w:numPr>
+          <w:numId w:val="12"/>
+        </w:numPr>
+        <w:spacing w:before="100" w:beforeAutospacing="1" w:after="100" w:afterAutospacing="1" w:line="240" w:lineRule="auto"/>
+        <w:rPr>
+          <w:rFonts w:ascii="Times New Roman" w:eastAsia="Times New Roman" w:hAnsi="Times New Roman" w:cs="Times New Roman"/>
+          <w:kern w:val="0"/>
+          <w14:ligatures w14:val="none"/>
+        </w:rPr>
+      </w:pPr>
+      <w:r>
+        <w:rPr>
+          <w:rFonts w:ascii="Times New Roman" w:eastAsia="Times New Roman" w:hAnsi="Times New Roman" w:cs="Times New Roman"/>
+          <w:kern w:val="0"/>
+          <w14:ligatures w14:val="none"/>
+        </w:rPr>
+        <w:t xml:space="preserve">Script: </w:t>
+      </w:r>
+      <w:r>
+        <w:rPr>
+          <w:rFonts w:ascii="Courier New" w:eastAsia="Times New Roman" w:hAnsi="Courier New" w:cs="Courier New"/>
+          <w:kern w:val="0"/>
+          <w:sz w:val="20"/>
+          <w:szCs w:val="20"/>
+          <w14:ligatures w14:val="none"/>
+        </w:rPr>
+        <w:t>[B_Spinal_Map_Sensory_Feedbacks](https://github.com/smarahmati/CatForelimbNeuromechanics/tree/master/Codes/J%29%20Computation%20of%20sensory%20feedback)</w:t>
+      </w:r>
+    </w:p>
+    <w:p>
+      <w:pPr>
+        <w:numPr>
+          <w:ilvl w:val="1"/>
+          <w:numId w:val="12"/>
+        </w:numPr>
+        <w:spacing w:before="100" w:beforeAutospacing="1" w:after="100" w:afterAutospacing="1" w:line="240" w:lineRule="auto"/>
+        <w:rPr>
+          <w:rFonts w:ascii="Times New Roman" w:eastAsia="Times New Roman" w:hAnsi="Times New Roman" w:cs="Times New Roman"/>
+          <w:kern w:val="0"/>
+          <w14:ligatures w14:val="none"/>
+        </w:rPr>
+      </w:pPr>
+      <w:r>
+        <w:rPr>
+          <w:rFonts w:ascii="Times New Roman" w:eastAsia="Times New Roman" w:hAnsi="Times New Roman" w:cs="Times New Roman"/>
+          <w:kern w:val="0"/>
+          <w14:ligatures w14:val="none"/>
+        </w:rPr>
+        <w:t>Computes a spinal map of motor and sensory neuron activities during the walking cycle.</w:t>
+      </w:r>
+    </w:p>
+    <w:p>
+      <w:pPr>
+        <w:numPr>
+          <w:ilvl w:val="1"/>
+          <w:numId w:val="12"/>
+        </w:numPr>
+        <w:spacing w:before="100" w:beforeAutospacing="1" w:after="100" w:afterAutospacing="1" w:line="240" w:lineRule="auto"/>
+        <w:rPr>
+          <w:rFonts w:ascii="Times New Roman" w:eastAsia="Times New Roman" w:hAnsi="Times New Roman" w:cs="Times New Roman"/>
+          <w:kern w:val="0"/>
+          <w14:ligatures w14:val="none"/>
+        </w:rPr>
+      </w:pPr>
+      <w:r>
+        <w:rPr>
+          <w:rFonts w:ascii="Times New Roman" w:eastAsia="Times New Roman" w:hAnsi="Times New Roman" w:cs="Times New Roman"/>
+          <w:kern w:val="0"/>
+          <w14:ligatures w14:val="none"/>
+        </w:rPr>
+        <w:t>Uses proportional motor pool distribution from literature.</w:t>
+      </w:r>
+    </w:p>
+    <w:p>
+      <w:pPr>
         <w:spacing w:before="100" w:beforeAutospacing="1" w:after="100" w:afterAutospacing="1" w:line="240" w:lineRule="auto"/>
         <w:rPr>
           <w:rFonts w:ascii="Times New Roman" w:eastAsia="Times New Roman" w:hAnsi="Times New Roman" w:cs="Times New Roman"/>
@@ -1545,136 +2732,146 @@
           <w:kern w:val="0"/>
           <w14:ligatures w14:val="none"/>
         </w:rPr>
-        <w:t>F2) Optimization to Tune 9 Muscle Groups Morphological Parameters</w:t>
-      </w:r>
-    </w:p>
-    <w:p>
-      <w:pPr>
-        <w:numPr>
-          <w:ilvl w:val="1"/>
-          <w:numId w:val="8"/>
-        </w:numPr>
-        <w:spacing w:before="100" w:beforeAutospacing="1" w:after="100" w:afterAutospacing="1" w:line="240" w:lineRule="auto"/>
-        <w:rPr>
-          <w:rFonts w:ascii="Times New Roman" w:eastAsia="Times New Roman" w:hAnsi="Times New Roman" w:cs="Times New Roman"/>
-          <w:kern w:val="0"/>
-          <w14:ligatures w14:val="none"/>
-        </w:rPr>
-      </w:pPr>
-      <w:r>
-        <w:rPr>
-          <w:rFonts w:ascii="Times New Roman" w:eastAsia="Times New Roman" w:hAnsi="Times New Roman" w:cs="Times New Roman"/>
-          <w:kern w:val="0"/>
-          <w14:ligatures w14:val="none"/>
-        </w:rPr>
-        <w:t xml:space="preserve">This folder </w:t>
-      </w:r>
-      <w:r>
-        <w:rPr>
-          <w:rFonts w:ascii="Times New Roman" w:eastAsia="Times New Roman" w:hAnsi="Times New Roman" w:cs="Times New Roman"/>
-          <w:kern w:val="0"/>
-          <w14:ligatures w14:val="none"/>
-        </w:rPr>
-        <w:t>tunes</w:t>
-      </w:r>
-      <w:r>
-        <w:rPr>
-          <w:rFonts w:ascii="Times New Roman" w:eastAsia="Times New Roman" w:hAnsi="Times New Roman" w:cs="Times New Roman"/>
-          <w:kern w:val="0"/>
-          <w14:ligatures w14:val="none"/>
-        </w:rPr>
-        <w:t xml:space="preserve"> the geometric parameters to match the maximum moment of the original muscle groups.</w:t>
-      </w:r>
-    </w:p>
-    <w:p>
-      <w:pPr>
-        <w:numPr>
-          <w:ilvl w:val="1"/>
-          <w:numId w:val="8"/>
-        </w:numPr>
-        <w:spacing w:before="100" w:beforeAutospacing="1" w:after="100" w:afterAutospacing="1" w:line="240" w:lineRule="auto"/>
-        <w:rPr>
-          <w:rFonts w:ascii="Times New Roman" w:eastAsia="Times New Roman" w:hAnsi="Times New Roman" w:cs="Times New Roman"/>
-          <w:kern w:val="0"/>
-          <w14:ligatures w14:val="none"/>
-        </w:rPr>
-      </w:pPr>
-      <w:r>
-        <w:rPr>
-          <w:rFonts w:ascii="Times New Roman" w:eastAsia="Times New Roman" w:hAnsi="Times New Roman" w:cs="Times New Roman"/>
-          <w:kern w:val="0"/>
-          <w14:ligatures w14:val="none"/>
-        </w:rPr>
-        <w:lastRenderedPageBreak/>
-        <w:t>It uses an interior point optimization algorithm and includes 10 subfolders:</w:t>
-      </w:r>
-    </w:p>
-    <w:p>
-      <w:pPr>
-        <w:numPr>
-          <w:ilvl w:val="2"/>
-          <w:numId w:val="8"/>
-        </w:numPr>
-        <w:spacing w:before="100" w:beforeAutospacing="1" w:after="100" w:afterAutospacing="1" w:line="240" w:lineRule="auto"/>
-        <w:rPr>
-          <w:rFonts w:ascii="Times New Roman" w:eastAsia="Times New Roman" w:hAnsi="Times New Roman" w:cs="Times New Roman"/>
-          <w:kern w:val="0"/>
-          <w14:ligatures w14:val="none"/>
-        </w:rPr>
-      </w:pPr>
-      <w:r>
-        <w:rPr>
-          <w:rFonts w:ascii="Times New Roman" w:eastAsia="Times New Roman" w:hAnsi="Times New Roman" w:cs="Times New Roman"/>
-          <w:kern w:val="0"/>
-          <w14:ligatures w14:val="none"/>
-        </w:rPr>
-        <w:t>Folders 1-9: Each optimizes a specific muscle group.</w:t>
-      </w:r>
-    </w:p>
-    <w:p>
-      <w:pPr>
-        <w:numPr>
-          <w:ilvl w:val="2"/>
-          <w:numId w:val="8"/>
-        </w:numPr>
-        <w:spacing w:before="100" w:beforeAutospacing="1" w:after="100" w:afterAutospacing="1" w:line="240" w:lineRule="auto"/>
-        <w:rPr>
-          <w:rFonts w:ascii="Times New Roman" w:eastAsia="Times New Roman" w:hAnsi="Times New Roman" w:cs="Times New Roman"/>
-          <w:kern w:val="0"/>
-          <w14:ligatures w14:val="none"/>
-        </w:rPr>
-      </w:pPr>
-      <w:r>
-        <w:rPr>
-          <w:rFonts w:ascii="Times New Roman" w:eastAsia="Times New Roman" w:hAnsi="Times New Roman" w:cs="Times New Roman"/>
-          <w:kern w:val="0"/>
-          <w14:ligatures w14:val="none"/>
-        </w:rPr>
-        <w:t>Consolidated folder: Combines the results of all groups.</w:t>
-      </w:r>
-    </w:p>
-    <w:p>
-      <w:pPr>
-        <w:numPr>
-          <w:ilvl w:val="1"/>
-          <w:numId w:val="8"/>
-        </w:numPr>
-        <w:spacing w:before="100" w:beforeAutospacing="1" w:after="100" w:afterAutospacing="1" w:line="240" w:lineRule="auto"/>
-        <w:rPr>
-          <w:rFonts w:ascii="Times New Roman" w:eastAsia="Times New Roman" w:hAnsi="Times New Roman" w:cs="Times New Roman"/>
-          <w:kern w:val="0"/>
-          <w14:ligatures w14:val="none"/>
-        </w:rPr>
-      </w:pPr>
-      <w:r>
-        <w:rPr>
-          <w:rFonts w:ascii="Times New Roman" w:eastAsia="Times New Roman" w:hAnsi="Times New Roman" w:cs="Times New Roman"/>
-          <w:kern w:val="0"/>
-          <w14:ligatures w14:val="none"/>
-        </w:rPr>
-        <w:t xml:space="preserve">Script: </w:t>
-      </w:r>
-      <w:proofErr w:type="spellStart"/>
+        <w:t>K) Sensitivity Analysis</w:t>
+      </w:r>
+    </w:p>
+    <w:p>
+      <w:pPr>
+        <w:numPr>
+          <w:ilvl w:val="0"/>
+          <w:numId w:val="13"/>
+        </w:numPr>
+        <w:spacing w:before="100" w:beforeAutospacing="1" w:after="100" w:afterAutospacing="1" w:line="240" w:lineRule="auto"/>
+        <w:rPr>
+          <w:rFonts w:ascii="Times New Roman" w:eastAsia="Times New Roman" w:hAnsi="Times New Roman" w:cs="Times New Roman"/>
+          <w:kern w:val="0"/>
+          <w14:ligatures w14:val="none"/>
+        </w:rPr>
+      </w:pPr>
+      <w:r>
+        <w:rPr>
+          <w:rFonts w:ascii="Times New Roman" w:eastAsia="Times New Roman" w:hAnsi="Times New Roman" w:cs="Times New Roman"/>
+          <w:kern w:val="0"/>
+          <w14:ligatures w14:val="none"/>
+        </w:rPr>
+        <w:t>Performed in 9 separate subfolders (Sensitivity Analysis Group 1 to 9).</w:t>
+      </w:r>
+    </w:p>
+    <w:p>
+      <w:pPr>
+        <w:numPr>
+          <w:ilvl w:val="0"/>
+          <w:numId w:val="13"/>
+        </w:numPr>
+        <w:spacing w:before="100" w:beforeAutospacing="1" w:after="100" w:afterAutospacing="1" w:line="240" w:lineRule="auto"/>
+        <w:rPr>
+          <w:rFonts w:ascii="Times New Roman" w:eastAsia="Times New Roman" w:hAnsi="Times New Roman" w:cs="Times New Roman"/>
+          <w:kern w:val="0"/>
+          <w14:ligatures w14:val="none"/>
+        </w:rPr>
+      </w:pPr>
+      <w:r>
+        <w:rPr>
+          <w:rFonts w:ascii="Times New Roman" w:eastAsia="Times New Roman" w:hAnsi="Times New Roman" w:cs="Times New Roman"/>
+          <w:kern w:val="0"/>
+          <w14:ligatures w14:val="none"/>
+        </w:rPr>
+        <w:t xml:space="preserve">Analyzes how changes in major </w:t>
+      </w:r>
+      <w:r>
+        <w:rPr>
+          <w:rFonts w:ascii="Times New Roman" w:eastAsia="Times New Roman" w:hAnsi="Times New Roman" w:cs="Times New Roman"/>
+          <w:kern w:val="0"/>
+          <w14:ligatures w14:val="none"/>
+        </w:rPr>
+        <w:t>physiological</w:t>
+      </w:r>
+      <w:r>
+        <w:rPr>
+          <w:rFonts w:ascii="Times New Roman" w:eastAsia="Times New Roman" w:hAnsi="Times New Roman" w:cs="Times New Roman"/>
+          <w:kern w:val="0"/>
+          <w14:ligatures w14:val="none"/>
+        </w:rPr>
+        <w:t>/</w:t>
+      </w:r>
+      <w:r>
+        <w:rPr>
+          <w:rFonts w:ascii="Times New Roman" w:eastAsia="Times New Roman" w:hAnsi="Times New Roman" w:cs="Times New Roman"/>
+          <w:kern w:val="0"/>
+          <w14:ligatures w14:val="none"/>
+        </w:rPr>
+        <w:t>mechanical</w:t>
+      </w:r>
+      <w:r>
+        <w:rPr>
+          <w:rFonts w:ascii="Times New Roman" w:eastAsia="Times New Roman" w:hAnsi="Times New Roman" w:cs="Times New Roman"/>
+          <w:kern w:val="0"/>
+          <w14:ligatures w14:val="none"/>
+        </w:rPr>
+        <w:t xml:space="preserve"> and </w:t>
+      </w:r>
+      <w:r>
+        <w:rPr>
+          <w:rFonts w:ascii="Times New Roman" w:eastAsia="Times New Roman" w:hAnsi="Times New Roman" w:cs="Times New Roman"/>
+          <w:kern w:val="0"/>
+          <w14:ligatures w14:val="none"/>
+        </w:rPr>
+        <w:t>geometric</w:t>
+      </w:r>
+      <w:r>
+        <w:rPr>
+          <w:rFonts w:ascii="Times New Roman" w:eastAsia="Times New Roman" w:hAnsi="Times New Roman" w:cs="Times New Roman"/>
+          <w:kern w:val="0"/>
+          <w14:ligatures w14:val="none"/>
+        </w:rPr>
+        <w:t>al</w:t>
+      </w:r>
+      <w:r>
+        <w:rPr>
+          <w:rFonts w:ascii="Times New Roman" w:eastAsia="Times New Roman" w:hAnsi="Times New Roman" w:cs="Times New Roman"/>
+          <w:kern w:val="0"/>
+          <w14:ligatures w14:val="none"/>
+        </w:rPr>
+        <w:t xml:space="preserve"> parameters affect </w:t>
+      </w:r>
+      <w:r>
+        <w:rPr>
+          <w:rFonts w:ascii="Times New Roman" w:eastAsia="Times New Roman" w:hAnsi="Times New Roman" w:cs="Times New Roman"/>
+          <w:kern w:val="0"/>
+          <w14:ligatures w14:val="none"/>
+        </w:rPr>
+        <w:t xml:space="preserve">maximum moment of </w:t>
+      </w:r>
+      <w:r>
+        <w:rPr>
+          <w:rFonts w:ascii="Times New Roman" w:eastAsia="Times New Roman" w:hAnsi="Times New Roman" w:cs="Times New Roman"/>
+          <w:kern w:val="0"/>
+          <w14:ligatures w14:val="none"/>
+        </w:rPr>
+        <w:t>equivalent muscle.</w:t>
+      </w:r>
+    </w:p>
+    <w:p>
+      <w:pPr>
+        <w:numPr>
+          <w:ilvl w:val="0"/>
+          <w:numId w:val="13"/>
+        </w:numPr>
+        <w:spacing w:before="100" w:beforeAutospacing="1" w:after="100" w:afterAutospacing="1" w:line="240" w:lineRule="auto"/>
+        <w:rPr>
+          <w:rFonts w:ascii="Times New Roman" w:eastAsia="Times New Roman" w:hAnsi="Times New Roman" w:cs="Times New Roman"/>
+          <w:kern w:val="0"/>
+          <w14:ligatures w14:val="none"/>
+        </w:rPr>
+      </w:pPr>
+      <w:r>
+        <w:rPr>
+          <w:rFonts w:ascii="Times New Roman" w:eastAsia="Times New Roman" w:hAnsi="Times New Roman" w:cs="Times New Roman"/>
+          <w:kern w:val="0"/>
+          <w14:ligatures w14:val="none"/>
+        </w:rPr>
+        <w:t xml:space="preserve">Each subfolder includes a script: </w:t>
+      </w:r>
       <w:r>
         <w:rPr>
           <w:rFonts w:ascii="Courier New" w:eastAsia="Times New Roman" w:hAnsi="Courier New" w:cs="Courier New"/>
@@ -1683,1222 +2880,8 @@
           <w:szCs w:val="20"/>
           <w14:ligatures w14:val="none"/>
         </w:rPr>
-        <w:t>A_RunAll</w:t>
-      </w:r>
-      <w:proofErr w:type="spellEnd"/>
-      <w:r>
-        <w:rPr>
-          <w:rFonts w:ascii="Times New Roman" w:eastAsia="Times New Roman" w:hAnsi="Times New Roman" w:cs="Times New Roman"/>
-          <w:kern w:val="0"/>
-          <w14:ligatures w14:val="none"/>
-        </w:rPr>
-        <w:t xml:space="preserve"> (within the consolidated folder) </w:t>
-      </w:r>
-    </w:p>
-    <w:p>
-      <w:pPr>
-        <w:numPr>
-          <w:ilvl w:val="2"/>
-          <w:numId w:val="8"/>
-        </w:numPr>
-        <w:spacing w:before="100" w:beforeAutospacing="1" w:after="100" w:afterAutospacing="1" w:line="240" w:lineRule="auto"/>
-        <w:rPr>
-          <w:rFonts w:ascii="Times New Roman" w:eastAsia="Times New Roman" w:hAnsi="Times New Roman" w:cs="Times New Roman"/>
-          <w:kern w:val="0"/>
-          <w14:ligatures w14:val="none"/>
-        </w:rPr>
-      </w:pPr>
-      <w:r>
-        <w:rPr>
-          <w:rFonts w:ascii="Times New Roman" w:eastAsia="Times New Roman" w:hAnsi="Times New Roman" w:cs="Times New Roman"/>
-          <w:kern w:val="0"/>
-          <w14:ligatures w14:val="none"/>
-        </w:rPr>
-        <w:t>Creates:</w:t>
-      </w:r>
-    </w:p>
-    <w:p>
-      <w:pPr>
-        <w:numPr>
-          <w:ilvl w:val="3"/>
-          <w:numId w:val="8"/>
-        </w:numPr>
-        <w:spacing w:before="100" w:beforeAutospacing="1" w:after="100" w:afterAutospacing="1" w:line="240" w:lineRule="auto"/>
-        <w:rPr>
-          <w:rFonts w:ascii="Times New Roman" w:eastAsia="Times New Roman" w:hAnsi="Times New Roman" w:cs="Times New Roman"/>
-          <w:kern w:val="0"/>
-          <w14:ligatures w14:val="none"/>
-        </w:rPr>
-      </w:pPr>
-      <w:r>
-        <w:rPr>
-          <w:rFonts w:ascii="Courier New" w:eastAsia="Times New Roman" w:hAnsi="Courier New" w:cs="Courier New"/>
-          <w:kern w:val="0"/>
-          <w:sz w:val="20"/>
-          <w:szCs w:val="20"/>
-          <w14:ligatures w14:val="none"/>
-        </w:rPr>
-        <w:t>MuscleLengthVelocityMomentArm_9Groups</w:t>
-      </w:r>
-      <w:r>
-        <w:rPr>
-          <w:rFonts w:ascii="Times New Roman" w:eastAsia="Times New Roman" w:hAnsi="Times New Roman" w:cs="Times New Roman"/>
-          <w:kern w:val="0"/>
-          <w14:ligatures w14:val="none"/>
-        </w:rPr>
-        <w:t>: Musculotendon length, velocity, and moment arm during locomotion (for 9 groups).</w:t>
-      </w:r>
-    </w:p>
-    <w:p>
-      <w:pPr>
-        <w:numPr>
-          <w:ilvl w:val="3"/>
-          <w:numId w:val="8"/>
-        </w:numPr>
-        <w:spacing w:before="100" w:beforeAutospacing="1" w:after="100" w:afterAutospacing="1" w:line="240" w:lineRule="auto"/>
-        <w:rPr>
-          <w:rFonts w:ascii="Times New Roman" w:eastAsia="Times New Roman" w:hAnsi="Times New Roman" w:cs="Times New Roman"/>
-          <w:kern w:val="0"/>
-          <w14:ligatures w14:val="none"/>
-        </w:rPr>
-      </w:pPr>
-      <w:r>
-        <w:rPr>
-          <w:rFonts w:ascii="Courier New" w:eastAsia="Times New Roman" w:hAnsi="Courier New" w:cs="Courier New"/>
-          <w:kern w:val="0"/>
-          <w:sz w:val="20"/>
-          <w:szCs w:val="20"/>
-          <w14:ligatures w14:val="none"/>
-        </w:rPr>
-        <w:t>MusculoskeletalData_9Groups</w:t>
-      </w:r>
-      <w:r>
-        <w:rPr>
-          <w:rFonts w:ascii="Times New Roman" w:eastAsia="Times New Roman" w:hAnsi="Times New Roman" w:cs="Times New Roman"/>
-          <w:kern w:val="0"/>
-          <w14:ligatures w14:val="none"/>
-        </w:rPr>
-        <w:t>: Joint centers, muscle origins/insertions, and geometric parameters during locomotion (for 9 groups).</w:t>
-      </w:r>
-    </w:p>
-    <w:p>
-      <w:pPr>
-        <w:numPr>
-          <w:ilvl w:val="3"/>
-          <w:numId w:val="8"/>
-        </w:numPr>
-        <w:spacing w:before="100" w:beforeAutospacing="1" w:after="100" w:afterAutospacing="1" w:line="240" w:lineRule="auto"/>
-        <w:rPr>
-          <w:rFonts w:ascii="Times New Roman" w:eastAsia="Times New Roman" w:hAnsi="Times New Roman" w:cs="Times New Roman"/>
-          <w:kern w:val="0"/>
-          <w14:ligatures w14:val="none"/>
-        </w:rPr>
-      </w:pPr>
-      <w:r>
-        <w:rPr>
-          <w:rFonts w:ascii="Courier New" w:eastAsia="Times New Roman" w:hAnsi="Courier New" w:cs="Courier New"/>
-          <w:kern w:val="0"/>
-          <w:sz w:val="20"/>
-          <w:szCs w:val="20"/>
-          <w14:ligatures w14:val="none"/>
-        </w:rPr>
-        <w:t>MaxMuscleForceMoment_9Groups</w:t>
-      </w:r>
-      <w:r>
-        <w:rPr>
-          <w:rFonts w:ascii="Times New Roman" w:eastAsia="Times New Roman" w:hAnsi="Times New Roman" w:cs="Times New Roman"/>
-          <w:kern w:val="0"/>
-          <w14:ligatures w14:val="none"/>
-        </w:rPr>
-        <w:t>: Musculotendon force, moment, fascicle length, tendon length, etc. during locomotion with maximum activation (for 9 groups).</w:t>
-      </w:r>
-    </w:p>
-    <w:p>
-      <w:pPr>
-        <w:spacing w:before="100" w:beforeAutospacing="1" w:after="100" w:afterAutospacing="1" w:line="240" w:lineRule="auto"/>
-        <w:rPr>
-          <w:rFonts w:ascii="Times New Roman" w:eastAsia="Times New Roman" w:hAnsi="Times New Roman" w:cs="Times New Roman"/>
-          <w:kern w:val="0"/>
-          <w14:ligatures w14:val="none"/>
-        </w:rPr>
-      </w:pPr>
-      <w:r>
-        <w:rPr>
-          <w:rFonts w:ascii="Times New Roman" w:eastAsia="Times New Roman" w:hAnsi="Times New Roman" w:cs="Times New Roman"/>
-          <w:b/>
-          <w:bCs/>
-          <w:kern w:val="0"/>
-          <w14:ligatures w14:val="none"/>
-        </w:rPr>
-        <w:t>G) Mus</w:t>
-      </w:r>
-      <w:r>
-        <w:rPr>
-          <w:rFonts w:ascii="Times New Roman" w:eastAsia="Times New Roman" w:hAnsi="Times New Roman" w:cs="Times New Roman"/>
-          <w:b/>
-          <w:bCs/>
-          <w:kern w:val="0"/>
-          <w14:ligatures w14:val="none"/>
-        </w:rPr>
-        <w:t xml:space="preserve">culoskeletal </w:t>
-      </w:r>
-      <w:r>
-        <w:rPr>
-          <w:rFonts w:ascii="Times New Roman" w:eastAsia="Times New Roman" w:hAnsi="Times New Roman" w:cs="Times New Roman"/>
-          <w:b/>
-          <w:bCs/>
-          <w:kern w:val="0"/>
-          <w14:ligatures w14:val="none"/>
-        </w:rPr>
-        <w:t>System Animation</w:t>
-      </w:r>
-    </w:p>
-    <w:p>
-      <w:pPr>
-        <w:numPr>
-          <w:ilvl w:val="0"/>
-          <w:numId w:val="9"/>
-        </w:numPr>
-        <w:spacing w:before="100" w:beforeAutospacing="1" w:after="100" w:afterAutospacing="1" w:line="240" w:lineRule="auto"/>
-        <w:rPr>
-          <w:rFonts w:ascii="Times New Roman" w:eastAsia="Times New Roman" w:hAnsi="Times New Roman" w:cs="Times New Roman"/>
-          <w:kern w:val="0"/>
-          <w14:ligatures w14:val="none"/>
-        </w:rPr>
-      </w:pPr>
-      <w:r>
-        <w:rPr>
-          <w:rFonts w:ascii="Times New Roman" w:eastAsia="Times New Roman" w:hAnsi="Times New Roman" w:cs="Times New Roman"/>
-          <w:kern w:val="0"/>
-          <w14:ligatures w14:val="none"/>
-        </w:rPr>
-        <w:t>This folder contains two subfolders for animating the cat's forelimb during locomotion:</w:t>
-      </w:r>
-    </w:p>
-    <w:p>
-      <w:pPr>
-        <w:numPr>
-          <w:ilvl w:val="1"/>
-          <w:numId w:val="9"/>
-        </w:numPr>
-        <w:spacing w:before="100" w:beforeAutospacing="1" w:after="100" w:afterAutospacing="1" w:line="240" w:lineRule="auto"/>
-        <w:rPr>
-          <w:rFonts w:ascii="Times New Roman" w:eastAsia="Times New Roman" w:hAnsi="Times New Roman" w:cs="Times New Roman"/>
-          <w:kern w:val="0"/>
-          <w14:ligatures w14:val="none"/>
-        </w:rPr>
-      </w:pPr>
-      <w:r>
-        <w:rPr>
-          <w:rFonts w:ascii="Times New Roman" w:eastAsia="Times New Roman" w:hAnsi="Times New Roman" w:cs="Times New Roman"/>
-          <w:b/>
-          <w:bCs/>
-          <w:kern w:val="0"/>
-          <w14:ligatures w14:val="none"/>
-        </w:rPr>
-        <w:t>Subfolder 1:</w:t>
-      </w:r>
-      <w:r>
-        <w:rPr>
-          <w:rFonts w:ascii="Times New Roman" w:eastAsia="Times New Roman" w:hAnsi="Times New Roman" w:cs="Times New Roman"/>
-          <w:kern w:val="0"/>
-          <w14:ligatures w14:val="none"/>
-        </w:rPr>
-        <w:t xml:space="preserve"> Animation with joint angular velocities and moments displayed as circular arrows.</w:t>
-      </w:r>
-    </w:p>
-    <w:p>
-      <w:pPr>
-        <w:numPr>
-          <w:ilvl w:val="1"/>
-          <w:numId w:val="9"/>
-        </w:numPr>
-        <w:spacing w:before="100" w:beforeAutospacing="1" w:after="100" w:afterAutospacing="1" w:line="240" w:lineRule="auto"/>
-        <w:rPr>
-          <w:rFonts w:ascii="Times New Roman" w:eastAsia="Times New Roman" w:hAnsi="Times New Roman" w:cs="Times New Roman"/>
-          <w:kern w:val="0"/>
-          <w14:ligatures w14:val="none"/>
-        </w:rPr>
-      </w:pPr>
-      <w:r>
-        <w:rPr>
-          <w:rFonts w:ascii="Times New Roman" w:eastAsia="Times New Roman" w:hAnsi="Times New Roman" w:cs="Times New Roman"/>
-          <w:b/>
-          <w:bCs/>
-          <w:kern w:val="0"/>
-          <w14:ligatures w14:val="none"/>
-        </w:rPr>
-        <w:t>Subfolder 2:</w:t>
-      </w:r>
-      <w:r>
-        <w:rPr>
-          <w:rFonts w:ascii="Times New Roman" w:eastAsia="Times New Roman" w:hAnsi="Times New Roman" w:cs="Times New Roman"/>
-          <w:kern w:val="0"/>
-          <w14:ligatures w14:val="none"/>
-        </w:rPr>
-        <w:t xml:space="preserve"> Animation of the musculoskeletal system without additional details.</w:t>
-      </w:r>
-    </w:p>
-    <w:p>
-      <w:pPr>
-        <w:spacing w:before="100" w:beforeAutospacing="1" w:after="100" w:afterAutospacing="1" w:line="240" w:lineRule="auto"/>
-        <w:rPr>
-          <w:rFonts w:ascii="Times New Roman" w:eastAsia="Times New Roman" w:hAnsi="Times New Roman" w:cs="Times New Roman"/>
-          <w:kern w:val="0"/>
-          <w14:ligatures w14:val="none"/>
-        </w:rPr>
-      </w:pPr>
-      <w:r>
-        <w:rPr>
-          <w:rFonts w:ascii="Times New Roman" w:eastAsia="Times New Roman" w:hAnsi="Times New Roman" w:cs="Times New Roman"/>
-          <w:b/>
-          <w:bCs/>
-          <w:kern w:val="0"/>
-          <w14:ligatures w14:val="none"/>
-        </w:rPr>
-        <w:t>H) Muscle Activation Computation</w:t>
-      </w:r>
-    </w:p>
-    <w:p>
-      <w:pPr>
-        <w:numPr>
-          <w:ilvl w:val="0"/>
-          <w:numId w:val="10"/>
-        </w:numPr>
-        <w:spacing w:before="100" w:beforeAutospacing="1" w:after="100" w:afterAutospacing="1" w:line="240" w:lineRule="auto"/>
-        <w:rPr>
-          <w:rFonts w:ascii="Times New Roman" w:eastAsia="Times New Roman" w:hAnsi="Times New Roman" w:cs="Times New Roman"/>
-          <w:kern w:val="0"/>
-          <w14:ligatures w14:val="none"/>
-        </w:rPr>
-      </w:pPr>
-      <w:r>
-        <w:rPr>
-          <w:rFonts w:ascii="Times New Roman" w:eastAsia="Times New Roman" w:hAnsi="Times New Roman" w:cs="Times New Roman"/>
-          <w:b/>
-          <w:bCs/>
-          <w:kern w:val="0"/>
-          <w14:ligatures w14:val="none"/>
-        </w:rPr>
-        <w:t>H1) Computation of Muscle Activations for 40 Muscles</w:t>
-      </w:r>
-    </w:p>
-    <w:p>
-      <w:pPr>
-        <w:numPr>
-          <w:ilvl w:val="1"/>
-          <w:numId w:val="10"/>
-        </w:numPr>
-        <w:spacing w:before="100" w:beforeAutospacing="1" w:after="100" w:afterAutospacing="1" w:line="240" w:lineRule="auto"/>
-        <w:rPr>
-          <w:rFonts w:ascii="Times New Roman" w:eastAsia="Times New Roman" w:hAnsi="Times New Roman" w:cs="Times New Roman"/>
-          <w:kern w:val="0"/>
-          <w14:ligatures w14:val="none"/>
-        </w:rPr>
-      </w:pPr>
-      <w:r>
-        <w:rPr>
-          <w:rFonts w:ascii="Times New Roman" w:eastAsia="Times New Roman" w:hAnsi="Times New Roman" w:cs="Times New Roman"/>
-          <w:kern w:val="0"/>
-          <w14:ligatures w14:val="none"/>
-        </w:rPr>
-        <w:t xml:space="preserve">Script: </w:t>
-      </w:r>
-      <w:proofErr w:type="spellStart"/>
-      <w:r>
-        <w:rPr>
-          <w:rFonts w:ascii="Courier New" w:eastAsia="Times New Roman" w:hAnsi="Courier New" w:cs="Courier New"/>
-          <w:kern w:val="0"/>
-          <w:sz w:val="20"/>
-          <w:szCs w:val="20"/>
-          <w14:ligatures w14:val="none"/>
-        </w:rPr>
-        <w:t>A_Optimization</w:t>
-      </w:r>
-      <w:proofErr w:type="spellEnd"/>
-    </w:p>
-    <w:p>
-      <w:pPr>
-        <w:numPr>
-          <w:ilvl w:val="2"/>
-          <w:numId w:val="10"/>
-        </w:numPr>
-        <w:spacing w:before="100" w:beforeAutospacing="1" w:after="100" w:afterAutospacing="1" w:line="240" w:lineRule="auto"/>
-        <w:rPr>
-          <w:rFonts w:ascii="Times New Roman" w:eastAsia="Times New Roman" w:hAnsi="Times New Roman" w:cs="Times New Roman"/>
-          <w:kern w:val="0"/>
-          <w14:ligatures w14:val="none"/>
-        </w:rPr>
-      </w:pPr>
-      <w:r>
-        <w:rPr>
-          <w:rFonts w:ascii="Times New Roman" w:eastAsia="Times New Roman" w:hAnsi="Times New Roman" w:cs="Times New Roman"/>
-          <w:kern w:val="0"/>
-          <w14:ligatures w14:val="none"/>
-        </w:rPr>
-        <w:t>Minimizes muscle fatigue for 40 muscles using a cost function.</w:t>
-      </w:r>
-    </w:p>
-    <w:p>
-      <w:pPr>
-        <w:numPr>
-          <w:ilvl w:val="2"/>
-          <w:numId w:val="10"/>
-        </w:numPr>
-        <w:spacing w:before="100" w:beforeAutospacing="1" w:after="100" w:afterAutospacing="1" w:line="240" w:lineRule="auto"/>
-        <w:rPr>
-          <w:rFonts w:ascii="Times New Roman" w:eastAsia="Times New Roman" w:hAnsi="Times New Roman" w:cs="Times New Roman"/>
-          <w:kern w:val="0"/>
-          <w14:ligatures w14:val="none"/>
-        </w:rPr>
-      </w:pPr>
-      <w:r>
-        <w:rPr>
-          <w:rFonts w:ascii="Times New Roman" w:eastAsia="Times New Roman" w:hAnsi="Times New Roman" w:cs="Times New Roman"/>
-          <w:kern w:val="0"/>
-          <w14:ligatures w14:val="none"/>
-        </w:rPr>
-        <w:t>Optimization parameters are muscle activations.</w:t>
-      </w:r>
-    </w:p>
-    <w:p>
-      <w:pPr>
-        <w:numPr>
-          <w:ilvl w:val="2"/>
-          <w:numId w:val="10"/>
-        </w:numPr>
-        <w:spacing w:before="100" w:beforeAutospacing="1" w:after="100" w:afterAutospacing="1" w:line="240" w:lineRule="auto"/>
-        <w:rPr>
-          <w:rFonts w:ascii="Times New Roman" w:eastAsia="Times New Roman" w:hAnsi="Times New Roman" w:cs="Times New Roman"/>
-          <w:kern w:val="0"/>
-          <w14:ligatures w14:val="none"/>
-        </w:rPr>
-      </w:pPr>
-      <w:r>
-        <w:rPr>
-          <w:rFonts w:ascii="Times New Roman" w:eastAsia="Times New Roman" w:hAnsi="Times New Roman" w:cs="Times New Roman"/>
-          <w:kern w:val="0"/>
-          <w14:ligatures w14:val="none"/>
-        </w:rPr>
-        <w:t>Employs static optimization with random initial conditions for stable convergence.</w:t>
-      </w:r>
-    </w:p>
-    <w:p>
-      <w:pPr>
-        <w:numPr>
-          <w:ilvl w:val="2"/>
-          <w:numId w:val="10"/>
-        </w:numPr>
-        <w:spacing w:before="100" w:beforeAutospacing="1" w:after="100" w:afterAutospacing="1" w:line="240" w:lineRule="auto"/>
-        <w:rPr>
-          <w:rFonts w:ascii="Times New Roman" w:eastAsia="Times New Roman" w:hAnsi="Times New Roman" w:cs="Times New Roman"/>
-          <w:kern w:val="0"/>
-          <w14:ligatures w14:val="none"/>
-        </w:rPr>
-      </w:pPr>
-      <w:r>
-        <w:rPr>
-          <w:rFonts w:ascii="Times New Roman" w:eastAsia="Times New Roman" w:hAnsi="Times New Roman" w:cs="Times New Roman"/>
-          <w:kern w:val="0"/>
-          <w14:ligatures w14:val="none"/>
-        </w:rPr>
-        <w:t xml:space="preserve">Constrained by </w:t>
-      </w:r>
-      <w:proofErr w:type="spellStart"/>
-      <w:r>
-        <w:rPr>
-          <w:rFonts w:ascii="Courier New" w:eastAsia="Times New Roman" w:hAnsi="Courier New" w:cs="Courier New"/>
-          <w:kern w:val="0"/>
-          <w:sz w:val="20"/>
-          <w:szCs w:val="20"/>
-          <w14:ligatures w14:val="none"/>
-        </w:rPr>
-        <w:t>Constraint_Function</w:t>
-      </w:r>
-      <w:proofErr w:type="spellEnd"/>
-      <w:r>
-        <w:rPr>
-          <w:rFonts w:ascii="Times New Roman" w:eastAsia="Times New Roman" w:hAnsi="Times New Roman" w:cs="Times New Roman"/>
-          <w:kern w:val="0"/>
-          <w14:ligatures w14:val="none"/>
-        </w:rPr>
-        <w:t xml:space="preserve"> to ensure joint moments equal the sum of corresponding muscle moments.</w:t>
-      </w:r>
-    </w:p>
-    <w:p>
-      <w:pPr>
-        <w:numPr>
-          <w:ilvl w:val="1"/>
-          <w:numId w:val="10"/>
-        </w:numPr>
-        <w:spacing w:before="100" w:beforeAutospacing="1" w:after="100" w:afterAutospacing="1" w:line="240" w:lineRule="auto"/>
-        <w:rPr>
-          <w:rFonts w:ascii="Times New Roman" w:eastAsia="Times New Roman" w:hAnsi="Times New Roman" w:cs="Times New Roman"/>
-          <w:kern w:val="0"/>
-          <w14:ligatures w14:val="none"/>
-        </w:rPr>
-      </w:pPr>
-      <w:r>
-        <w:rPr>
-          <w:rFonts w:ascii="Times New Roman" w:eastAsia="Times New Roman" w:hAnsi="Times New Roman" w:cs="Times New Roman"/>
-          <w:kern w:val="0"/>
-          <w14:ligatures w14:val="none"/>
-        </w:rPr>
-        <w:t xml:space="preserve">Script: </w:t>
-      </w:r>
-      <w:proofErr w:type="spellStart"/>
-      <w:r>
-        <w:rPr>
-          <w:rFonts w:ascii="Courier New" w:eastAsia="Times New Roman" w:hAnsi="Courier New" w:cs="Courier New"/>
-          <w:kern w:val="0"/>
-          <w:sz w:val="20"/>
-          <w:szCs w:val="20"/>
-          <w14:ligatures w14:val="none"/>
-        </w:rPr>
-        <w:t>B_Results</w:t>
-      </w:r>
-      <w:proofErr w:type="spellEnd"/>
-    </w:p>
-    <w:p>
-      <w:pPr>
-        <w:numPr>
-          <w:ilvl w:val="2"/>
-          <w:numId w:val="10"/>
-        </w:numPr>
-        <w:spacing w:before="100" w:beforeAutospacing="1" w:after="100" w:afterAutospacing="1" w:line="240" w:lineRule="auto"/>
-        <w:rPr>
-          <w:rFonts w:ascii="Times New Roman" w:eastAsia="Times New Roman" w:hAnsi="Times New Roman" w:cs="Times New Roman"/>
-          <w:kern w:val="0"/>
-          <w14:ligatures w14:val="none"/>
-        </w:rPr>
-      </w:pPr>
-      <w:r>
-        <w:rPr>
-          <w:rFonts w:ascii="Times New Roman" w:eastAsia="Times New Roman" w:hAnsi="Times New Roman" w:cs="Times New Roman"/>
-          <w:kern w:val="0"/>
-          <w14:ligatures w14:val="none"/>
-        </w:rPr>
-        <w:t>Loads optimal muscle activations from '</w:t>
-      </w:r>
-      <w:proofErr w:type="spellStart"/>
-      <w:r>
-        <w:rPr>
-          <w:rFonts w:ascii="Times New Roman" w:eastAsia="Times New Roman" w:hAnsi="Times New Roman" w:cs="Times New Roman"/>
-          <w:kern w:val="0"/>
-          <w14:ligatures w14:val="none"/>
-        </w:rPr>
-        <w:t>Activations.mat</w:t>
-      </w:r>
-      <w:proofErr w:type="spellEnd"/>
-      <w:r>
-        <w:rPr>
-          <w:rFonts w:ascii="Times New Roman" w:eastAsia="Times New Roman" w:hAnsi="Times New Roman" w:cs="Times New Roman"/>
-          <w:kern w:val="0"/>
-          <w14:ligatures w14:val="none"/>
-        </w:rPr>
-        <w:t xml:space="preserve">' (created by </w:t>
-      </w:r>
-      <w:proofErr w:type="spellStart"/>
-      <w:r>
-        <w:rPr>
-          <w:rFonts w:ascii="Times New Roman" w:eastAsia="Times New Roman" w:hAnsi="Times New Roman" w:cs="Times New Roman"/>
-          <w:kern w:val="0"/>
-          <w14:ligatures w14:val="none"/>
-        </w:rPr>
-        <w:t>A_Optimization</w:t>
-      </w:r>
-      <w:proofErr w:type="spellEnd"/>
-      <w:r>
-        <w:rPr>
-          <w:rFonts w:ascii="Times New Roman" w:eastAsia="Times New Roman" w:hAnsi="Times New Roman" w:cs="Times New Roman"/>
-          <w:kern w:val="0"/>
-          <w14:ligatures w14:val="none"/>
-        </w:rPr>
-        <w:t>).</w:t>
-      </w:r>
-    </w:p>
-    <w:p>
-      <w:pPr>
-        <w:numPr>
-          <w:ilvl w:val="2"/>
-          <w:numId w:val="10"/>
-        </w:numPr>
-        <w:spacing w:before="100" w:beforeAutospacing="1" w:after="100" w:afterAutospacing="1" w:line="240" w:lineRule="auto"/>
-        <w:rPr>
-          <w:rFonts w:ascii="Times New Roman" w:eastAsia="Times New Roman" w:hAnsi="Times New Roman" w:cs="Times New Roman"/>
-          <w:kern w:val="0"/>
-          <w14:ligatures w14:val="none"/>
-        </w:rPr>
-      </w:pPr>
-      <w:r>
-        <w:rPr>
-          <w:rFonts w:ascii="Times New Roman" w:eastAsia="Times New Roman" w:hAnsi="Times New Roman" w:cs="Times New Roman"/>
-          <w:kern w:val="0"/>
-          <w14:ligatures w14:val="none"/>
-        </w:rPr>
-        <w:t xml:space="preserve">Computes muscle forces and moments, calculates the sum of muscle moments at each joint using </w:t>
-      </w:r>
-      <w:proofErr w:type="spellStart"/>
-      <w:r>
-        <w:rPr>
-          <w:rFonts w:ascii="Courier New" w:eastAsia="Times New Roman" w:hAnsi="Courier New" w:cs="Courier New"/>
-          <w:kern w:val="0"/>
-          <w:sz w:val="20"/>
-          <w:szCs w:val="20"/>
-          <w14:ligatures w14:val="none"/>
-        </w:rPr>
-        <w:t>Results_Function</w:t>
-      </w:r>
-      <w:proofErr w:type="spellEnd"/>
-      <w:r>
-        <w:rPr>
-          <w:rFonts w:ascii="Times New Roman" w:eastAsia="Times New Roman" w:hAnsi="Times New Roman" w:cs="Times New Roman"/>
-          <w:kern w:val="0"/>
-          <w14:ligatures w14:val="none"/>
-        </w:rPr>
-        <w:t>.</w:t>
-      </w:r>
-    </w:p>
-    <w:p>
-      <w:pPr>
-        <w:numPr>
-          <w:ilvl w:val="2"/>
-          <w:numId w:val="10"/>
-        </w:numPr>
-        <w:spacing w:before="100" w:beforeAutospacing="1" w:after="100" w:afterAutospacing="1" w:line="240" w:lineRule="auto"/>
-        <w:rPr>
-          <w:rFonts w:ascii="Times New Roman" w:eastAsia="Times New Roman" w:hAnsi="Times New Roman" w:cs="Times New Roman"/>
-          <w:kern w:val="0"/>
-          <w14:ligatures w14:val="none"/>
-        </w:rPr>
-      </w:pPr>
-      <w:r>
-        <w:rPr>
-          <w:rFonts w:ascii="Times New Roman" w:eastAsia="Times New Roman" w:hAnsi="Times New Roman" w:cs="Times New Roman"/>
-          <w:kern w:val="0"/>
-          <w14:ligatures w14:val="none"/>
-        </w:rPr>
-        <w:t>Compares joint moments with the sum of corresponding muscle moments for equality.</w:t>
-      </w:r>
-    </w:p>
-    <w:p>
-      <w:pPr>
-        <w:numPr>
-          <w:ilvl w:val="2"/>
-          <w:numId w:val="10"/>
-        </w:numPr>
-        <w:spacing w:before="100" w:beforeAutospacing="1" w:after="100" w:afterAutospacing="1" w:line="240" w:lineRule="auto"/>
-        <w:rPr>
-          <w:rFonts w:ascii="Times New Roman" w:eastAsia="Times New Roman" w:hAnsi="Times New Roman" w:cs="Times New Roman"/>
-          <w:kern w:val="0"/>
-          <w14:ligatures w14:val="none"/>
-        </w:rPr>
-      </w:pPr>
-      <w:r>
-        <w:rPr>
-          <w:rFonts w:ascii="Times New Roman" w:eastAsia="Times New Roman" w:hAnsi="Times New Roman" w:cs="Times New Roman"/>
-          <w:kern w:val="0"/>
-          <w14:ligatures w14:val="none"/>
-        </w:rPr>
-        <w:t>Generates plots for user-selected muscle activation.</w:t>
-      </w:r>
-    </w:p>
-    <w:p>
-      <w:pPr>
-        <w:numPr>
-          <w:ilvl w:val="0"/>
-          <w:numId w:val="10"/>
-        </w:numPr>
-        <w:spacing w:before="100" w:beforeAutospacing="1" w:after="100" w:afterAutospacing="1" w:line="240" w:lineRule="auto"/>
-        <w:rPr>
-          <w:rFonts w:ascii="Times New Roman" w:eastAsia="Times New Roman" w:hAnsi="Times New Roman" w:cs="Times New Roman"/>
-          <w:kern w:val="0"/>
-          <w14:ligatures w14:val="none"/>
-        </w:rPr>
-      </w:pPr>
-      <w:r>
-        <w:rPr>
-          <w:rFonts w:ascii="Times New Roman" w:eastAsia="Times New Roman" w:hAnsi="Times New Roman" w:cs="Times New Roman"/>
-          <w:b/>
-          <w:bCs/>
-          <w:kern w:val="0"/>
-          <w14:ligatures w14:val="none"/>
-        </w:rPr>
-        <w:t>H2) Computation of Muscle Activations for 9 Muscles</w:t>
-      </w:r>
-      <w:r>
-        <w:rPr>
-          <w:rFonts w:ascii="Times New Roman" w:eastAsia="Times New Roman" w:hAnsi="Times New Roman" w:cs="Times New Roman"/>
-          <w:kern w:val="0"/>
-          <w14:ligatures w14:val="none"/>
-        </w:rPr>
-        <w:t xml:space="preserve"> (Similar process to H1) </w:t>
-      </w:r>
-    </w:p>
-    <w:p>
-      <w:pPr>
-        <w:numPr>
-          <w:ilvl w:val="1"/>
-          <w:numId w:val="10"/>
-        </w:numPr>
-        <w:spacing w:before="100" w:beforeAutospacing="1" w:after="100" w:afterAutospacing="1" w:line="240" w:lineRule="auto"/>
-        <w:rPr>
-          <w:rFonts w:ascii="Times New Roman" w:eastAsia="Times New Roman" w:hAnsi="Times New Roman" w:cs="Times New Roman"/>
-          <w:kern w:val="0"/>
-          <w14:ligatures w14:val="none"/>
-        </w:rPr>
-      </w:pPr>
-      <w:r>
-        <w:rPr>
-          <w:rFonts w:ascii="Times New Roman" w:eastAsia="Times New Roman" w:hAnsi="Times New Roman" w:cs="Times New Roman"/>
-          <w:kern w:val="0"/>
-          <w14:ligatures w14:val="none"/>
-        </w:rPr>
-        <w:t xml:space="preserve">Script: </w:t>
-      </w:r>
-      <w:proofErr w:type="spellStart"/>
-      <w:r>
-        <w:rPr>
-          <w:rFonts w:ascii="Courier New" w:eastAsia="Times New Roman" w:hAnsi="Courier New" w:cs="Courier New"/>
-          <w:kern w:val="0"/>
-          <w:sz w:val="20"/>
-          <w:szCs w:val="20"/>
-          <w14:ligatures w14:val="none"/>
-        </w:rPr>
-        <w:t>A_Optimization</w:t>
-      </w:r>
-      <w:proofErr w:type="spellEnd"/>
-      <w:r>
-        <w:rPr>
-          <w:rFonts w:ascii="Times New Roman" w:eastAsia="Times New Roman" w:hAnsi="Times New Roman" w:cs="Times New Roman"/>
-          <w:kern w:val="0"/>
-          <w14:ligatures w14:val="none"/>
-        </w:rPr>
-        <w:t xml:space="preserve"> (for 9 equivalent muscles)</w:t>
-      </w:r>
-    </w:p>
-    <w:p>
-      <w:pPr>
-        <w:numPr>
-          <w:ilvl w:val="1"/>
-          <w:numId w:val="10"/>
-        </w:numPr>
-        <w:spacing w:before="100" w:beforeAutospacing="1" w:after="100" w:afterAutospacing="1" w:line="240" w:lineRule="auto"/>
-        <w:rPr>
-          <w:rFonts w:ascii="Times New Roman" w:eastAsia="Times New Roman" w:hAnsi="Times New Roman" w:cs="Times New Roman"/>
-          <w:kern w:val="0"/>
-          <w14:ligatures w14:val="none"/>
-        </w:rPr>
-      </w:pPr>
-      <w:r>
-        <w:rPr>
-          <w:rFonts w:ascii="Times New Roman" w:eastAsia="Times New Roman" w:hAnsi="Times New Roman" w:cs="Times New Roman"/>
-          <w:kern w:val="0"/>
-          <w14:ligatures w14:val="none"/>
-        </w:rPr>
-        <w:t xml:space="preserve">Script: </w:t>
-      </w:r>
-      <w:proofErr w:type="spellStart"/>
-      <w:r>
-        <w:rPr>
-          <w:rFonts w:ascii="Courier New" w:eastAsia="Times New Roman" w:hAnsi="Courier New" w:cs="Courier New"/>
-          <w:kern w:val="0"/>
-          <w:sz w:val="20"/>
-          <w:szCs w:val="20"/>
-          <w14:ligatures w14:val="none"/>
-        </w:rPr>
-        <w:t>B_Results</w:t>
-      </w:r>
-      <w:proofErr w:type="spellEnd"/>
-      <w:r>
-        <w:rPr>
-          <w:rFonts w:ascii="Times New Roman" w:eastAsia="Times New Roman" w:hAnsi="Times New Roman" w:cs="Times New Roman"/>
-          <w:kern w:val="0"/>
-          <w14:ligatures w14:val="none"/>
-        </w:rPr>
-        <w:t xml:space="preserve"> (for 9 equivalent muscles)</w:t>
-      </w:r>
-    </w:p>
-    <w:p>
-      <w:pPr>
-        <w:spacing w:before="100" w:beforeAutospacing="1" w:after="100" w:afterAutospacing="1" w:line="240" w:lineRule="auto"/>
-        <w:rPr>
-          <w:rFonts w:ascii="Times New Roman" w:eastAsia="Times New Roman" w:hAnsi="Times New Roman" w:cs="Times New Roman"/>
-          <w:kern w:val="0"/>
-          <w14:ligatures w14:val="none"/>
-        </w:rPr>
-      </w:pPr>
-      <w:r>
-        <w:rPr>
-          <w:rFonts w:ascii="Times New Roman" w:eastAsia="Times New Roman" w:hAnsi="Times New Roman" w:cs="Times New Roman"/>
-          <w:b/>
-          <w:bCs/>
-          <w:kern w:val="0"/>
-          <w14:ligatures w14:val="none"/>
-        </w:rPr>
-        <w:t>I) Comparison of EMG Data and Computed Activations</w:t>
-      </w:r>
-    </w:p>
-    <w:p>
-      <w:pPr>
-        <w:numPr>
-          <w:ilvl w:val="0"/>
-          <w:numId w:val="11"/>
-        </w:numPr>
-        <w:spacing w:before="100" w:beforeAutospacing="1" w:after="100" w:afterAutospacing="1" w:line="240" w:lineRule="auto"/>
-        <w:rPr>
-          <w:rFonts w:ascii="Times New Roman" w:eastAsia="Times New Roman" w:hAnsi="Times New Roman" w:cs="Times New Roman"/>
-          <w:kern w:val="0"/>
-          <w14:ligatures w14:val="none"/>
-        </w:rPr>
-      </w:pPr>
-      <w:r>
-        <w:rPr>
-          <w:rFonts w:ascii="Times New Roman" w:eastAsia="Times New Roman" w:hAnsi="Times New Roman" w:cs="Times New Roman"/>
-          <w:kern w:val="0"/>
-          <w14:ligatures w14:val="none"/>
-        </w:rPr>
-        <w:t xml:space="preserve">Script: </w:t>
-      </w:r>
-      <w:proofErr w:type="spellStart"/>
-      <w:r>
-        <w:rPr>
-          <w:rFonts w:ascii="Courier New" w:eastAsia="Times New Roman" w:hAnsi="Courier New" w:cs="Courier New"/>
-          <w:kern w:val="0"/>
-          <w:sz w:val="20"/>
-          <w:szCs w:val="20"/>
-          <w14:ligatures w14:val="none"/>
-        </w:rPr>
-        <w:t>A_EMGs_Individual_Combined_Muscles_WithSecondAxis</w:t>
-      </w:r>
-      <w:proofErr w:type="spellEnd"/>
-    </w:p>
-    <w:p>
-      <w:pPr>
-        <w:numPr>
-          <w:ilvl w:val="1"/>
-          <w:numId w:val="11"/>
-        </w:numPr>
-        <w:spacing w:before="100" w:beforeAutospacing="1" w:after="100" w:afterAutospacing="1" w:line="240" w:lineRule="auto"/>
-        <w:rPr>
-          <w:rFonts w:ascii="Times New Roman" w:eastAsia="Times New Roman" w:hAnsi="Times New Roman" w:cs="Times New Roman"/>
-          <w:kern w:val="0"/>
-          <w14:ligatures w14:val="none"/>
-        </w:rPr>
-      </w:pPr>
-      <w:r>
-        <w:rPr>
-          <w:rFonts w:ascii="Times New Roman" w:eastAsia="Times New Roman" w:hAnsi="Times New Roman" w:cs="Times New Roman"/>
-          <w:kern w:val="0"/>
-          <w14:ligatures w14:val="none"/>
-        </w:rPr>
-        <w:lastRenderedPageBreak/>
-        <w:t>Processes and compares muscle activations from individual muscles and their equivalent muscles with EMG data.</w:t>
-      </w:r>
-    </w:p>
-    <w:p>
-      <w:pPr>
-        <w:spacing w:before="100" w:beforeAutospacing="1" w:after="100" w:afterAutospacing="1" w:line="240" w:lineRule="auto"/>
-        <w:rPr>
-          <w:rFonts w:ascii="Times New Roman" w:eastAsia="Times New Roman" w:hAnsi="Times New Roman" w:cs="Times New Roman"/>
-          <w:kern w:val="0"/>
-          <w14:ligatures w14:val="none"/>
-        </w:rPr>
-      </w:pPr>
-      <w:r>
-        <w:rPr>
-          <w:rFonts w:ascii="Times New Roman" w:eastAsia="Times New Roman" w:hAnsi="Times New Roman" w:cs="Times New Roman"/>
-          <w:b/>
-          <w:bCs/>
-          <w:kern w:val="0"/>
-          <w14:ligatures w14:val="none"/>
-        </w:rPr>
-        <w:t>J) Sensory Feedback Computation</w:t>
-      </w:r>
-    </w:p>
-    <w:p>
-      <w:pPr>
-        <w:numPr>
-          <w:ilvl w:val="0"/>
-          <w:numId w:val="12"/>
-        </w:numPr>
-        <w:spacing w:before="100" w:beforeAutospacing="1" w:after="100" w:afterAutospacing="1" w:line="240" w:lineRule="auto"/>
-        <w:rPr>
-          <w:rFonts w:ascii="Times New Roman" w:eastAsia="Times New Roman" w:hAnsi="Times New Roman" w:cs="Times New Roman"/>
-          <w:kern w:val="0"/>
-          <w14:ligatures w14:val="none"/>
-        </w:rPr>
-      </w:pPr>
-      <w:r>
-        <w:rPr>
-          <w:rFonts w:ascii="Times New Roman" w:eastAsia="Times New Roman" w:hAnsi="Times New Roman" w:cs="Times New Roman"/>
-          <w:kern w:val="0"/>
-          <w14:ligatures w14:val="none"/>
-        </w:rPr>
-        <w:t xml:space="preserve">Script: </w:t>
-      </w:r>
-      <w:proofErr w:type="spellStart"/>
-      <w:r>
-        <w:rPr>
-          <w:rFonts w:ascii="Courier New" w:eastAsia="Times New Roman" w:hAnsi="Courier New" w:cs="Courier New"/>
-          <w:kern w:val="0"/>
-          <w:sz w:val="20"/>
-          <w:szCs w:val="20"/>
-          <w14:ligatures w14:val="none"/>
-        </w:rPr>
-        <w:t>A_Sensory_Feedbacks</w:t>
-      </w:r>
-      <w:proofErr w:type="spellEnd"/>
-    </w:p>
-    <w:p>
-      <w:pPr>
-        <w:numPr>
-          <w:ilvl w:val="1"/>
-          <w:numId w:val="12"/>
-        </w:numPr>
-        <w:spacing w:before="100" w:beforeAutospacing="1" w:after="100" w:afterAutospacing="1" w:line="240" w:lineRule="auto"/>
-        <w:rPr>
-          <w:rFonts w:ascii="Times New Roman" w:eastAsia="Times New Roman" w:hAnsi="Times New Roman" w:cs="Times New Roman"/>
-          <w:kern w:val="0"/>
-          <w14:ligatures w14:val="none"/>
-        </w:rPr>
-      </w:pPr>
-      <w:r>
-        <w:rPr>
-          <w:rFonts w:ascii="Times New Roman" w:eastAsia="Times New Roman" w:hAnsi="Times New Roman" w:cs="Times New Roman"/>
-          <w:kern w:val="0"/>
-          <w14:ligatures w14:val="none"/>
-        </w:rPr>
-        <w:t>Processes and analyzes sensory feedback in cat locomotion (</w:t>
-      </w:r>
-      <w:proofErr w:type="spellStart"/>
-      <w:r>
-        <w:rPr>
-          <w:rFonts w:ascii="Times New Roman" w:eastAsia="Times New Roman" w:hAnsi="Times New Roman" w:cs="Times New Roman"/>
-          <w:kern w:val="0"/>
-          <w14:ligatures w14:val="none"/>
-        </w:rPr>
-        <w:t>Ia</w:t>
-      </w:r>
-      <w:proofErr w:type="spellEnd"/>
-      <w:r>
-        <w:rPr>
-          <w:rFonts w:ascii="Times New Roman" w:eastAsia="Times New Roman" w:hAnsi="Times New Roman" w:cs="Times New Roman"/>
-          <w:kern w:val="0"/>
-          <w14:ligatures w14:val="none"/>
-        </w:rPr>
-        <w:t xml:space="preserve">, II, and </w:t>
-      </w:r>
-      <w:proofErr w:type="spellStart"/>
-      <w:r>
-        <w:rPr>
-          <w:rFonts w:ascii="Times New Roman" w:eastAsia="Times New Roman" w:hAnsi="Times New Roman" w:cs="Times New Roman"/>
-          <w:kern w:val="0"/>
-          <w14:ligatures w14:val="none"/>
-        </w:rPr>
-        <w:t>Ib</w:t>
-      </w:r>
-      <w:proofErr w:type="spellEnd"/>
-      <w:r>
-        <w:rPr>
-          <w:rFonts w:ascii="Times New Roman" w:eastAsia="Times New Roman" w:hAnsi="Times New Roman" w:cs="Times New Roman"/>
-          <w:kern w:val="0"/>
-          <w14:ligatures w14:val="none"/>
-        </w:rPr>
-        <w:t xml:space="preserve"> afferent activities).</w:t>
-      </w:r>
-    </w:p>
-    <w:p>
-      <w:pPr>
-        <w:numPr>
-          <w:ilvl w:val="1"/>
-          <w:numId w:val="12"/>
-        </w:numPr>
-        <w:spacing w:before="100" w:beforeAutospacing="1" w:after="100" w:afterAutospacing="1" w:line="240" w:lineRule="auto"/>
-        <w:rPr>
-          <w:rFonts w:ascii="Times New Roman" w:eastAsia="Times New Roman" w:hAnsi="Times New Roman" w:cs="Times New Roman"/>
-          <w:kern w:val="0"/>
-          <w14:ligatures w14:val="none"/>
-        </w:rPr>
-      </w:pPr>
-      <w:r>
-        <w:rPr>
-          <w:rFonts w:ascii="Times New Roman" w:eastAsia="Times New Roman" w:hAnsi="Times New Roman" w:cs="Times New Roman"/>
-          <w:kern w:val="0"/>
-          <w14:ligatures w14:val="none"/>
-        </w:rPr>
-        <w:t>Uses muscle activations, muscle-tendon lengths/velocities/forces (for individual muscles and equivalent groups).</w:t>
-      </w:r>
-    </w:p>
-    <w:p>
-      <w:pPr>
-        <w:numPr>
-          <w:ilvl w:val="1"/>
-          <w:numId w:val="12"/>
-        </w:numPr>
-        <w:spacing w:before="100" w:beforeAutospacing="1" w:after="100" w:afterAutospacing="1" w:line="240" w:lineRule="auto"/>
-        <w:rPr>
-          <w:rFonts w:ascii="Times New Roman" w:eastAsia="Times New Roman" w:hAnsi="Times New Roman" w:cs="Times New Roman"/>
-          <w:kern w:val="0"/>
-          <w14:ligatures w14:val="none"/>
-        </w:rPr>
-      </w:pPr>
-      <w:r>
-        <w:rPr>
-          <w:rFonts w:ascii="Times New Roman" w:eastAsia="Times New Roman" w:hAnsi="Times New Roman" w:cs="Times New Roman"/>
-          <w:kern w:val="0"/>
-          <w14:ligatures w14:val="none"/>
-        </w:rPr>
-        <w:t>Saves normalized results for further analysis.</w:t>
-      </w:r>
-    </w:p>
-    <w:p>
-      <w:pPr>
-        <w:numPr>
-          <w:ilvl w:val="0"/>
-          <w:numId w:val="12"/>
-        </w:numPr>
-        <w:spacing w:before="100" w:beforeAutospacing="1" w:after="100" w:afterAutospacing="1" w:line="240" w:lineRule="auto"/>
-        <w:rPr>
-          <w:rFonts w:ascii="Times New Roman" w:eastAsia="Times New Roman" w:hAnsi="Times New Roman" w:cs="Times New Roman"/>
-          <w:kern w:val="0"/>
-          <w14:ligatures w14:val="none"/>
-        </w:rPr>
-      </w:pPr>
-      <w:r>
-        <w:rPr>
-          <w:rFonts w:ascii="Times New Roman" w:eastAsia="Times New Roman" w:hAnsi="Times New Roman" w:cs="Times New Roman"/>
-          <w:kern w:val="0"/>
-          <w14:ligatures w14:val="none"/>
-        </w:rPr>
-        <w:t xml:space="preserve">Script: </w:t>
-      </w:r>
-      <w:proofErr w:type="spellStart"/>
-      <w:r>
-        <w:rPr>
-          <w:rFonts w:ascii="Courier New" w:eastAsia="Times New Roman" w:hAnsi="Courier New" w:cs="Courier New"/>
-          <w:kern w:val="0"/>
-          <w:sz w:val="20"/>
-          <w:szCs w:val="20"/>
-          <w14:ligatures w14:val="none"/>
-        </w:rPr>
-        <w:t>B_Spinal_Map_Sensory_Feedbacks</w:t>
-      </w:r>
-      <w:proofErr w:type="spellEnd"/>
-    </w:p>
-    <w:p>
-      <w:pPr>
-        <w:numPr>
-          <w:ilvl w:val="1"/>
-          <w:numId w:val="12"/>
-        </w:numPr>
-        <w:spacing w:before="100" w:beforeAutospacing="1" w:after="100" w:afterAutospacing="1" w:line="240" w:lineRule="auto"/>
-        <w:rPr>
-          <w:rFonts w:ascii="Times New Roman" w:eastAsia="Times New Roman" w:hAnsi="Times New Roman" w:cs="Times New Roman"/>
-          <w:kern w:val="0"/>
-          <w14:ligatures w14:val="none"/>
-        </w:rPr>
-      </w:pPr>
-      <w:r>
-        <w:rPr>
-          <w:rFonts w:ascii="Times New Roman" w:eastAsia="Times New Roman" w:hAnsi="Times New Roman" w:cs="Times New Roman"/>
-          <w:kern w:val="0"/>
-          <w14:ligatures w14:val="none"/>
-        </w:rPr>
-        <w:t>Computes a spinal map of motor and sensory neuron activities during the walking cycle.</w:t>
-      </w:r>
-    </w:p>
-    <w:p>
-      <w:pPr>
-        <w:numPr>
-          <w:ilvl w:val="1"/>
-          <w:numId w:val="12"/>
-        </w:numPr>
-        <w:spacing w:before="100" w:beforeAutospacing="1" w:after="100" w:afterAutospacing="1" w:line="240" w:lineRule="auto"/>
-        <w:rPr>
-          <w:rFonts w:ascii="Times New Roman" w:eastAsia="Times New Roman" w:hAnsi="Times New Roman" w:cs="Times New Roman"/>
-          <w:kern w:val="0"/>
-          <w14:ligatures w14:val="none"/>
-        </w:rPr>
-      </w:pPr>
-      <w:r>
-        <w:rPr>
-          <w:rFonts w:ascii="Times New Roman" w:eastAsia="Times New Roman" w:hAnsi="Times New Roman" w:cs="Times New Roman"/>
-          <w:kern w:val="0"/>
-          <w14:ligatures w14:val="none"/>
-        </w:rPr>
-        <w:t>Uses proportional motor pool distribution from literature.</w:t>
-      </w:r>
-    </w:p>
-    <w:p>
-      <w:pPr>
-        <w:spacing w:before="100" w:beforeAutospacing="1" w:after="100" w:afterAutospacing="1" w:line="240" w:lineRule="auto"/>
-        <w:rPr>
-          <w:rFonts w:ascii="Times New Roman" w:eastAsia="Times New Roman" w:hAnsi="Times New Roman" w:cs="Times New Roman"/>
-          <w:kern w:val="0"/>
-          <w14:ligatures w14:val="none"/>
-        </w:rPr>
-      </w:pPr>
-      <w:r>
-        <w:rPr>
-          <w:rFonts w:ascii="Times New Roman" w:eastAsia="Times New Roman" w:hAnsi="Times New Roman" w:cs="Times New Roman"/>
-          <w:b/>
-          <w:bCs/>
-          <w:kern w:val="0"/>
-          <w14:ligatures w14:val="none"/>
-        </w:rPr>
-        <w:t>K) Sensitivity Analysis</w:t>
-      </w:r>
-    </w:p>
-    <w:p>
-      <w:pPr>
-        <w:numPr>
-          <w:ilvl w:val="0"/>
-          <w:numId w:val="13"/>
-        </w:numPr>
-        <w:spacing w:before="100" w:beforeAutospacing="1" w:after="100" w:afterAutospacing="1" w:line="240" w:lineRule="auto"/>
-        <w:rPr>
-          <w:rFonts w:ascii="Times New Roman" w:eastAsia="Times New Roman" w:hAnsi="Times New Roman" w:cs="Times New Roman"/>
-          <w:kern w:val="0"/>
-          <w14:ligatures w14:val="none"/>
-        </w:rPr>
-      </w:pPr>
-      <w:r>
-        <w:rPr>
-          <w:rFonts w:ascii="Times New Roman" w:eastAsia="Times New Roman" w:hAnsi="Times New Roman" w:cs="Times New Roman"/>
-          <w:kern w:val="0"/>
-          <w14:ligatures w14:val="none"/>
-        </w:rPr>
-        <w:t>Performed in 9 separate subfolders (Sensitivity Analysis Group 1 to 9).</w:t>
-      </w:r>
-    </w:p>
-    <w:p>
-      <w:pPr>
-        <w:numPr>
-          <w:ilvl w:val="0"/>
-          <w:numId w:val="13"/>
-        </w:numPr>
-        <w:spacing w:before="100" w:beforeAutospacing="1" w:after="100" w:afterAutospacing="1" w:line="240" w:lineRule="auto"/>
-        <w:rPr>
-          <w:rFonts w:ascii="Times New Roman" w:eastAsia="Times New Roman" w:hAnsi="Times New Roman" w:cs="Times New Roman"/>
-          <w:kern w:val="0"/>
-          <w14:ligatures w14:val="none"/>
-        </w:rPr>
-      </w:pPr>
-      <w:r>
-        <w:rPr>
-          <w:rFonts w:ascii="Times New Roman" w:eastAsia="Times New Roman" w:hAnsi="Times New Roman" w:cs="Times New Roman"/>
-          <w:kern w:val="0"/>
-          <w14:ligatures w14:val="none"/>
-        </w:rPr>
-        <w:t xml:space="preserve">Analyzes how changes in major </w:t>
-      </w:r>
-      <w:r>
-        <w:rPr>
-          <w:rFonts w:ascii="Times New Roman" w:eastAsia="Times New Roman" w:hAnsi="Times New Roman" w:cs="Times New Roman"/>
-          <w:kern w:val="0"/>
-          <w14:ligatures w14:val="none"/>
-        </w:rPr>
-        <w:t>physiological</w:t>
-      </w:r>
-      <w:r>
-        <w:rPr>
-          <w:rFonts w:ascii="Times New Roman" w:eastAsia="Times New Roman" w:hAnsi="Times New Roman" w:cs="Times New Roman"/>
-          <w:kern w:val="0"/>
-          <w14:ligatures w14:val="none"/>
-        </w:rPr>
-        <w:t>/</w:t>
-      </w:r>
-      <w:r>
-        <w:rPr>
-          <w:rFonts w:ascii="Times New Roman" w:eastAsia="Times New Roman" w:hAnsi="Times New Roman" w:cs="Times New Roman"/>
-          <w:kern w:val="0"/>
-          <w14:ligatures w14:val="none"/>
-        </w:rPr>
-        <w:t>mechanical</w:t>
-      </w:r>
-      <w:r>
-        <w:rPr>
-          <w:rFonts w:ascii="Times New Roman" w:eastAsia="Times New Roman" w:hAnsi="Times New Roman" w:cs="Times New Roman"/>
-          <w:kern w:val="0"/>
-          <w14:ligatures w14:val="none"/>
-        </w:rPr>
-        <w:t xml:space="preserve"> and </w:t>
-      </w:r>
-      <w:r>
-        <w:rPr>
-          <w:rFonts w:ascii="Times New Roman" w:eastAsia="Times New Roman" w:hAnsi="Times New Roman" w:cs="Times New Roman"/>
-          <w:kern w:val="0"/>
-          <w14:ligatures w14:val="none"/>
-        </w:rPr>
-        <w:t>geometric</w:t>
-      </w:r>
-      <w:r>
-        <w:rPr>
-          <w:rFonts w:ascii="Times New Roman" w:eastAsia="Times New Roman" w:hAnsi="Times New Roman" w:cs="Times New Roman"/>
-          <w:kern w:val="0"/>
-          <w14:ligatures w14:val="none"/>
-        </w:rPr>
-        <w:t>al</w:t>
-      </w:r>
-      <w:r>
-        <w:rPr>
-          <w:rFonts w:ascii="Times New Roman" w:eastAsia="Times New Roman" w:hAnsi="Times New Roman" w:cs="Times New Roman"/>
-          <w:kern w:val="0"/>
-          <w14:ligatures w14:val="none"/>
-        </w:rPr>
-        <w:t xml:space="preserve"> parameters affect </w:t>
-      </w:r>
-      <w:r>
-        <w:rPr>
-          <w:rFonts w:ascii="Times New Roman" w:eastAsia="Times New Roman" w:hAnsi="Times New Roman" w:cs="Times New Roman"/>
-          <w:kern w:val="0"/>
-          <w14:ligatures w14:val="none"/>
-        </w:rPr>
-        <w:t xml:space="preserve">maximum moment of </w:t>
-      </w:r>
-      <w:r>
-        <w:rPr>
-          <w:rFonts w:ascii="Times New Roman" w:eastAsia="Times New Roman" w:hAnsi="Times New Roman" w:cs="Times New Roman"/>
-          <w:kern w:val="0"/>
-          <w14:ligatures w14:val="none"/>
-        </w:rPr>
-        <w:t>equivalent muscle.</w:t>
-      </w:r>
-    </w:p>
-    <w:p>
-      <w:pPr>
-        <w:numPr>
-          <w:ilvl w:val="0"/>
-          <w:numId w:val="13"/>
-        </w:numPr>
-        <w:spacing w:before="100" w:beforeAutospacing="1" w:after="100" w:afterAutospacing="1" w:line="240" w:lineRule="auto"/>
-        <w:rPr>
-          <w:rFonts w:ascii="Times New Roman" w:eastAsia="Times New Roman" w:hAnsi="Times New Roman" w:cs="Times New Roman"/>
-          <w:kern w:val="0"/>
-          <w14:ligatures w14:val="none"/>
-        </w:rPr>
-      </w:pPr>
-      <w:r>
-        <w:rPr>
-          <w:rFonts w:ascii="Times New Roman" w:eastAsia="Times New Roman" w:hAnsi="Times New Roman" w:cs="Times New Roman"/>
-          <w:kern w:val="0"/>
-          <w14:ligatures w14:val="none"/>
-        </w:rPr>
-        <w:t xml:space="preserve">Each subfolder includes a script: </w:t>
-      </w:r>
-      <w:proofErr w:type="spellStart"/>
-      <w:r>
-        <w:rPr>
-          <w:rFonts w:ascii="Courier New" w:eastAsia="Times New Roman" w:hAnsi="Courier New" w:cs="Courier New"/>
-          <w:kern w:val="0"/>
-          <w:sz w:val="20"/>
-          <w:szCs w:val="20"/>
-          <w14:ligatures w14:val="none"/>
-        </w:rPr>
-        <w:t>A_MT_Sobol_Sensitivity_Analysis</w:t>
-      </w:r>
-      <w:proofErr w:type="spellEnd"/>
+        <w:t>[A_MT_Sobol_Sensitivity_Analysis](https://github.com/smarahmati/CatForelimbNeuromechanics/tree/master/Codes/K%29%20Sensitivity%20analysis/Sensitivity%20Analysis%20Group%201)</w:t>
+      </w:r>
     </w:p>
     <w:p>
       <w:pPr>
@@ -5763,7 +5746,6 @@
   <w:style w:type="character" w:default="1" w:styleId="DefaultParagraphFont">
     <w:name w:val="Default Paragraph Font"/>
     <w:uiPriority w:val="1"/>
-    <w:semiHidden/>
     <w:unhideWhenUsed/>
   </w:style>
   <w:style w:type="table" w:default="1" w:styleId="TableNormal">

</xml_diff>